<commit_message>
Project portfolio sent by email, web campus doesnt have acces to submit new files, the project has the project matrix project budget no finished
</commit_message>
<xml_diff>
--- a/TERM3/T3B1-ICTPMG613-Manage_ICT_project_plan/2-ICTPMG613-Assessment_Task 2/ICTPMG613_AssessmentTask_Manuel_S_Perez_E-Plan_AND_Schedule_AND_Budgets.docx
+++ b/TERM3/T3B1-ICTPMG613-Manage_ICT_project_plan/2-ICTPMG613-Assessment_Task 2/ICTPMG613_AssessmentTask_Manuel_S_Perez_E-Plan_AND_Schedule_AND_Budgets.docx
@@ -10342,23 +10342,15 @@
         <w:t>lements</w:t>
       </w:r>
     </w:p>
-    <w:p>
-      <w:pPr>
-        <w:pStyle w:val="FieldText"/>
-        <w:rPr>
-          <w:b/>
-          <w:bCs/>
-        </w:rPr>
-      </w:pPr>
-    </w:p>
     <w:tbl>
       <w:tblPr>
-        <w:tblW w:w="2380" w:type="dxa"/>
+        <w:tblW w:w="8995" w:type="dxa"/>
         <w:tblInd w:w="113" w:type="dxa"/>
         <w:tblLook w:val="04A0" w:firstRow="1" w:lastRow="0" w:firstColumn="1" w:lastColumn="0" w:noHBand="0" w:noVBand="1"/>
       </w:tblPr>
       <w:tblGrid>
-        <w:gridCol w:w="2380"/>
+        <w:gridCol w:w="3189"/>
+        <w:gridCol w:w="5806"/>
       </w:tblGrid>
       <w:tr>
         <w:trPr>
@@ -10366,7 +10358,7 @@
         </w:trPr>
         <w:tc>
           <w:tcPr>
-            <w:tcW w:w="2380" w:type="dxa"/>
+            <w:tcW w:w="3189" w:type="dxa"/>
             <w:tcBorders>
               <w:top w:val="single" w:sz="4" w:space="0" w:color="auto"/>
               <w:left w:val="single" w:sz="4" w:space="0" w:color="auto"/>
@@ -10398,6 +10390,1827 @@
                 <w:lang w:eastAsia="en-AU"/>
               </w:rPr>
               <w:t>Element</w:t>
+            </w:r>
+          </w:p>
+        </w:tc>
+        <w:tc>
+          <w:tcPr>
+            <w:tcW w:w="5806" w:type="dxa"/>
+            <w:tcBorders>
+              <w:top w:val="single" w:sz="4" w:space="0" w:color="auto"/>
+              <w:left w:val="nil"/>
+              <w:bottom w:val="single" w:sz="4" w:space="0" w:color="auto"/>
+              <w:right w:val="single" w:sz="4" w:space="0" w:color="auto"/>
+            </w:tcBorders>
+            <w:shd w:val="clear" w:color="auto" w:fill="auto"/>
+            <w:noWrap/>
+            <w:hideMark/>
+          </w:tcPr>
+          <w:p>
+            <w:pPr>
+              <w:suppressAutoHyphens w:val="0"/>
+              <w:spacing w:after="0" w:line="240" w:lineRule="auto"/>
+              <w:rPr>
+                <w:rFonts w:ascii="Arial Narrow" w:eastAsia="Times New Roman" w:hAnsi="Arial Narrow" w:cs="Times New Roman"/>
+                <w:b/>
+                <w:bCs/>
+                <w:color w:val="000000"/>
+                <w:lang w:eastAsia="en-AU"/>
+              </w:rPr>
+            </w:pPr>
+            <w:r>
+              <w:rPr>
+                <w:rFonts w:ascii="Arial Narrow" w:eastAsia="Times New Roman" w:hAnsi="Arial Narrow" w:cs="Times New Roman"/>
+                <w:b/>
+                <w:bCs/>
+                <w:color w:val="000000"/>
+                <w:lang w:eastAsia="en-AU"/>
+              </w:rPr>
+              <w:t>Description</w:t>
+            </w:r>
+          </w:p>
+        </w:tc>
+      </w:tr>
+      <w:tr>
+        <w:trPr>
+          <w:trHeight w:val="288"/>
+        </w:trPr>
+        <w:tc>
+          <w:tcPr>
+            <w:tcW w:w="3189" w:type="dxa"/>
+            <w:tcBorders>
+              <w:top w:val="nil"/>
+              <w:left w:val="single" w:sz="4" w:space="0" w:color="auto"/>
+              <w:bottom w:val="single" w:sz="4" w:space="0" w:color="auto"/>
+              <w:right w:val="single" w:sz="4" w:space="0" w:color="auto"/>
+            </w:tcBorders>
+            <w:shd w:val="clear" w:color="auto" w:fill="auto"/>
+            <w:noWrap/>
+            <w:hideMark/>
+          </w:tcPr>
+          <w:p>
+            <w:pPr>
+              <w:suppressAutoHyphens w:val="0"/>
+              <w:spacing w:after="0" w:line="240" w:lineRule="auto"/>
+              <w:rPr>
+                <w:rFonts w:ascii="Arial Narrow" w:eastAsia="Times New Roman" w:hAnsi="Arial Narrow" w:cs="Times New Roman"/>
+                <w:color w:val="000000"/>
+                <w:lang w:eastAsia="en-AU"/>
+              </w:rPr>
+            </w:pPr>
+            <w:r>
+              <w:rPr>
+                <w:rFonts w:ascii="Arial Narrow" w:eastAsia="Times New Roman" w:hAnsi="Arial Narrow" w:cs="Times New Roman"/>
+                <w:color w:val="000000"/>
+                <w:lang w:eastAsia="en-AU"/>
+              </w:rPr>
+              <w:t>ICT Team</w:t>
+            </w:r>
+          </w:p>
+        </w:tc>
+        <w:tc>
+          <w:tcPr>
+            <w:tcW w:w="5806" w:type="dxa"/>
+            <w:tcBorders>
+              <w:top w:val="nil"/>
+              <w:left w:val="nil"/>
+              <w:bottom w:val="single" w:sz="8" w:space="0" w:color="auto"/>
+              <w:right w:val="single" w:sz="8" w:space="0" w:color="auto"/>
+            </w:tcBorders>
+            <w:shd w:val="clear" w:color="auto" w:fill="auto"/>
+            <w:noWrap/>
+            <w:vAlign w:val="center"/>
+            <w:hideMark/>
+          </w:tcPr>
+          <w:p>
+            <w:pPr>
+              <w:suppressAutoHyphens w:val="0"/>
+              <w:spacing w:after="0" w:line="240" w:lineRule="auto"/>
+              <w:rPr>
+                <w:rFonts w:ascii="Arial Narrow" w:eastAsia="Times New Roman" w:hAnsi="Arial Narrow" w:cs="Times New Roman"/>
+                <w:color w:val="000000"/>
+                <w:lang w:eastAsia="en-AU"/>
+              </w:rPr>
+            </w:pPr>
+            <w:r>
+              <w:rPr>
+                <w:rFonts w:ascii="Arial Narrow" w:eastAsia="Times New Roman" w:hAnsi="Arial Narrow" w:cs="Times New Roman"/>
+                <w:color w:val="000000"/>
+                <w:lang w:eastAsia="en-AU"/>
+              </w:rPr>
+              <w:t xml:space="preserve">cost of the </w:t>
+            </w:r>
+            <w:proofErr w:type="gramStart"/>
+            <w:r>
+              <w:rPr>
+                <w:rFonts w:ascii="Arial Narrow" w:eastAsia="Times New Roman" w:hAnsi="Arial Narrow" w:cs="Times New Roman"/>
+                <w:color w:val="000000"/>
+                <w:lang w:eastAsia="en-AU"/>
+              </w:rPr>
+              <w:t>all team</w:t>
+            </w:r>
+            <w:proofErr w:type="gramEnd"/>
+            <w:r>
+              <w:rPr>
+                <w:rFonts w:ascii="Arial Narrow" w:eastAsia="Times New Roman" w:hAnsi="Arial Narrow" w:cs="Times New Roman"/>
+                <w:color w:val="000000"/>
+                <w:lang w:eastAsia="en-AU"/>
+              </w:rPr>
+              <w:t xml:space="preserve"> members for 40 days part-time</w:t>
+            </w:r>
+          </w:p>
+        </w:tc>
+      </w:tr>
+      <w:tr>
+        <w:trPr>
+          <w:trHeight w:val="361"/>
+        </w:trPr>
+        <w:tc>
+          <w:tcPr>
+            <w:tcW w:w="3189" w:type="dxa"/>
+            <w:tcBorders>
+              <w:top w:val="nil"/>
+              <w:left w:val="single" w:sz="4" w:space="0" w:color="auto"/>
+              <w:bottom w:val="single" w:sz="4" w:space="0" w:color="auto"/>
+              <w:right w:val="single" w:sz="4" w:space="0" w:color="auto"/>
+            </w:tcBorders>
+            <w:shd w:val="clear" w:color="auto" w:fill="auto"/>
+            <w:hideMark/>
+          </w:tcPr>
+          <w:p>
+            <w:pPr>
+              <w:suppressAutoHyphens w:val="0"/>
+              <w:spacing w:after="0" w:line="240" w:lineRule="auto"/>
+              <w:rPr>
+                <w:rFonts w:ascii="Arial Narrow" w:eastAsia="Times New Roman" w:hAnsi="Arial Narrow" w:cs="Times New Roman"/>
+                <w:color w:val="000000"/>
+                <w:lang w:eastAsia="en-AU"/>
+              </w:rPr>
+            </w:pPr>
+            <w:r>
+              <w:rPr>
+                <w:rFonts w:ascii="Arial Narrow" w:eastAsia="Times New Roman" w:hAnsi="Arial Narrow" w:cs="Times New Roman"/>
+                <w:color w:val="000000"/>
+                <w:lang w:eastAsia="en-AU"/>
+              </w:rPr>
+              <w:t>Azure VMs</w:t>
+            </w:r>
+          </w:p>
+        </w:tc>
+        <w:tc>
+          <w:tcPr>
+            <w:tcW w:w="5806" w:type="dxa"/>
+            <w:tcBorders>
+              <w:top w:val="nil"/>
+              <w:left w:val="nil"/>
+              <w:bottom w:val="single" w:sz="8" w:space="0" w:color="auto"/>
+              <w:right w:val="single" w:sz="8" w:space="0" w:color="auto"/>
+            </w:tcBorders>
+            <w:shd w:val="clear" w:color="auto" w:fill="auto"/>
+            <w:vAlign w:val="center"/>
+            <w:hideMark/>
+          </w:tcPr>
+          <w:p>
+            <w:pPr>
+              <w:suppressAutoHyphens w:val="0"/>
+              <w:spacing w:after="0" w:line="240" w:lineRule="auto"/>
+              <w:rPr>
+                <w:rFonts w:ascii="Arial Narrow" w:eastAsia="Times New Roman" w:hAnsi="Arial Narrow" w:cs="Times New Roman"/>
+                <w:color w:val="000000"/>
+                <w:lang w:eastAsia="en-AU"/>
+              </w:rPr>
+            </w:pPr>
+            <w:r>
+              <w:rPr>
+                <w:rFonts w:ascii="Arial Narrow" w:eastAsia="Times New Roman" w:hAnsi="Arial Narrow" w:cs="Times New Roman"/>
+                <w:color w:val="000000"/>
+                <w:lang w:eastAsia="en-AU"/>
+              </w:rPr>
+              <w:t>Standard settings: 4 vCPU, 16 GB RAM, Win Server 2019 R2</w:t>
+            </w:r>
+          </w:p>
+        </w:tc>
+      </w:tr>
+      <w:tr>
+        <w:trPr>
+          <w:trHeight w:val="288"/>
+        </w:trPr>
+        <w:tc>
+          <w:tcPr>
+            <w:tcW w:w="3189" w:type="dxa"/>
+            <w:tcBorders>
+              <w:top w:val="nil"/>
+              <w:left w:val="single" w:sz="4" w:space="0" w:color="auto"/>
+              <w:bottom w:val="single" w:sz="4" w:space="0" w:color="auto"/>
+              <w:right w:val="single" w:sz="4" w:space="0" w:color="auto"/>
+            </w:tcBorders>
+            <w:shd w:val="clear" w:color="auto" w:fill="auto"/>
+            <w:hideMark/>
+          </w:tcPr>
+          <w:p>
+            <w:pPr>
+              <w:suppressAutoHyphens w:val="0"/>
+              <w:spacing w:after="0" w:line="240" w:lineRule="auto"/>
+              <w:rPr>
+                <w:rFonts w:ascii="Arial Narrow" w:eastAsia="Times New Roman" w:hAnsi="Arial Narrow" w:cs="Times New Roman"/>
+                <w:color w:val="000000"/>
+                <w:lang w:eastAsia="en-AU"/>
+              </w:rPr>
+            </w:pPr>
+            <w:r>
+              <w:rPr>
+                <w:rFonts w:ascii="Arial Narrow" w:eastAsia="Times New Roman" w:hAnsi="Arial Narrow" w:cs="Times New Roman"/>
+                <w:color w:val="000000"/>
+                <w:lang w:eastAsia="en-AU"/>
+              </w:rPr>
+              <w:t>Azure Storage</w:t>
+            </w:r>
+          </w:p>
+        </w:tc>
+        <w:tc>
+          <w:tcPr>
+            <w:tcW w:w="5806" w:type="dxa"/>
+            <w:tcBorders>
+              <w:top w:val="nil"/>
+              <w:left w:val="nil"/>
+              <w:bottom w:val="single" w:sz="8" w:space="0" w:color="auto"/>
+              <w:right w:val="single" w:sz="8" w:space="0" w:color="auto"/>
+            </w:tcBorders>
+            <w:shd w:val="clear" w:color="auto" w:fill="auto"/>
+            <w:vAlign w:val="center"/>
+            <w:hideMark/>
+          </w:tcPr>
+          <w:p>
+            <w:pPr>
+              <w:suppressAutoHyphens w:val="0"/>
+              <w:spacing w:after="0" w:line="240" w:lineRule="auto"/>
+              <w:rPr>
+                <w:rFonts w:ascii="Arial Narrow" w:eastAsia="Times New Roman" w:hAnsi="Arial Narrow" w:cs="Times New Roman"/>
+                <w:color w:val="000000"/>
+                <w:lang w:eastAsia="en-AU"/>
+              </w:rPr>
+            </w:pPr>
+            <w:r>
+              <w:rPr>
+                <w:rFonts w:ascii="Arial Narrow" w:eastAsia="Times New Roman" w:hAnsi="Arial Narrow" w:cs="Times New Roman"/>
+                <w:color w:val="000000"/>
+                <w:lang w:eastAsia="en-AU"/>
+              </w:rPr>
+              <w:t>Standard Tier</w:t>
+            </w:r>
+          </w:p>
+        </w:tc>
+      </w:tr>
+      <w:tr>
+        <w:trPr>
+          <w:trHeight w:val="368"/>
+        </w:trPr>
+        <w:tc>
+          <w:tcPr>
+            <w:tcW w:w="3189" w:type="dxa"/>
+            <w:tcBorders>
+              <w:top w:val="nil"/>
+              <w:left w:val="single" w:sz="4" w:space="0" w:color="auto"/>
+              <w:bottom w:val="single" w:sz="4" w:space="0" w:color="auto"/>
+              <w:right w:val="single" w:sz="4" w:space="0" w:color="auto"/>
+            </w:tcBorders>
+            <w:shd w:val="clear" w:color="auto" w:fill="auto"/>
+            <w:hideMark/>
+          </w:tcPr>
+          <w:p>
+            <w:pPr>
+              <w:suppressAutoHyphens w:val="0"/>
+              <w:spacing w:after="0" w:line="240" w:lineRule="auto"/>
+              <w:rPr>
+                <w:rFonts w:ascii="Arial Narrow" w:eastAsia="Times New Roman" w:hAnsi="Arial Narrow" w:cs="Times New Roman"/>
+                <w:color w:val="000000"/>
+                <w:lang w:eastAsia="en-AU"/>
+              </w:rPr>
+            </w:pPr>
+            <w:r>
+              <w:rPr>
+                <w:rFonts w:ascii="Arial Narrow" w:eastAsia="Times New Roman" w:hAnsi="Arial Narrow" w:cs="Times New Roman"/>
+                <w:color w:val="000000"/>
+                <w:lang w:eastAsia="en-AU"/>
+              </w:rPr>
+              <w:t>Azure SQL Managed Instance</w:t>
+            </w:r>
+          </w:p>
+        </w:tc>
+        <w:tc>
+          <w:tcPr>
+            <w:tcW w:w="5806" w:type="dxa"/>
+            <w:tcBorders>
+              <w:top w:val="nil"/>
+              <w:left w:val="nil"/>
+              <w:bottom w:val="single" w:sz="8" w:space="0" w:color="auto"/>
+              <w:right w:val="single" w:sz="8" w:space="0" w:color="auto"/>
+            </w:tcBorders>
+            <w:shd w:val="clear" w:color="auto" w:fill="auto"/>
+            <w:vAlign w:val="center"/>
+            <w:hideMark/>
+          </w:tcPr>
+          <w:p>
+            <w:pPr>
+              <w:suppressAutoHyphens w:val="0"/>
+              <w:spacing w:after="0" w:line="240" w:lineRule="auto"/>
+              <w:rPr>
+                <w:rFonts w:ascii="Arial Narrow" w:eastAsia="Times New Roman" w:hAnsi="Arial Narrow" w:cs="Times New Roman"/>
+                <w:color w:val="000000"/>
+                <w:lang w:eastAsia="en-AU"/>
+              </w:rPr>
+            </w:pPr>
+            <w:r>
+              <w:rPr>
+                <w:rFonts w:ascii="Arial Narrow" w:eastAsia="Times New Roman" w:hAnsi="Arial Narrow" w:cs="Times New Roman"/>
+                <w:color w:val="000000"/>
+                <w:lang w:eastAsia="en-AU"/>
+              </w:rPr>
+              <w:t xml:space="preserve">250 </w:t>
+            </w:r>
+            <w:proofErr w:type="gramStart"/>
+            <w:r>
+              <w:rPr>
+                <w:rFonts w:ascii="Arial Narrow" w:eastAsia="Times New Roman" w:hAnsi="Arial Narrow" w:cs="Times New Roman"/>
+                <w:color w:val="000000"/>
+                <w:lang w:eastAsia="en-AU"/>
+              </w:rPr>
+              <w:t>GB,  8</w:t>
+            </w:r>
+            <w:proofErr w:type="gramEnd"/>
+            <w:r>
+              <w:rPr>
+                <w:rFonts w:ascii="Arial Narrow" w:eastAsia="Times New Roman" w:hAnsi="Arial Narrow" w:cs="Times New Roman"/>
+                <w:color w:val="000000"/>
+                <w:lang w:eastAsia="en-AU"/>
+              </w:rPr>
+              <w:t xml:space="preserve"> </w:t>
+            </w:r>
+            <w:proofErr w:type="spellStart"/>
+            <w:r>
+              <w:rPr>
+                <w:rFonts w:ascii="Arial Narrow" w:eastAsia="Times New Roman" w:hAnsi="Arial Narrow" w:cs="Times New Roman"/>
+                <w:color w:val="000000"/>
+                <w:lang w:eastAsia="en-AU"/>
+              </w:rPr>
+              <w:t>vCore</w:t>
+            </w:r>
+            <w:proofErr w:type="spellEnd"/>
+          </w:p>
+        </w:tc>
+      </w:tr>
+      <w:tr>
+        <w:trPr>
+          <w:trHeight w:val="288"/>
+        </w:trPr>
+        <w:tc>
+          <w:tcPr>
+            <w:tcW w:w="3189" w:type="dxa"/>
+            <w:tcBorders>
+              <w:top w:val="nil"/>
+              <w:left w:val="single" w:sz="4" w:space="0" w:color="auto"/>
+              <w:bottom w:val="single" w:sz="4" w:space="0" w:color="auto"/>
+              <w:right w:val="single" w:sz="4" w:space="0" w:color="auto"/>
+            </w:tcBorders>
+            <w:shd w:val="clear" w:color="auto" w:fill="auto"/>
+            <w:hideMark/>
+          </w:tcPr>
+          <w:p>
+            <w:pPr>
+              <w:suppressAutoHyphens w:val="0"/>
+              <w:spacing w:after="0" w:line="240" w:lineRule="auto"/>
+              <w:rPr>
+                <w:rFonts w:ascii="Arial Narrow" w:eastAsia="Times New Roman" w:hAnsi="Arial Narrow" w:cs="Times New Roman"/>
+                <w:color w:val="000000"/>
+                <w:lang w:eastAsia="en-AU"/>
+              </w:rPr>
+            </w:pPr>
+            <w:r>
+              <w:rPr>
+                <w:rFonts w:ascii="Arial Narrow" w:eastAsia="Times New Roman" w:hAnsi="Arial Narrow" w:cs="Times New Roman"/>
+                <w:color w:val="000000"/>
+                <w:lang w:eastAsia="en-AU"/>
+              </w:rPr>
+              <w:t xml:space="preserve">Azure </w:t>
+            </w:r>
+            <w:proofErr w:type="spellStart"/>
+            <w:r>
+              <w:rPr>
+                <w:rFonts w:ascii="Arial Narrow" w:eastAsia="Times New Roman" w:hAnsi="Arial Narrow" w:cs="Times New Roman"/>
+                <w:color w:val="000000"/>
+                <w:lang w:eastAsia="en-AU"/>
+              </w:rPr>
+              <w:t>VNet</w:t>
+            </w:r>
+            <w:proofErr w:type="spellEnd"/>
+            <w:r>
+              <w:rPr>
+                <w:rFonts w:ascii="Arial Narrow" w:eastAsia="Times New Roman" w:hAnsi="Arial Narrow" w:cs="Times New Roman"/>
+                <w:color w:val="000000"/>
+                <w:lang w:eastAsia="en-AU"/>
+              </w:rPr>
+              <w:t xml:space="preserve"> + VPN Gateway</w:t>
+            </w:r>
+          </w:p>
+        </w:tc>
+        <w:tc>
+          <w:tcPr>
+            <w:tcW w:w="5806" w:type="dxa"/>
+            <w:tcBorders>
+              <w:top w:val="nil"/>
+              <w:left w:val="nil"/>
+              <w:bottom w:val="single" w:sz="8" w:space="0" w:color="auto"/>
+              <w:right w:val="single" w:sz="8" w:space="0" w:color="auto"/>
+            </w:tcBorders>
+            <w:shd w:val="clear" w:color="auto" w:fill="auto"/>
+            <w:vAlign w:val="center"/>
+            <w:hideMark/>
+          </w:tcPr>
+          <w:p>
+            <w:pPr>
+              <w:suppressAutoHyphens w:val="0"/>
+              <w:spacing w:after="0" w:line="240" w:lineRule="auto"/>
+              <w:rPr>
+                <w:rFonts w:ascii="Arial Narrow" w:eastAsia="Times New Roman" w:hAnsi="Arial Narrow" w:cs="Times New Roman"/>
+                <w:color w:val="000000"/>
+                <w:lang w:eastAsia="en-AU"/>
+              </w:rPr>
+            </w:pPr>
+            <w:r>
+              <w:rPr>
+                <w:rFonts w:ascii="Arial Narrow" w:eastAsia="Times New Roman" w:hAnsi="Arial Narrow" w:cs="Times New Roman"/>
+                <w:color w:val="000000"/>
+                <w:lang w:eastAsia="en-AU"/>
+              </w:rPr>
+              <w:t>VPN Gateway Standard</w:t>
+            </w:r>
+          </w:p>
+        </w:tc>
+      </w:tr>
+      <w:tr>
+        <w:trPr>
+          <w:trHeight w:val="288"/>
+        </w:trPr>
+        <w:tc>
+          <w:tcPr>
+            <w:tcW w:w="3189" w:type="dxa"/>
+            <w:tcBorders>
+              <w:top w:val="nil"/>
+              <w:left w:val="single" w:sz="4" w:space="0" w:color="auto"/>
+              <w:bottom w:val="single" w:sz="4" w:space="0" w:color="auto"/>
+              <w:right w:val="single" w:sz="4" w:space="0" w:color="auto"/>
+            </w:tcBorders>
+            <w:shd w:val="clear" w:color="auto" w:fill="auto"/>
+            <w:hideMark/>
+          </w:tcPr>
+          <w:p>
+            <w:pPr>
+              <w:suppressAutoHyphens w:val="0"/>
+              <w:spacing w:after="0" w:line="240" w:lineRule="auto"/>
+              <w:rPr>
+                <w:rFonts w:ascii="Arial Narrow" w:eastAsia="Times New Roman" w:hAnsi="Arial Narrow" w:cs="Times New Roman"/>
+                <w:color w:val="000000"/>
+                <w:lang w:eastAsia="en-AU"/>
+              </w:rPr>
+            </w:pPr>
+            <w:r>
+              <w:rPr>
+                <w:rFonts w:ascii="Arial Narrow" w:eastAsia="Times New Roman" w:hAnsi="Arial Narrow" w:cs="Times New Roman"/>
+                <w:color w:val="000000"/>
+                <w:lang w:eastAsia="en-AU"/>
+              </w:rPr>
+              <w:t>Azure AD Premium P1</w:t>
+            </w:r>
+          </w:p>
+        </w:tc>
+        <w:tc>
+          <w:tcPr>
+            <w:tcW w:w="5806" w:type="dxa"/>
+            <w:tcBorders>
+              <w:top w:val="nil"/>
+              <w:left w:val="nil"/>
+              <w:bottom w:val="single" w:sz="8" w:space="0" w:color="auto"/>
+              <w:right w:val="single" w:sz="8" w:space="0" w:color="auto"/>
+            </w:tcBorders>
+            <w:shd w:val="clear" w:color="auto" w:fill="auto"/>
+            <w:vAlign w:val="center"/>
+            <w:hideMark/>
+          </w:tcPr>
+          <w:p>
+            <w:pPr>
+              <w:suppressAutoHyphens w:val="0"/>
+              <w:spacing w:after="0" w:line="240" w:lineRule="auto"/>
+              <w:rPr>
+                <w:rFonts w:ascii="Arial Narrow" w:eastAsia="Times New Roman" w:hAnsi="Arial Narrow" w:cs="Times New Roman"/>
+                <w:color w:val="000000"/>
+                <w:lang w:eastAsia="en-AU"/>
+              </w:rPr>
+            </w:pPr>
+            <w:r>
+              <w:rPr>
+                <w:rFonts w:ascii="Arial Narrow" w:eastAsia="Times New Roman" w:hAnsi="Arial Narrow" w:cs="Times New Roman"/>
+                <w:color w:val="000000"/>
+                <w:lang w:eastAsia="en-AU"/>
+              </w:rPr>
+              <w:t>$10 per user</w:t>
+            </w:r>
+          </w:p>
+        </w:tc>
+      </w:tr>
+      <w:tr>
+        <w:trPr>
+          <w:trHeight w:val="288"/>
+        </w:trPr>
+        <w:tc>
+          <w:tcPr>
+            <w:tcW w:w="3189" w:type="dxa"/>
+            <w:tcBorders>
+              <w:top w:val="nil"/>
+              <w:left w:val="single" w:sz="4" w:space="0" w:color="auto"/>
+              <w:bottom w:val="single" w:sz="4" w:space="0" w:color="auto"/>
+              <w:right w:val="single" w:sz="4" w:space="0" w:color="auto"/>
+            </w:tcBorders>
+            <w:shd w:val="clear" w:color="auto" w:fill="auto"/>
+            <w:hideMark/>
+          </w:tcPr>
+          <w:p>
+            <w:pPr>
+              <w:suppressAutoHyphens w:val="0"/>
+              <w:spacing w:after="0" w:line="240" w:lineRule="auto"/>
+              <w:rPr>
+                <w:rFonts w:ascii="Arial Narrow" w:eastAsia="Times New Roman" w:hAnsi="Arial Narrow" w:cs="Times New Roman"/>
+                <w:color w:val="000000"/>
+                <w:lang w:eastAsia="en-AU"/>
+              </w:rPr>
+            </w:pPr>
+            <w:r>
+              <w:rPr>
+                <w:rFonts w:ascii="Arial Narrow" w:eastAsia="Times New Roman" w:hAnsi="Arial Narrow" w:cs="Times New Roman"/>
+                <w:color w:val="000000"/>
+                <w:lang w:eastAsia="en-AU"/>
+              </w:rPr>
+              <w:t>Azure Backup &amp; Recovery</w:t>
+            </w:r>
+          </w:p>
+        </w:tc>
+        <w:tc>
+          <w:tcPr>
+            <w:tcW w:w="5806" w:type="dxa"/>
+            <w:tcBorders>
+              <w:top w:val="nil"/>
+              <w:left w:val="nil"/>
+              <w:bottom w:val="single" w:sz="8" w:space="0" w:color="auto"/>
+              <w:right w:val="single" w:sz="8" w:space="0" w:color="auto"/>
+            </w:tcBorders>
+            <w:shd w:val="clear" w:color="auto" w:fill="auto"/>
+            <w:vAlign w:val="center"/>
+            <w:hideMark/>
+          </w:tcPr>
+          <w:p>
+            <w:pPr>
+              <w:suppressAutoHyphens w:val="0"/>
+              <w:spacing w:after="0" w:line="240" w:lineRule="auto"/>
+              <w:rPr>
+                <w:rFonts w:ascii="Arial Narrow" w:eastAsia="Times New Roman" w:hAnsi="Arial Narrow" w:cs="Times New Roman"/>
+                <w:color w:val="000000"/>
+                <w:lang w:eastAsia="en-AU"/>
+              </w:rPr>
+            </w:pPr>
+            <w:r>
+              <w:rPr>
+                <w:rFonts w:ascii="Arial Narrow" w:eastAsia="Times New Roman" w:hAnsi="Arial Narrow" w:cs="Times New Roman"/>
+                <w:color w:val="000000"/>
+                <w:lang w:eastAsia="en-AU"/>
+              </w:rPr>
+              <w:t>Daily backup, must be purchased separately</w:t>
+            </w:r>
+          </w:p>
+        </w:tc>
+      </w:tr>
+      <w:tr>
+        <w:trPr>
+          <w:trHeight w:val="288"/>
+        </w:trPr>
+        <w:tc>
+          <w:tcPr>
+            <w:tcW w:w="3189" w:type="dxa"/>
+            <w:tcBorders>
+              <w:top w:val="nil"/>
+              <w:left w:val="single" w:sz="4" w:space="0" w:color="auto"/>
+              <w:bottom w:val="single" w:sz="4" w:space="0" w:color="auto"/>
+              <w:right w:val="single" w:sz="4" w:space="0" w:color="auto"/>
+            </w:tcBorders>
+            <w:shd w:val="clear" w:color="auto" w:fill="auto"/>
+            <w:hideMark/>
+          </w:tcPr>
+          <w:p>
+            <w:pPr>
+              <w:suppressAutoHyphens w:val="0"/>
+              <w:spacing w:after="0" w:line="240" w:lineRule="auto"/>
+              <w:rPr>
+                <w:rFonts w:ascii="Arial Narrow" w:eastAsia="Times New Roman" w:hAnsi="Arial Narrow" w:cs="Times New Roman"/>
+                <w:color w:val="000000"/>
+                <w:lang w:eastAsia="en-AU"/>
+              </w:rPr>
+            </w:pPr>
+            <w:r>
+              <w:rPr>
+                <w:rFonts w:ascii="Arial Narrow" w:eastAsia="Times New Roman" w:hAnsi="Arial Narrow" w:cs="Times New Roman"/>
+                <w:color w:val="000000"/>
+                <w:lang w:eastAsia="en-AU"/>
+              </w:rPr>
+              <w:t>Azure Firewall / NSGs</w:t>
+            </w:r>
+          </w:p>
+        </w:tc>
+        <w:tc>
+          <w:tcPr>
+            <w:tcW w:w="5806" w:type="dxa"/>
+            <w:tcBorders>
+              <w:top w:val="nil"/>
+              <w:left w:val="nil"/>
+              <w:bottom w:val="single" w:sz="8" w:space="0" w:color="auto"/>
+              <w:right w:val="single" w:sz="8" w:space="0" w:color="auto"/>
+            </w:tcBorders>
+            <w:shd w:val="clear" w:color="auto" w:fill="auto"/>
+            <w:vAlign w:val="center"/>
+            <w:hideMark/>
+          </w:tcPr>
+          <w:p>
+            <w:pPr>
+              <w:suppressAutoHyphens w:val="0"/>
+              <w:spacing w:after="0" w:line="240" w:lineRule="auto"/>
+              <w:rPr>
+                <w:rFonts w:ascii="Arial Narrow" w:eastAsia="Times New Roman" w:hAnsi="Arial Narrow" w:cs="Times New Roman"/>
+                <w:color w:val="000000"/>
+                <w:lang w:eastAsia="en-AU"/>
+              </w:rPr>
+            </w:pPr>
+            <w:r>
+              <w:rPr>
+                <w:rFonts w:ascii="Arial Narrow" w:eastAsia="Times New Roman" w:hAnsi="Arial Narrow" w:cs="Times New Roman"/>
+                <w:color w:val="000000"/>
+                <w:lang w:eastAsia="en-AU"/>
+              </w:rPr>
+              <w:t>Standard security policies</w:t>
+            </w:r>
+          </w:p>
+        </w:tc>
+      </w:tr>
+      <w:tr>
+        <w:trPr>
+          <w:trHeight w:val="391"/>
+        </w:trPr>
+        <w:tc>
+          <w:tcPr>
+            <w:tcW w:w="3189" w:type="dxa"/>
+            <w:tcBorders>
+              <w:top w:val="nil"/>
+              <w:left w:val="single" w:sz="4" w:space="0" w:color="auto"/>
+              <w:bottom w:val="single" w:sz="4" w:space="0" w:color="auto"/>
+              <w:right w:val="single" w:sz="4" w:space="0" w:color="auto"/>
+            </w:tcBorders>
+            <w:shd w:val="clear" w:color="auto" w:fill="auto"/>
+            <w:hideMark/>
+          </w:tcPr>
+          <w:p>
+            <w:pPr>
+              <w:suppressAutoHyphens w:val="0"/>
+              <w:spacing w:after="0" w:line="240" w:lineRule="auto"/>
+              <w:rPr>
+                <w:rFonts w:ascii="Arial Narrow" w:eastAsia="Times New Roman" w:hAnsi="Arial Narrow" w:cs="Times New Roman"/>
+                <w:color w:val="000000"/>
+                <w:lang w:eastAsia="en-AU"/>
+              </w:rPr>
+            </w:pPr>
+            <w:r>
+              <w:rPr>
+                <w:rFonts w:ascii="Arial Narrow" w:eastAsia="Times New Roman" w:hAnsi="Arial Narrow" w:cs="Times New Roman"/>
+                <w:color w:val="000000"/>
+                <w:lang w:eastAsia="en-AU"/>
+              </w:rPr>
+              <w:t>Azure Monitor + Log Analytics</w:t>
+            </w:r>
+          </w:p>
+        </w:tc>
+        <w:tc>
+          <w:tcPr>
+            <w:tcW w:w="5806" w:type="dxa"/>
+            <w:tcBorders>
+              <w:top w:val="nil"/>
+              <w:left w:val="nil"/>
+              <w:bottom w:val="single" w:sz="8" w:space="0" w:color="auto"/>
+              <w:right w:val="single" w:sz="8" w:space="0" w:color="auto"/>
+            </w:tcBorders>
+            <w:shd w:val="clear" w:color="auto" w:fill="auto"/>
+            <w:vAlign w:val="center"/>
+            <w:hideMark/>
+          </w:tcPr>
+          <w:p>
+            <w:pPr>
+              <w:suppressAutoHyphens w:val="0"/>
+              <w:spacing w:after="0" w:line="240" w:lineRule="auto"/>
+              <w:rPr>
+                <w:rFonts w:ascii="Arial Narrow" w:eastAsia="Times New Roman" w:hAnsi="Arial Narrow" w:cs="Times New Roman"/>
+                <w:color w:val="000000"/>
+                <w:lang w:eastAsia="en-AU"/>
+              </w:rPr>
+            </w:pPr>
+            <w:r>
+              <w:rPr>
+                <w:rFonts w:ascii="Arial Narrow" w:eastAsia="Times New Roman" w:hAnsi="Arial Narrow" w:cs="Times New Roman"/>
+                <w:color w:val="000000"/>
+                <w:lang w:eastAsia="en-AU"/>
+              </w:rPr>
+              <w:t>5 GB</w:t>
+            </w:r>
+          </w:p>
+        </w:tc>
+      </w:tr>
+      <w:tr>
+        <w:trPr>
+          <w:trHeight w:val="345"/>
+        </w:trPr>
+        <w:tc>
+          <w:tcPr>
+            <w:tcW w:w="3189" w:type="dxa"/>
+            <w:tcBorders>
+              <w:top w:val="nil"/>
+              <w:left w:val="single" w:sz="4" w:space="0" w:color="auto"/>
+              <w:bottom w:val="single" w:sz="4" w:space="0" w:color="auto"/>
+              <w:right w:val="single" w:sz="4" w:space="0" w:color="auto"/>
+            </w:tcBorders>
+            <w:shd w:val="clear" w:color="auto" w:fill="auto"/>
+            <w:hideMark/>
+          </w:tcPr>
+          <w:p>
+            <w:pPr>
+              <w:suppressAutoHyphens w:val="0"/>
+              <w:spacing w:after="0" w:line="240" w:lineRule="auto"/>
+              <w:rPr>
+                <w:rFonts w:ascii="Arial Narrow" w:eastAsia="Times New Roman" w:hAnsi="Arial Narrow" w:cs="Times New Roman"/>
+                <w:color w:val="000000"/>
+                <w:lang w:eastAsia="en-AU"/>
+              </w:rPr>
+            </w:pPr>
+            <w:r>
+              <w:rPr>
+                <w:rFonts w:ascii="Arial Narrow" w:eastAsia="Times New Roman" w:hAnsi="Arial Narrow" w:cs="Times New Roman"/>
+                <w:color w:val="000000"/>
+                <w:lang w:eastAsia="en-AU"/>
+              </w:rPr>
+              <w:t>Discharge Windows Server &amp; SQL</w:t>
+            </w:r>
+          </w:p>
+        </w:tc>
+        <w:tc>
+          <w:tcPr>
+            <w:tcW w:w="5806" w:type="dxa"/>
+            <w:tcBorders>
+              <w:top w:val="nil"/>
+              <w:left w:val="nil"/>
+              <w:bottom w:val="single" w:sz="8" w:space="0" w:color="auto"/>
+              <w:right w:val="single" w:sz="8" w:space="0" w:color="auto"/>
+            </w:tcBorders>
+            <w:shd w:val="clear" w:color="auto" w:fill="auto"/>
+            <w:vAlign w:val="center"/>
+            <w:hideMark/>
+          </w:tcPr>
+          <w:p>
+            <w:pPr>
+              <w:suppressAutoHyphens w:val="0"/>
+              <w:spacing w:after="0" w:line="240" w:lineRule="auto"/>
+              <w:rPr>
+                <w:rFonts w:ascii="Arial Narrow" w:eastAsia="Times New Roman" w:hAnsi="Arial Narrow" w:cs="Times New Roman"/>
+                <w:color w:val="000000"/>
+                <w:lang w:eastAsia="en-AU"/>
+              </w:rPr>
+            </w:pPr>
+            <w:r>
+              <w:rPr>
+                <w:rFonts w:ascii="Arial Narrow" w:eastAsia="Times New Roman" w:hAnsi="Arial Narrow" w:cs="Times New Roman"/>
+                <w:color w:val="000000"/>
+                <w:lang w:eastAsia="en-AU"/>
+              </w:rPr>
+              <w:t>Services included in the Azure contract</w:t>
+            </w:r>
+          </w:p>
+        </w:tc>
+      </w:tr>
+      <w:tr>
+        <w:trPr>
+          <w:trHeight w:val="288"/>
+        </w:trPr>
+        <w:tc>
+          <w:tcPr>
+            <w:tcW w:w="3189" w:type="dxa"/>
+            <w:tcBorders>
+              <w:top w:val="nil"/>
+              <w:left w:val="single" w:sz="4" w:space="0" w:color="auto"/>
+              <w:bottom w:val="single" w:sz="4" w:space="0" w:color="auto"/>
+              <w:right w:val="single" w:sz="4" w:space="0" w:color="auto"/>
+            </w:tcBorders>
+            <w:shd w:val="clear" w:color="auto" w:fill="auto"/>
+            <w:noWrap/>
+            <w:hideMark/>
+          </w:tcPr>
+          <w:p>
+            <w:pPr>
+              <w:suppressAutoHyphens w:val="0"/>
+              <w:spacing w:after="0" w:line="240" w:lineRule="auto"/>
+              <w:rPr>
+                <w:rFonts w:ascii="Arial Narrow" w:eastAsia="Times New Roman" w:hAnsi="Arial Narrow" w:cs="Times New Roman"/>
+                <w:color w:val="000000"/>
+                <w:lang w:eastAsia="en-AU"/>
+              </w:rPr>
+            </w:pPr>
+            <w:r>
+              <w:rPr>
+                <w:rFonts w:ascii="Arial Narrow" w:eastAsia="Times New Roman" w:hAnsi="Arial Narrow" w:cs="Times New Roman"/>
+                <w:color w:val="000000"/>
+                <w:lang w:eastAsia="en-AU"/>
+              </w:rPr>
+              <w:t>Azure Migrate Services</w:t>
+            </w:r>
+          </w:p>
+        </w:tc>
+        <w:tc>
+          <w:tcPr>
+            <w:tcW w:w="5806" w:type="dxa"/>
+            <w:tcBorders>
+              <w:top w:val="nil"/>
+              <w:left w:val="nil"/>
+              <w:bottom w:val="single" w:sz="8" w:space="0" w:color="auto"/>
+              <w:right w:val="single" w:sz="8" w:space="0" w:color="auto"/>
+            </w:tcBorders>
+            <w:shd w:val="clear" w:color="auto" w:fill="auto"/>
+            <w:noWrap/>
+            <w:vAlign w:val="center"/>
+            <w:hideMark/>
+          </w:tcPr>
+          <w:p>
+            <w:pPr>
+              <w:suppressAutoHyphens w:val="0"/>
+              <w:spacing w:after="0" w:line="240" w:lineRule="auto"/>
+              <w:rPr>
+                <w:rFonts w:ascii="Arial Narrow" w:eastAsia="Times New Roman" w:hAnsi="Arial Narrow" w:cs="Times New Roman"/>
+                <w:color w:val="000000"/>
+                <w:lang w:eastAsia="en-AU"/>
+              </w:rPr>
+            </w:pPr>
+            <w:r>
+              <w:rPr>
+                <w:rFonts w:ascii="Arial Narrow" w:eastAsia="Times New Roman" w:hAnsi="Arial Narrow" w:cs="Times New Roman"/>
+                <w:color w:val="000000"/>
+                <w:lang w:eastAsia="en-AU"/>
+              </w:rPr>
+              <w:t>Services included in the contract</w:t>
+            </w:r>
+          </w:p>
+        </w:tc>
+      </w:tr>
+      <w:tr>
+        <w:trPr>
+          <w:trHeight w:val="288"/>
+        </w:trPr>
+        <w:tc>
+          <w:tcPr>
+            <w:tcW w:w="3189" w:type="dxa"/>
+            <w:tcBorders>
+              <w:top w:val="nil"/>
+              <w:left w:val="single" w:sz="4" w:space="0" w:color="auto"/>
+              <w:bottom w:val="single" w:sz="4" w:space="0" w:color="auto"/>
+              <w:right w:val="single" w:sz="4" w:space="0" w:color="auto"/>
+            </w:tcBorders>
+            <w:shd w:val="clear" w:color="auto" w:fill="auto"/>
+            <w:noWrap/>
+            <w:hideMark/>
+          </w:tcPr>
+          <w:p>
+            <w:pPr>
+              <w:suppressAutoHyphens w:val="0"/>
+              <w:spacing w:after="0" w:line="240" w:lineRule="auto"/>
+              <w:rPr>
+                <w:rFonts w:ascii="Arial Narrow" w:eastAsia="Times New Roman" w:hAnsi="Arial Narrow" w:cs="Times New Roman"/>
+                <w:color w:val="000000"/>
+                <w:lang w:eastAsia="en-AU"/>
+              </w:rPr>
+            </w:pPr>
+            <w:r>
+              <w:rPr>
+                <w:rFonts w:ascii="Arial Narrow" w:eastAsia="Times New Roman" w:hAnsi="Arial Narrow" w:cs="Times New Roman"/>
+                <w:color w:val="000000"/>
+                <w:lang w:eastAsia="en-AU"/>
+              </w:rPr>
+              <w:t>Deployment</w:t>
+            </w:r>
+          </w:p>
+        </w:tc>
+        <w:tc>
+          <w:tcPr>
+            <w:tcW w:w="5806" w:type="dxa"/>
+            <w:tcBorders>
+              <w:top w:val="nil"/>
+              <w:left w:val="nil"/>
+              <w:bottom w:val="single" w:sz="8" w:space="0" w:color="auto"/>
+              <w:right w:val="single" w:sz="8" w:space="0" w:color="auto"/>
+            </w:tcBorders>
+            <w:shd w:val="clear" w:color="auto" w:fill="auto"/>
+            <w:noWrap/>
+            <w:vAlign w:val="center"/>
+            <w:hideMark/>
+          </w:tcPr>
+          <w:p>
+            <w:pPr>
+              <w:suppressAutoHyphens w:val="0"/>
+              <w:spacing w:after="0" w:line="240" w:lineRule="auto"/>
+              <w:rPr>
+                <w:rFonts w:ascii="Arial Narrow" w:eastAsia="Times New Roman" w:hAnsi="Arial Narrow" w:cs="Times New Roman"/>
+                <w:color w:val="000000"/>
+                <w:lang w:eastAsia="en-AU"/>
+              </w:rPr>
+            </w:pPr>
+            <w:r>
+              <w:rPr>
+                <w:rFonts w:ascii="Arial Narrow" w:eastAsia="Times New Roman" w:hAnsi="Arial Narrow" w:cs="Times New Roman"/>
+                <w:color w:val="000000"/>
+                <w:lang w:eastAsia="en-AU"/>
+              </w:rPr>
+              <w:t>Configuration, installation and application deploy</w:t>
+            </w:r>
+          </w:p>
+        </w:tc>
+      </w:tr>
+      <w:tr>
+        <w:trPr>
+          <w:trHeight w:val="288"/>
+        </w:trPr>
+        <w:tc>
+          <w:tcPr>
+            <w:tcW w:w="3189" w:type="dxa"/>
+            <w:tcBorders>
+              <w:top w:val="nil"/>
+              <w:left w:val="single" w:sz="4" w:space="0" w:color="auto"/>
+              <w:bottom w:val="single" w:sz="4" w:space="0" w:color="auto"/>
+              <w:right w:val="single" w:sz="4" w:space="0" w:color="auto"/>
+            </w:tcBorders>
+            <w:shd w:val="clear" w:color="auto" w:fill="auto"/>
+            <w:noWrap/>
+            <w:hideMark/>
+          </w:tcPr>
+          <w:p>
+            <w:pPr>
+              <w:suppressAutoHyphens w:val="0"/>
+              <w:spacing w:after="0" w:line="240" w:lineRule="auto"/>
+              <w:rPr>
+                <w:rFonts w:ascii="Arial Narrow" w:eastAsia="Times New Roman" w:hAnsi="Arial Narrow" w:cs="Times New Roman"/>
+                <w:color w:val="000000"/>
+                <w:lang w:eastAsia="en-AU"/>
+              </w:rPr>
+            </w:pPr>
+            <w:r>
+              <w:rPr>
+                <w:rFonts w:ascii="Arial Narrow" w:eastAsia="Times New Roman" w:hAnsi="Arial Narrow" w:cs="Times New Roman"/>
+                <w:color w:val="000000"/>
+                <w:lang w:eastAsia="en-AU"/>
+              </w:rPr>
+              <w:t>Manuals and training</w:t>
+            </w:r>
+          </w:p>
+        </w:tc>
+        <w:tc>
+          <w:tcPr>
+            <w:tcW w:w="5806" w:type="dxa"/>
+            <w:tcBorders>
+              <w:top w:val="nil"/>
+              <w:left w:val="nil"/>
+              <w:bottom w:val="single" w:sz="8" w:space="0" w:color="auto"/>
+              <w:right w:val="single" w:sz="8" w:space="0" w:color="auto"/>
+            </w:tcBorders>
+            <w:shd w:val="clear" w:color="auto" w:fill="auto"/>
+            <w:noWrap/>
+            <w:vAlign w:val="center"/>
+            <w:hideMark/>
+          </w:tcPr>
+          <w:p>
+            <w:pPr>
+              <w:suppressAutoHyphens w:val="0"/>
+              <w:spacing w:after="0" w:line="240" w:lineRule="auto"/>
+              <w:rPr>
+                <w:rFonts w:ascii="Arial Narrow" w:eastAsia="Times New Roman" w:hAnsi="Arial Narrow" w:cs="Times New Roman"/>
+                <w:color w:val="000000"/>
+                <w:lang w:eastAsia="en-AU"/>
+              </w:rPr>
+            </w:pPr>
+            <w:r>
+              <w:rPr>
+                <w:rFonts w:ascii="Arial Narrow" w:eastAsia="Times New Roman" w:hAnsi="Arial Narrow" w:cs="Times New Roman"/>
+                <w:color w:val="000000"/>
+                <w:lang w:eastAsia="en-AU"/>
+              </w:rPr>
+              <w:t>Services and documents included in the contract</w:t>
+            </w:r>
+          </w:p>
+        </w:tc>
+      </w:tr>
+      <w:tr>
+        <w:trPr>
+          <w:trHeight w:val="288"/>
+        </w:trPr>
+        <w:tc>
+          <w:tcPr>
+            <w:tcW w:w="3189" w:type="dxa"/>
+            <w:tcBorders>
+              <w:top w:val="nil"/>
+              <w:left w:val="single" w:sz="4" w:space="0" w:color="auto"/>
+              <w:bottom w:val="single" w:sz="4" w:space="0" w:color="auto"/>
+              <w:right w:val="single" w:sz="4" w:space="0" w:color="auto"/>
+            </w:tcBorders>
+            <w:shd w:val="clear" w:color="auto" w:fill="auto"/>
+            <w:noWrap/>
+            <w:hideMark/>
+          </w:tcPr>
+          <w:p>
+            <w:pPr>
+              <w:suppressAutoHyphens w:val="0"/>
+              <w:spacing w:after="0" w:line="240" w:lineRule="auto"/>
+              <w:rPr>
+                <w:rFonts w:ascii="Arial Narrow" w:eastAsia="Times New Roman" w:hAnsi="Arial Narrow" w:cs="Times New Roman"/>
+                <w:color w:val="000000"/>
+                <w:lang w:eastAsia="en-AU"/>
+              </w:rPr>
+            </w:pPr>
+            <w:proofErr w:type="spellStart"/>
+            <w:r>
+              <w:rPr>
+                <w:rFonts w:ascii="Arial Narrow" w:eastAsia="Times New Roman" w:hAnsi="Arial Narrow" w:cs="Times New Roman"/>
+                <w:color w:val="000000"/>
+                <w:lang w:eastAsia="en-AU"/>
+              </w:rPr>
+              <w:t>Mockups</w:t>
+            </w:r>
+            <w:proofErr w:type="spellEnd"/>
+            <w:r>
+              <w:rPr>
+                <w:rFonts w:ascii="Arial Narrow" w:eastAsia="Times New Roman" w:hAnsi="Arial Narrow" w:cs="Times New Roman"/>
+                <w:color w:val="000000"/>
+                <w:lang w:eastAsia="en-AU"/>
+              </w:rPr>
+              <w:t>, proof of concept</w:t>
+            </w:r>
+          </w:p>
+        </w:tc>
+        <w:tc>
+          <w:tcPr>
+            <w:tcW w:w="5806" w:type="dxa"/>
+            <w:tcBorders>
+              <w:top w:val="nil"/>
+              <w:left w:val="nil"/>
+              <w:bottom w:val="single" w:sz="8" w:space="0" w:color="auto"/>
+              <w:right w:val="single" w:sz="8" w:space="0" w:color="auto"/>
+            </w:tcBorders>
+            <w:shd w:val="clear" w:color="auto" w:fill="auto"/>
+            <w:noWrap/>
+            <w:vAlign w:val="center"/>
+            <w:hideMark/>
+          </w:tcPr>
+          <w:p>
+            <w:pPr>
+              <w:suppressAutoHyphens w:val="0"/>
+              <w:spacing w:after="0" w:line="240" w:lineRule="auto"/>
+              <w:rPr>
+                <w:rFonts w:ascii="Arial Narrow" w:eastAsia="Times New Roman" w:hAnsi="Arial Narrow" w:cs="Times New Roman"/>
+                <w:color w:val="000000"/>
+                <w:lang w:eastAsia="en-AU"/>
+              </w:rPr>
+            </w:pPr>
+            <w:r>
+              <w:rPr>
+                <w:rFonts w:ascii="Arial Narrow" w:eastAsia="Times New Roman" w:hAnsi="Arial Narrow" w:cs="Times New Roman"/>
+                <w:color w:val="000000"/>
+                <w:lang w:eastAsia="en-AU"/>
+              </w:rPr>
+              <w:t>Demos, mock-ups, concept apps</w:t>
+            </w:r>
+          </w:p>
+        </w:tc>
+      </w:tr>
+      <w:tr>
+        <w:trPr>
+          <w:trHeight w:val="288"/>
+        </w:trPr>
+        <w:tc>
+          <w:tcPr>
+            <w:tcW w:w="3189" w:type="dxa"/>
+            <w:tcBorders>
+              <w:top w:val="nil"/>
+              <w:left w:val="single" w:sz="4" w:space="0" w:color="auto"/>
+              <w:bottom w:val="single" w:sz="4" w:space="0" w:color="auto"/>
+              <w:right w:val="single" w:sz="4" w:space="0" w:color="auto"/>
+            </w:tcBorders>
+            <w:shd w:val="clear" w:color="auto" w:fill="auto"/>
+            <w:noWrap/>
+            <w:hideMark/>
+          </w:tcPr>
+          <w:p>
+            <w:pPr>
+              <w:suppressAutoHyphens w:val="0"/>
+              <w:spacing w:after="0" w:line="240" w:lineRule="auto"/>
+              <w:rPr>
+                <w:rFonts w:ascii="Arial Narrow" w:eastAsia="Times New Roman" w:hAnsi="Arial Narrow" w:cs="Times New Roman"/>
+                <w:color w:val="000000"/>
+                <w:lang w:eastAsia="en-AU"/>
+              </w:rPr>
+            </w:pPr>
+            <w:r>
+              <w:rPr>
+                <w:rFonts w:ascii="Arial Narrow" w:eastAsia="Times New Roman" w:hAnsi="Arial Narrow" w:cs="Times New Roman"/>
+                <w:color w:val="000000"/>
+                <w:lang w:eastAsia="en-AU"/>
+              </w:rPr>
+              <w:t>Design (UI/UX)</w:t>
+            </w:r>
+          </w:p>
+        </w:tc>
+        <w:tc>
+          <w:tcPr>
+            <w:tcW w:w="5806" w:type="dxa"/>
+            <w:tcBorders>
+              <w:top w:val="nil"/>
+              <w:left w:val="nil"/>
+              <w:bottom w:val="single" w:sz="8" w:space="0" w:color="auto"/>
+              <w:right w:val="single" w:sz="8" w:space="0" w:color="auto"/>
+            </w:tcBorders>
+            <w:shd w:val="clear" w:color="auto" w:fill="auto"/>
+            <w:noWrap/>
+            <w:vAlign w:val="center"/>
+            <w:hideMark/>
+          </w:tcPr>
+          <w:p>
+            <w:pPr>
+              <w:suppressAutoHyphens w:val="0"/>
+              <w:spacing w:after="0" w:line="240" w:lineRule="auto"/>
+              <w:rPr>
+                <w:rFonts w:ascii="Arial Narrow" w:eastAsia="Times New Roman" w:hAnsi="Arial Narrow" w:cs="Times New Roman"/>
+                <w:color w:val="000000"/>
+                <w:lang w:eastAsia="en-AU"/>
+              </w:rPr>
+            </w:pPr>
+            <w:r>
+              <w:rPr>
+                <w:rFonts w:ascii="Arial Narrow" w:eastAsia="Times New Roman" w:hAnsi="Arial Narrow" w:cs="Times New Roman"/>
+                <w:color w:val="000000"/>
+                <w:lang w:eastAsia="en-AU"/>
+              </w:rPr>
+              <w:t>Services included in the contract</w:t>
+            </w:r>
+          </w:p>
+        </w:tc>
+      </w:tr>
+      <w:tr>
+        <w:trPr>
+          <w:trHeight w:val="288"/>
+        </w:trPr>
+        <w:tc>
+          <w:tcPr>
+            <w:tcW w:w="3189" w:type="dxa"/>
+            <w:tcBorders>
+              <w:top w:val="nil"/>
+              <w:left w:val="single" w:sz="4" w:space="0" w:color="auto"/>
+              <w:bottom w:val="single" w:sz="4" w:space="0" w:color="auto"/>
+              <w:right w:val="single" w:sz="4" w:space="0" w:color="auto"/>
+            </w:tcBorders>
+            <w:shd w:val="clear" w:color="auto" w:fill="auto"/>
+            <w:noWrap/>
+            <w:hideMark/>
+          </w:tcPr>
+          <w:p>
+            <w:pPr>
+              <w:suppressAutoHyphens w:val="0"/>
+              <w:spacing w:after="0" w:line="240" w:lineRule="auto"/>
+              <w:rPr>
+                <w:rFonts w:ascii="Arial Narrow" w:eastAsia="Times New Roman" w:hAnsi="Arial Narrow" w:cs="Times New Roman"/>
+                <w:color w:val="000000"/>
+                <w:lang w:eastAsia="en-AU"/>
+              </w:rPr>
+            </w:pPr>
+            <w:r>
+              <w:rPr>
+                <w:rFonts w:ascii="Arial Narrow" w:eastAsia="Times New Roman" w:hAnsi="Arial Narrow" w:cs="Times New Roman"/>
+                <w:color w:val="000000"/>
+                <w:lang w:eastAsia="en-AU"/>
+              </w:rPr>
+              <w:t>Front-end development</w:t>
+            </w:r>
+          </w:p>
+        </w:tc>
+        <w:tc>
+          <w:tcPr>
+            <w:tcW w:w="5806" w:type="dxa"/>
+            <w:tcBorders>
+              <w:top w:val="nil"/>
+              <w:left w:val="nil"/>
+              <w:bottom w:val="single" w:sz="8" w:space="0" w:color="auto"/>
+              <w:right w:val="single" w:sz="8" w:space="0" w:color="auto"/>
+            </w:tcBorders>
+            <w:shd w:val="clear" w:color="auto" w:fill="auto"/>
+            <w:noWrap/>
+            <w:vAlign w:val="center"/>
+            <w:hideMark/>
+          </w:tcPr>
+          <w:p>
+            <w:pPr>
+              <w:suppressAutoHyphens w:val="0"/>
+              <w:spacing w:after="0" w:line="240" w:lineRule="auto"/>
+              <w:rPr>
+                <w:rFonts w:ascii="Arial Narrow" w:eastAsia="Times New Roman" w:hAnsi="Arial Narrow" w:cs="Times New Roman"/>
+                <w:color w:val="000000"/>
+                <w:lang w:eastAsia="en-AU"/>
+              </w:rPr>
+            </w:pPr>
+            <w:r>
+              <w:rPr>
+                <w:rFonts w:ascii="Arial Narrow" w:eastAsia="Times New Roman" w:hAnsi="Arial Narrow" w:cs="Times New Roman"/>
+                <w:color w:val="000000"/>
+                <w:lang w:eastAsia="en-AU"/>
+              </w:rPr>
+              <w:t>Services included in the contract</w:t>
+            </w:r>
+          </w:p>
+        </w:tc>
+      </w:tr>
+      <w:tr>
+        <w:trPr>
+          <w:trHeight w:val="288"/>
+        </w:trPr>
+        <w:tc>
+          <w:tcPr>
+            <w:tcW w:w="3189" w:type="dxa"/>
+            <w:tcBorders>
+              <w:top w:val="nil"/>
+              <w:left w:val="single" w:sz="4" w:space="0" w:color="auto"/>
+              <w:bottom w:val="single" w:sz="4" w:space="0" w:color="auto"/>
+              <w:right w:val="single" w:sz="4" w:space="0" w:color="auto"/>
+            </w:tcBorders>
+            <w:shd w:val="clear" w:color="auto" w:fill="auto"/>
+            <w:noWrap/>
+            <w:hideMark/>
+          </w:tcPr>
+          <w:p>
+            <w:pPr>
+              <w:suppressAutoHyphens w:val="0"/>
+              <w:spacing w:after="0" w:line="240" w:lineRule="auto"/>
+              <w:rPr>
+                <w:rFonts w:ascii="Arial Narrow" w:eastAsia="Times New Roman" w:hAnsi="Arial Narrow" w:cs="Times New Roman"/>
+                <w:color w:val="000000"/>
+                <w:lang w:eastAsia="en-AU"/>
+              </w:rPr>
+            </w:pPr>
+            <w:r>
+              <w:rPr>
+                <w:rFonts w:ascii="Arial Narrow" w:eastAsia="Times New Roman" w:hAnsi="Arial Narrow" w:cs="Times New Roman"/>
+                <w:color w:val="000000"/>
+                <w:lang w:eastAsia="en-AU"/>
+              </w:rPr>
+              <w:t>Back-end development</w:t>
+            </w:r>
+          </w:p>
+        </w:tc>
+        <w:tc>
+          <w:tcPr>
+            <w:tcW w:w="5806" w:type="dxa"/>
+            <w:tcBorders>
+              <w:top w:val="nil"/>
+              <w:left w:val="nil"/>
+              <w:bottom w:val="single" w:sz="8" w:space="0" w:color="auto"/>
+              <w:right w:val="single" w:sz="8" w:space="0" w:color="auto"/>
+            </w:tcBorders>
+            <w:shd w:val="clear" w:color="auto" w:fill="auto"/>
+            <w:noWrap/>
+            <w:vAlign w:val="center"/>
+            <w:hideMark/>
+          </w:tcPr>
+          <w:p>
+            <w:pPr>
+              <w:suppressAutoHyphens w:val="0"/>
+              <w:spacing w:after="0" w:line="240" w:lineRule="auto"/>
+              <w:rPr>
+                <w:rFonts w:ascii="Arial Narrow" w:eastAsia="Times New Roman" w:hAnsi="Arial Narrow" w:cs="Times New Roman"/>
+                <w:color w:val="000000"/>
+                <w:lang w:eastAsia="en-AU"/>
+              </w:rPr>
+            </w:pPr>
+            <w:r>
+              <w:rPr>
+                <w:rFonts w:ascii="Arial Narrow" w:eastAsia="Times New Roman" w:hAnsi="Arial Narrow" w:cs="Times New Roman"/>
+                <w:color w:val="000000"/>
+                <w:lang w:eastAsia="en-AU"/>
+              </w:rPr>
+              <w:t>Services included in the contract</w:t>
+            </w:r>
+          </w:p>
+        </w:tc>
+      </w:tr>
+      <w:tr>
+        <w:trPr>
+          <w:trHeight w:val="288"/>
+        </w:trPr>
+        <w:tc>
+          <w:tcPr>
+            <w:tcW w:w="3189" w:type="dxa"/>
+            <w:tcBorders>
+              <w:top w:val="nil"/>
+              <w:left w:val="single" w:sz="4" w:space="0" w:color="auto"/>
+              <w:bottom w:val="single" w:sz="4" w:space="0" w:color="auto"/>
+              <w:right w:val="single" w:sz="4" w:space="0" w:color="auto"/>
+            </w:tcBorders>
+            <w:shd w:val="clear" w:color="auto" w:fill="auto"/>
+            <w:noWrap/>
+            <w:hideMark/>
+          </w:tcPr>
+          <w:p>
+            <w:pPr>
+              <w:suppressAutoHyphens w:val="0"/>
+              <w:spacing w:after="0" w:line="240" w:lineRule="auto"/>
+              <w:rPr>
+                <w:rFonts w:ascii="Arial Narrow" w:eastAsia="Times New Roman" w:hAnsi="Arial Narrow" w:cs="Times New Roman"/>
+                <w:color w:val="000000"/>
+                <w:lang w:eastAsia="en-AU"/>
+              </w:rPr>
+            </w:pPr>
+            <w:r>
+              <w:rPr>
+                <w:rFonts w:ascii="Arial Narrow" w:eastAsia="Times New Roman" w:hAnsi="Arial Narrow" w:cs="Times New Roman"/>
+                <w:color w:val="000000"/>
+                <w:lang w:eastAsia="en-AU"/>
+              </w:rPr>
+              <w:t>Cloud + DB integration</w:t>
+            </w:r>
+          </w:p>
+        </w:tc>
+        <w:tc>
+          <w:tcPr>
+            <w:tcW w:w="5806" w:type="dxa"/>
+            <w:tcBorders>
+              <w:top w:val="nil"/>
+              <w:left w:val="nil"/>
+              <w:bottom w:val="single" w:sz="8" w:space="0" w:color="auto"/>
+              <w:right w:val="single" w:sz="8" w:space="0" w:color="auto"/>
+            </w:tcBorders>
+            <w:shd w:val="clear" w:color="auto" w:fill="auto"/>
+            <w:noWrap/>
+            <w:vAlign w:val="center"/>
+            <w:hideMark/>
+          </w:tcPr>
+          <w:p>
+            <w:pPr>
+              <w:suppressAutoHyphens w:val="0"/>
+              <w:spacing w:after="0" w:line="240" w:lineRule="auto"/>
+              <w:rPr>
+                <w:rFonts w:ascii="Arial Narrow" w:eastAsia="Times New Roman" w:hAnsi="Arial Narrow" w:cs="Times New Roman"/>
+                <w:color w:val="000000"/>
+                <w:lang w:eastAsia="en-AU"/>
+              </w:rPr>
+            </w:pPr>
+            <w:r>
+              <w:rPr>
+                <w:rFonts w:ascii="Arial Narrow" w:eastAsia="Times New Roman" w:hAnsi="Arial Narrow" w:cs="Times New Roman"/>
+                <w:color w:val="000000"/>
+                <w:lang w:eastAsia="en-AU"/>
+              </w:rPr>
+              <w:t>Azure Connection Tools</w:t>
+            </w:r>
+          </w:p>
+        </w:tc>
+      </w:tr>
+      <w:tr>
+        <w:trPr>
+          <w:trHeight w:val="288"/>
+        </w:trPr>
+        <w:tc>
+          <w:tcPr>
+            <w:tcW w:w="3189" w:type="dxa"/>
+            <w:tcBorders>
+              <w:top w:val="nil"/>
+              <w:left w:val="single" w:sz="4" w:space="0" w:color="auto"/>
+              <w:bottom w:val="single" w:sz="4" w:space="0" w:color="auto"/>
+              <w:right w:val="single" w:sz="4" w:space="0" w:color="auto"/>
+            </w:tcBorders>
+            <w:shd w:val="clear" w:color="auto" w:fill="auto"/>
+            <w:noWrap/>
+            <w:hideMark/>
+          </w:tcPr>
+          <w:p>
+            <w:pPr>
+              <w:suppressAutoHyphens w:val="0"/>
+              <w:spacing w:after="0" w:line="240" w:lineRule="auto"/>
+              <w:rPr>
+                <w:rFonts w:ascii="Arial Narrow" w:eastAsia="Times New Roman" w:hAnsi="Arial Narrow" w:cs="Times New Roman"/>
+                <w:color w:val="000000"/>
+                <w:lang w:eastAsia="en-AU"/>
+              </w:rPr>
+            </w:pPr>
+            <w:r>
+              <w:rPr>
+                <w:rFonts w:ascii="Arial Narrow" w:eastAsia="Times New Roman" w:hAnsi="Arial Narrow" w:cs="Times New Roman"/>
+                <w:color w:val="000000"/>
+                <w:lang w:eastAsia="en-AU"/>
+              </w:rPr>
+              <w:t>Testing and QA</w:t>
+            </w:r>
+          </w:p>
+        </w:tc>
+        <w:tc>
+          <w:tcPr>
+            <w:tcW w:w="5806" w:type="dxa"/>
+            <w:tcBorders>
+              <w:top w:val="nil"/>
+              <w:left w:val="nil"/>
+              <w:bottom w:val="single" w:sz="8" w:space="0" w:color="auto"/>
+              <w:right w:val="single" w:sz="8" w:space="0" w:color="auto"/>
+            </w:tcBorders>
+            <w:shd w:val="clear" w:color="auto" w:fill="auto"/>
+            <w:noWrap/>
+            <w:vAlign w:val="center"/>
+            <w:hideMark/>
+          </w:tcPr>
+          <w:p>
+            <w:pPr>
+              <w:suppressAutoHyphens w:val="0"/>
+              <w:spacing w:after="0" w:line="240" w:lineRule="auto"/>
+              <w:rPr>
+                <w:rFonts w:ascii="Arial Narrow" w:eastAsia="Times New Roman" w:hAnsi="Arial Narrow" w:cs="Times New Roman"/>
+                <w:color w:val="000000"/>
+                <w:lang w:eastAsia="en-AU"/>
+              </w:rPr>
+            </w:pPr>
+            <w:r>
+              <w:rPr>
+                <w:rFonts w:ascii="Arial Narrow" w:eastAsia="Times New Roman" w:hAnsi="Arial Narrow" w:cs="Times New Roman"/>
+                <w:color w:val="000000"/>
+                <w:lang w:eastAsia="en-AU"/>
+              </w:rPr>
+              <w:t>external validation</w:t>
+            </w:r>
+          </w:p>
+        </w:tc>
+      </w:tr>
+      <w:tr>
+        <w:trPr>
+          <w:trHeight w:val="288"/>
+        </w:trPr>
+        <w:tc>
+          <w:tcPr>
+            <w:tcW w:w="3189" w:type="dxa"/>
+            <w:tcBorders>
+              <w:top w:val="nil"/>
+              <w:left w:val="single" w:sz="4" w:space="0" w:color="auto"/>
+              <w:bottom w:val="single" w:sz="4" w:space="0" w:color="auto"/>
+              <w:right w:val="single" w:sz="4" w:space="0" w:color="auto"/>
+            </w:tcBorders>
+            <w:shd w:val="clear" w:color="auto" w:fill="auto"/>
+            <w:noWrap/>
+            <w:hideMark/>
+          </w:tcPr>
+          <w:p>
+            <w:pPr>
+              <w:suppressAutoHyphens w:val="0"/>
+              <w:spacing w:after="0" w:line="240" w:lineRule="auto"/>
+              <w:rPr>
+                <w:rFonts w:ascii="Arial Narrow" w:eastAsia="Times New Roman" w:hAnsi="Arial Narrow" w:cs="Times New Roman"/>
+                <w:color w:val="000000"/>
+                <w:lang w:eastAsia="en-AU"/>
+              </w:rPr>
+            </w:pPr>
+            <w:r>
+              <w:rPr>
+                <w:rFonts w:ascii="Arial Narrow" w:eastAsia="Times New Roman" w:hAnsi="Arial Narrow" w:cs="Times New Roman"/>
+                <w:color w:val="000000"/>
+                <w:lang w:eastAsia="en-AU"/>
+              </w:rPr>
+              <w:t>Domain + Hosting</w:t>
+            </w:r>
+          </w:p>
+        </w:tc>
+        <w:tc>
+          <w:tcPr>
+            <w:tcW w:w="5806" w:type="dxa"/>
+            <w:tcBorders>
+              <w:top w:val="nil"/>
+              <w:left w:val="nil"/>
+              <w:bottom w:val="single" w:sz="8" w:space="0" w:color="auto"/>
+              <w:right w:val="single" w:sz="8" w:space="0" w:color="auto"/>
+            </w:tcBorders>
+            <w:shd w:val="clear" w:color="auto" w:fill="auto"/>
+            <w:noWrap/>
+            <w:vAlign w:val="center"/>
+            <w:hideMark/>
+          </w:tcPr>
+          <w:p>
+            <w:pPr>
+              <w:suppressAutoHyphens w:val="0"/>
+              <w:spacing w:after="0" w:line="240" w:lineRule="auto"/>
+              <w:rPr>
+                <w:rFonts w:ascii="Arial Narrow" w:eastAsia="Times New Roman" w:hAnsi="Arial Narrow" w:cs="Times New Roman"/>
+                <w:color w:val="000000"/>
+                <w:lang w:eastAsia="en-AU"/>
+              </w:rPr>
+            </w:pPr>
+            <w:r>
+              <w:rPr>
+                <w:rFonts w:ascii="Arial Narrow" w:eastAsia="Times New Roman" w:hAnsi="Arial Narrow" w:cs="Times New Roman"/>
+                <w:color w:val="000000"/>
+                <w:lang w:eastAsia="en-AU"/>
+              </w:rPr>
+              <w:t>cost of domain and website hosting</w:t>
+            </w:r>
+          </w:p>
+        </w:tc>
+      </w:tr>
+      <w:tr>
+        <w:trPr>
+          <w:trHeight w:val="288"/>
+        </w:trPr>
+        <w:tc>
+          <w:tcPr>
+            <w:tcW w:w="3189" w:type="dxa"/>
+            <w:tcBorders>
+              <w:top w:val="nil"/>
+              <w:left w:val="single" w:sz="4" w:space="0" w:color="auto"/>
+              <w:bottom w:val="single" w:sz="4" w:space="0" w:color="auto"/>
+              <w:right w:val="single" w:sz="4" w:space="0" w:color="auto"/>
+            </w:tcBorders>
+            <w:shd w:val="clear" w:color="auto" w:fill="auto"/>
+            <w:noWrap/>
+            <w:hideMark/>
+          </w:tcPr>
+          <w:p>
+            <w:pPr>
+              <w:suppressAutoHyphens w:val="0"/>
+              <w:spacing w:after="0" w:line="240" w:lineRule="auto"/>
+              <w:rPr>
+                <w:rFonts w:ascii="Arial Narrow" w:eastAsia="Times New Roman" w:hAnsi="Arial Narrow" w:cs="Times New Roman"/>
+                <w:color w:val="000000"/>
+                <w:lang w:eastAsia="en-AU"/>
+              </w:rPr>
+            </w:pPr>
+            <w:r>
+              <w:rPr>
+                <w:rFonts w:ascii="Arial Narrow" w:eastAsia="Times New Roman" w:hAnsi="Arial Narrow" w:cs="Times New Roman"/>
+                <w:color w:val="000000"/>
+                <w:lang w:eastAsia="en-AU"/>
+              </w:rPr>
+              <w:t>Xero</w:t>
+            </w:r>
+          </w:p>
+        </w:tc>
+        <w:tc>
+          <w:tcPr>
+            <w:tcW w:w="5806" w:type="dxa"/>
+            <w:tcBorders>
+              <w:top w:val="nil"/>
+              <w:left w:val="nil"/>
+              <w:bottom w:val="single" w:sz="8" w:space="0" w:color="auto"/>
+              <w:right w:val="single" w:sz="8" w:space="0" w:color="auto"/>
+            </w:tcBorders>
+            <w:shd w:val="clear" w:color="auto" w:fill="auto"/>
+            <w:noWrap/>
+            <w:vAlign w:val="center"/>
+            <w:hideMark/>
+          </w:tcPr>
+          <w:p>
+            <w:pPr>
+              <w:suppressAutoHyphens w:val="0"/>
+              <w:spacing w:after="0" w:line="240" w:lineRule="auto"/>
+              <w:rPr>
+                <w:rFonts w:ascii="Arial Narrow" w:eastAsia="Times New Roman" w:hAnsi="Arial Narrow" w:cs="Times New Roman"/>
+                <w:color w:val="000000"/>
+                <w:lang w:eastAsia="en-AU"/>
+              </w:rPr>
+            </w:pPr>
+            <w:r>
+              <w:rPr>
+                <w:rFonts w:ascii="Arial Narrow" w:eastAsia="Times New Roman" w:hAnsi="Arial Narrow" w:cs="Times New Roman"/>
+                <w:color w:val="000000"/>
+                <w:lang w:eastAsia="en-AU"/>
+              </w:rPr>
+              <w:t xml:space="preserve">Accounting software </w:t>
+            </w:r>
+          </w:p>
+        </w:tc>
+      </w:tr>
+      <w:tr>
+        <w:trPr>
+          <w:trHeight w:val="360"/>
+        </w:trPr>
+        <w:tc>
+          <w:tcPr>
+            <w:tcW w:w="3189" w:type="dxa"/>
+            <w:tcBorders>
+              <w:top w:val="nil"/>
+              <w:left w:val="single" w:sz="4" w:space="0" w:color="auto"/>
+              <w:bottom w:val="single" w:sz="4" w:space="0" w:color="auto"/>
+              <w:right w:val="single" w:sz="4" w:space="0" w:color="auto"/>
+            </w:tcBorders>
+            <w:shd w:val="clear" w:color="auto" w:fill="auto"/>
+            <w:noWrap/>
+            <w:hideMark/>
+          </w:tcPr>
+          <w:p>
+            <w:pPr>
+              <w:suppressAutoHyphens w:val="0"/>
+              <w:spacing w:after="0" w:line="240" w:lineRule="auto"/>
+              <w:rPr>
+                <w:rFonts w:ascii="Arial Narrow" w:eastAsia="Times New Roman" w:hAnsi="Arial Narrow" w:cs="Times New Roman"/>
+                <w:color w:val="000000"/>
+                <w:lang w:eastAsia="en-AU"/>
+              </w:rPr>
+            </w:pPr>
+            <w:r>
+              <w:rPr>
+                <w:rFonts w:ascii="Arial Narrow" w:eastAsia="Times New Roman" w:hAnsi="Arial Narrow" w:cs="Times New Roman"/>
+                <w:color w:val="000000"/>
+                <w:lang w:eastAsia="en-AU"/>
+              </w:rPr>
+              <w:t>Microsoft Office 365 Business Premium</w:t>
+            </w:r>
+          </w:p>
+        </w:tc>
+        <w:tc>
+          <w:tcPr>
+            <w:tcW w:w="5806" w:type="dxa"/>
+            <w:tcBorders>
+              <w:top w:val="nil"/>
+              <w:left w:val="nil"/>
+              <w:bottom w:val="single" w:sz="8" w:space="0" w:color="auto"/>
+              <w:right w:val="single" w:sz="8" w:space="0" w:color="auto"/>
+            </w:tcBorders>
+            <w:shd w:val="clear" w:color="auto" w:fill="auto"/>
+            <w:noWrap/>
+            <w:vAlign w:val="center"/>
+            <w:hideMark/>
+          </w:tcPr>
+          <w:p>
+            <w:pPr>
+              <w:suppressAutoHyphens w:val="0"/>
+              <w:spacing w:after="0" w:line="240" w:lineRule="auto"/>
+              <w:rPr>
+                <w:rFonts w:ascii="Arial Narrow" w:eastAsia="Times New Roman" w:hAnsi="Arial Narrow" w:cs="Times New Roman"/>
+                <w:color w:val="000000"/>
+                <w:lang w:eastAsia="en-AU"/>
+              </w:rPr>
+            </w:pPr>
+            <w:r>
+              <w:rPr>
+                <w:rFonts w:ascii="Arial Narrow" w:eastAsia="Times New Roman" w:hAnsi="Arial Narrow" w:cs="Times New Roman"/>
+                <w:color w:val="000000"/>
+                <w:lang w:eastAsia="en-AU"/>
+              </w:rPr>
+              <w:t>Office application</w:t>
+            </w:r>
+          </w:p>
+        </w:tc>
+      </w:tr>
+      <w:tr>
+        <w:trPr>
+          <w:trHeight w:val="288"/>
+        </w:trPr>
+        <w:tc>
+          <w:tcPr>
+            <w:tcW w:w="3189" w:type="dxa"/>
+            <w:tcBorders>
+              <w:top w:val="nil"/>
+              <w:left w:val="single" w:sz="4" w:space="0" w:color="auto"/>
+              <w:bottom w:val="single" w:sz="4" w:space="0" w:color="auto"/>
+              <w:right w:val="single" w:sz="4" w:space="0" w:color="auto"/>
+            </w:tcBorders>
+            <w:shd w:val="clear" w:color="auto" w:fill="auto"/>
+            <w:noWrap/>
+            <w:hideMark/>
+          </w:tcPr>
+          <w:p>
+            <w:pPr>
+              <w:suppressAutoHyphens w:val="0"/>
+              <w:spacing w:after="0" w:line="240" w:lineRule="auto"/>
+              <w:rPr>
+                <w:rFonts w:ascii="Arial Narrow" w:eastAsia="Times New Roman" w:hAnsi="Arial Narrow" w:cs="Times New Roman"/>
+                <w:color w:val="000000"/>
+                <w:lang w:eastAsia="en-AU"/>
+              </w:rPr>
+            </w:pPr>
+            <w:r>
+              <w:rPr>
+                <w:rFonts w:ascii="Arial Narrow" w:eastAsia="Times New Roman" w:hAnsi="Arial Narrow" w:cs="Times New Roman"/>
+                <w:color w:val="000000"/>
+                <w:lang w:eastAsia="en-AU"/>
+              </w:rPr>
+              <w:t>Webroot Secure Anywhere</w:t>
+            </w:r>
+          </w:p>
+        </w:tc>
+        <w:tc>
+          <w:tcPr>
+            <w:tcW w:w="5806" w:type="dxa"/>
+            <w:tcBorders>
+              <w:top w:val="nil"/>
+              <w:left w:val="nil"/>
+              <w:bottom w:val="single" w:sz="8" w:space="0" w:color="auto"/>
+              <w:right w:val="single" w:sz="8" w:space="0" w:color="auto"/>
+            </w:tcBorders>
+            <w:shd w:val="clear" w:color="auto" w:fill="auto"/>
+            <w:noWrap/>
+            <w:vAlign w:val="center"/>
+            <w:hideMark/>
+          </w:tcPr>
+          <w:p>
+            <w:pPr>
+              <w:suppressAutoHyphens w:val="0"/>
+              <w:spacing w:after="0" w:line="240" w:lineRule="auto"/>
+              <w:rPr>
+                <w:rFonts w:ascii="Arial Narrow" w:eastAsia="Times New Roman" w:hAnsi="Arial Narrow" w:cs="Times New Roman"/>
+                <w:color w:val="000000"/>
+                <w:lang w:eastAsia="en-AU"/>
+              </w:rPr>
+            </w:pPr>
+            <w:r>
+              <w:rPr>
+                <w:rFonts w:ascii="Arial Narrow" w:eastAsia="Times New Roman" w:hAnsi="Arial Narrow" w:cs="Times New Roman"/>
+                <w:color w:val="000000"/>
+                <w:lang w:eastAsia="en-AU"/>
+              </w:rPr>
+              <w:t>Anti-virus</w:t>
+            </w:r>
+          </w:p>
+        </w:tc>
+      </w:tr>
+      <w:tr>
+        <w:trPr>
+          <w:trHeight w:val="288"/>
+        </w:trPr>
+        <w:tc>
+          <w:tcPr>
+            <w:tcW w:w="3189" w:type="dxa"/>
+            <w:tcBorders>
+              <w:top w:val="nil"/>
+              <w:left w:val="single" w:sz="4" w:space="0" w:color="auto"/>
+              <w:bottom w:val="single" w:sz="4" w:space="0" w:color="auto"/>
+              <w:right w:val="single" w:sz="4" w:space="0" w:color="auto"/>
+            </w:tcBorders>
+            <w:shd w:val="clear" w:color="auto" w:fill="auto"/>
+            <w:noWrap/>
+            <w:hideMark/>
+          </w:tcPr>
+          <w:p>
+            <w:pPr>
+              <w:suppressAutoHyphens w:val="0"/>
+              <w:spacing w:after="0" w:line="240" w:lineRule="auto"/>
+              <w:rPr>
+                <w:rFonts w:ascii="Arial Narrow" w:eastAsia="Times New Roman" w:hAnsi="Arial Narrow" w:cs="Times New Roman"/>
+                <w:color w:val="000000"/>
+                <w:lang w:eastAsia="en-AU"/>
+              </w:rPr>
+            </w:pPr>
+            <w:r>
+              <w:rPr>
+                <w:rFonts w:ascii="Arial Narrow" w:eastAsia="Times New Roman" w:hAnsi="Arial Narrow" w:cs="Times New Roman"/>
+                <w:color w:val="000000"/>
+                <w:lang w:eastAsia="en-AU"/>
+              </w:rPr>
+              <w:t>Dropbox Business Advanced</w:t>
+            </w:r>
+          </w:p>
+        </w:tc>
+        <w:tc>
+          <w:tcPr>
+            <w:tcW w:w="5806" w:type="dxa"/>
+            <w:tcBorders>
+              <w:top w:val="nil"/>
+              <w:left w:val="nil"/>
+              <w:bottom w:val="single" w:sz="8" w:space="0" w:color="auto"/>
+              <w:right w:val="single" w:sz="8" w:space="0" w:color="auto"/>
+            </w:tcBorders>
+            <w:shd w:val="clear" w:color="auto" w:fill="auto"/>
+            <w:noWrap/>
+            <w:vAlign w:val="center"/>
+            <w:hideMark/>
+          </w:tcPr>
+          <w:p>
+            <w:pPr>
+              <w:suppressAutoHyphens w:val="0"/>
+              <w:spacing w:after="0" w:line="240" w:lineRule="auto"/>
+              <w:rPr>
+                <w:rFonts w:ascii="Arial Narrow" w:eastAsia="Times New Roman" w:hAnsi="Arial Narrow" w:cs="Times New Roman"/>
+                <w:color w:val="000000"/>
+                <w:lang w:eastAsia="en-AU"/>
+              </w:rPr>
+            </w:pPr>
+            <w:r>
+              <w:rPr>
+                <w:rFonts w:ascii="Arial Narrow" w:eastAsia="Times New Roman" w:hAnsi="Arial Narrow" w:cs="Times New Roman"/>
+                <w:color w:val="000000"/>
+                <w:lang w:eastAsia="en-AU"/>
+              </w:rPr>
+              <w:t>File management</w:t>
             </w:r>
           </w:p>
         </w:tc>
@@ -10408,11 +12221,11 @@
         </w:trPr>
         <w:tc>
           <w:tcPr>
-            <w:tcW w:w="2380" w:type="dxa"/>
+            <w:tcW w:w="3189" w:type="dxa"/>
             <w:tcBorders>
               <w:top w:val="nil"/>
               <w:left w:val="single" w:sz="4" w:space="0" w:color="auto"/>
-              <w:bottom w:val="single" w:sz="4" w:space="0" w:color="auto"/>
+              <w:bottom w:val="nil"/>
               <w:right w:val="single" w:sz="4" w:space="0" w:color="auto"/>
             </w:tcBorders>
             <w:shd w:val="clear" w:color="auto" w:fill="auto"/>
@@ -10435,25 +12248,22 @@
                 <w:color w:val="000000"/>
                 <w:lang w:eastAsia="en-AU"/>
               </w:rPr>
-              <w:t>ICT Team</w:t>
-            </w:r>
-          </w:p>
-        </w:tc>
-      </w:tr>
-      <w:tr>
-        <w:trPr>
-          <w:trHeight w:val="552"/>
-        </w:trPr>
-        <w:tc>
-          <w:tcPr>
-            <w:tcW w:w="2380" w:type="dxa"/>
+              <w:t>Wrike Business</w:t>
+            </w:r>
+          </w:p>
+        </w:tc>
+        <w:tc>
+          <w:tcPr>
+            <w:tcW w:w="5806" w:type="dxa"/>
             <w:tcBorders>
               <w:top w:val="nil"/>
-              <w:left w:val="single" w:sz="4" w:space="0" w:color="auto"/>
-              <w:bottom w:val="single" w:sz="4" w:space="0" w:color="auto"/>
-              <w:right w:val="single" w:sz="4" w:space="0" w:color="auto"/>
+              <w:left w:val="nil"/>
+              <w:bottom w:val="nil"/>
+              <w:right w:val="single" w:sz="8" w:space="0" w:color="auto"/>
             </w:tcBorders>
             <w:shd w:val="clear" w:color="auto" w:fill="auto"/>
+            <w:noWrap/>
+            <w:vAlign w:val="center"/>
             <w:hideMark/>
           </w:tcPr>
           <w:p>
@@ -10472,321 +12282,7 @@
                 <w:color w:val="000000"/>
                 <w:lang w:eastAsia="en-AU"/>
               </w:rPr>
-              <w:t>Azure VMs</w:t>
-            </w:r>
-          </w:p>
-        </w:tc>
-      </w:tr>
-      <w:tr>
-        <w:trPr>
-          <w:trHeight w:val="552"/>
-        </w:trPr>
-        <w:tc>
-          <w:tcPr>
-            <w:tcW w:w="2380" w:type="dxa"/>
-            <w:tcBorders>
-              <w:top w:val="nil"/>
-              <w:left w:val="single" w:sz="4" w:space="0" w:color="auto"/>
-              <w:bottom w:val="single" w:sz="4" w:space="0" w:color="auto"/>
-              <w:right w:val="single" w:sz="4" w:space="0" w:color="auto"/>
-            </w:tcBorders>
-            <w:shd w:val="clear" w:color="auto" w:fill="auto"/>
-            <w:hideMark/>
-          </w:tcPr>
-          <w:p>
-            <w:pPr>
-              <w:suppressAutoHyphens w:val="0"/>
-              <w:spacing w:after="0" w:line="240" w:lineRule="auto"/>
-              <w:rPr>
-                <w:rFonts w:ascii="Arial Narrow" w:eastAsia="Times New Roman" w:hAnsi="Arial Narrow" w:cs="Times New Roman"/>
-                <w:color w:val="000000"/>
-                <w:lang w:eastAsia="en-AU"/>
-              </w:rPr>
-            </w:pPr>
-            <w:r>
-              <w:rPr>
-                <w:rFonts w:ascii="Arial Narrow" w:eastAsia="Times New Roman" w:hAnsi="Arial Narrow" w:cs="Times New Roman"/>
-                <w:color w:val="000000"/>
-                <w:lang w:eastAsia="en-AU"/>
-              </w:rPr>
-              <w:t>Azure Storage</w:t>
-            </w:r>
-          </w:p>
-        </w:tc>
-      </w:tr>
-      <w:tr>
-        <w:trPr>
-          <w:trHeight w:val="552"/>
-        </w:trPr>
-        <w:tc>
-          <w:tcPr>
-            <w:tcW w:w="2380" w:type="dxa"/>
-            <w:tcBorders>
-              <w:top w:val="nil"/>
-              <w:left w:val="single" w:sz="4" w:space="0" w:color="auto"/>
-              <w:bottom w:val="single" w:sz="4" w:space="0" w:color="auto"/>
-              <w:right w:val="single" w:sz="4" w:space="0" w:color="auto"/>
-            </w:tcBorders>
-            <w:shd w:val="clear" w:color="auto" w:fill="auto"/>
-            <w:hideMark/>
-          </w:tcPr>
-          <w:p>
-            <w:pPr>
-              <w:suppressAutoHyphens w:val="0"/>
-              <w:spacing w:after="0" w:line="240" w:lineRule="auto"/>
-              <w:rPr>
-                <w:rFonts w:ascii="Arial Narrow" w:eastAsia="Times New Roman" w:hAnsi="Arial Narrow" w:cs="Times New Roman"/>
-                <w:color w:val="000000"/>
-                <w:lang w:eastAsia="en-AU"/>
-              </w:rPr>
-            </w:pPr>
-            <w:r>
-              <w:rPr>
-                <w:rFonts w:ascii="Arial Narrow" w:eastAsia="Times New Roman" w:hAnsi="Arial Narrow" w:cs="Times New Roman"/>
-                <w:color w:val="000000"/>
-                <w:lang w:eastAsia="en-AU"/>
-              </w:rPr>
-              <w:t>Azure SQL Managed Instance</w:t>
-            </w:r>
-          </w:p>
-        </w:tc>
-      </w:tr>
-      <w:tr>
-        <w:trPr>
-          <w:trHeight w:val="552"/>
-        </w:trPr>
-        <w:tc>
-          <w:tcPr>
-            <w:tcW w:w="2380" w:type="dxa"/>
-            <w:tcBorders>
-              <w:top w:val="nil"/>
-              <w:left w:val="single" w:sz="4" w:space="0" w:color="auto"/>
-              <w:bottom w:val="single" w:sz="4" w:space="0" w:color="auto"/>
-              <w:right w:val="single" w:sz="4" w:space="0" w:color="auto"/>
-            </w:tcBorders>
-            <w:shd w:val="clear" w:color="auto" w:fill="auto"/>
-            <w:hideMark/>
-          </w:tcPr>
-          <w:p>
-            <w:pPr>
-              <w:suppressAutoHyphens w:val="0"/>
-              <w:spacing w:after="0" w:line="240" w:lineRule="auto"/>
-              <w:rPr>
-                <w:rFonts w:ascii="Arial Narrow" w:eastAsia="Times New Roman" w:hAnsi="Arial Narrow" w:cs="Times New Roman"/>
-                <w:color w:val="000000"/>
-                <w:lang w:eastAsia="en-AU"/>
-              </w:rPr>
-            </w:pPr>
-            <w:r>
-              <w:rPr>
-                <w:rFonts w:ascii="Arial Narrow" w:eastAsia="Times New Roman" w:hAnsi="Arial Narrow" w:cs="Times New Roman"/>
-                <w:color w:val="000000"/>
-                <w:lang w:eastAsia="en-AU"/>
-              </w:rPr>
-              <w:t xml:space="preserve">Azure </w:t>
-            </w:r>
-            <w:proofErr w:type="spellStart"/>
-            <w:r>
-              <w:rPr>
-                <w:rFonts w:ascii="Arial Narrow" w:eastAsia="Times New Roman" w:hAnsi="Arial Narrow" w:cs="Times New Roman"/>
-                <w:color w:val="000000"/>
-                <w:lang w:eastAsia="en-AU"/>
-              </w:rPr>
-              <w:t>VNet</w:t>
-            </w:r>
-            <w:proofErr w:type="spellEnd"/>
-            <w:r>
-              <w:rPr>
-                <w:rFonts w:ascii="Arial Narrow" w:eastAsia="Times New Roman" w:hAnsi="Arial Narrow" w:cs="Times New Roman"/>
-                <w:color w:val="000000"/>
-                <w:lang w:eastAsia="en-AU"/>
-              </w:rPr>
-              <w:t xml:space="preserve"> + VPN Gateway</w:t>
-            </w:r>
-          </w:p>
-        </w:tc>
-      </w:tr>
-      <w:tr>
-        <w:trPr>
-          <w:trHeight w:val="552"/>
-        </w:trPr>
-        <w:tc>
-          <w:tcPr>
-            <w:tcW w:w="2380" w:type="dxa"/>
-            <w:tcBorders>
-              <w:top w:val="nil"/>
-              <w:left w:val="single" w:sz="4" w:space="0" w:color="auto"/>
-              <w:bottom w:val="single" w:sz="4" w:space="0" w:color="auto"/>
-              <w:right w:val="single" w:sz="4" w:space="0" w:color="auto"/>
-            </w:tcBorders>
-            <w:shd w:val="clear" w:color="auto" w:fill="auto"/>
-            <w:hideMark/>
-          </w:tcPr>
-          <w:p>
-            <w:pPr>
-              <w:suppressAutoHyphens w:val="0"/>
-              <w:spacing w:after="0" w:line="240" w:lineRule="auto"/>
-              <w:rPr>
-                <w:rFonts w:ascii="Arial Narrow" w:eastAsia="Times New Roman" w:hAnsi="Arial Narrow" w:cs="Times New Roman"/>
-                <w:color w:val="000000"/>
-                <w:lang w:eastAsia="en-AU"/>
-              </w:rPr>
-            </w:pPr>
-            <w:r>
-              <w:rPr>
-                <w:rFonts w:ascii="Arial Narrow" w:eastAsia="Times New Roman" w:hAnsi="Arial Narrow" w:cs="Times New Roman"/>
-                <w:color w:val="000000"/>
-                <w:lang w:eastAsia="en-AU"/>
-              </w:rPr>
-              <w:t>Azure AD Premium P1</w:t>
-            </w:r>
-          </w:p>
-        </w:tc>
-      </w:tr>
-      <w:tr>
-        <w:trPr>
-          <w:trHeight w:val="552"/>
-        </w:trPr>
-        <w:tc>
-          <w:tcPr>
-            <w:tcW w:w="2380" w:type="dxa"/>
-            <w:tcBorders>
-              <w:top w:val="nil"/>
-              <w:left w:val="single" w:sz="4" w:space="0" w:color="auto"/>
-              <w:bottom w:val="single" w:sz="4" w:space="0" w:color="auto"/>
-              <w:right w:val="single" w:sz="4" w:space="0" w:color="auto"/>
-            </w:tcBorders>
-            <w:shd w:val="clear" w:color="auto" w:fill="auto"/>
-            <w:hideMark/>
-          </w:tcPr>
-          <w:p>
-            <w:pPr>
-              <w:suppressAutoHyphens w:val="0"/>
-              <w:spacing w:after="0" w:line="240" w:lineRule="auto"/>
-              <w:rPr>
-                <w:rFonts w:ascii="Arial Narrow" w:eastAsia="Times New Roman" w:hAnsi="Arial Narrow" w:cs="Times New Roman"/>
-                <w:color w:val="000000"/>
-                <w:lang w:eastAsia="en-AU"/>
-              </w:rPr>
-            </w:pPr>
-            <w:r>
-              <w:rPr>
-                <w:rFonts w:ascii="Arial Narrow" w:eastAsia="Times New Roman" w:hAnsi="Arial Narrow" w:cs="Times New Roman"/>
-                <w:color w:val="000000"/>
-                <w:lang w:eastAsia="en-AU"/>
-              </w:rPr>
-              <w:t>Azure Backup &amp; Recovery</w:t>
-            </w:r>
-          </w:p>
-        </w:tc>
-      </w:tr>
-      <w:tr>
-        <w:trPr>
-          <w:trHeight w:val="552"/>
-        </w:trPr>
-        <w:tc>
-          <w:tcPr>
-            <w:tcW w:w="2380" w:type="dxa"/>
-            <w:tcBorders>
-              <w:top w:val="nil"/>
-              <w:left w:val="single" w:sz="4" w:space="0" w:color="auto"/>
-              <w:bottom w:val="single" w:sz="4" w:space="0" w:color="auto"/>
-              <w:right w:val="single" w:sz="4" w:space="0" w:color="auto"/>
-            </w:tcBorders>
-            <w:shd w:val="clear" w:color="auto" w:fill="auto"/>
-            <w:hideMark/>
-          </w:tcPr>
-          <w:p>
-            <w:pPr>
-              <w:suppressAutoHyphens w:val="0"/>
-              <w:spacing w:after="0" w:line="240" w:lineRule="auto"/>
-              <w:rPr>
-                <w:rFonts w:ascii="Arial Narrow" w:eastAsia="Times New Roman" w:hAnsi="Arial Narrow" w:cs="Times New Roman"/>
-                <w:color w:val="000000"/>
-                <w:lang w:eastAsia="en-AU"/>
-              </w:rPr>
-            </w:pPr>
-            <w:r>
-              <w:rPr>
-                <w:rFonts w:ascii="Arial Narrow" w:eastAsia="Times New Roman" w:hAnsi="Arial Narrow" w:cs="Times New Roman"/>
-                <w:color w:val="000000"/>
-                <w:lang w:eastAsia="en-AU"/>
-              </w:rPr>
-              <w:t>Azure Firewall / NSGs</w:t>
-            </w:r>
-          </w:p>
-        </w:tc>
-      </w:tr>
-      <w:tr>
-        <w:trPr>
-          <w:trHeight w:val="552"/>
-        </w:trPr>
-        <w:tc>
-          <w:tcPr>
-            <w:tcW w:w="2380" w:type="dxa"/>
-            <w:tcBorders>
-              <w:top w:val="nil"/>
-              <w:left w:val="single" w:sz="4" w:space="0" w:color="auto"/>
-              <w:bottom w:val="single" w:sz="4" w:space="0" w:color="auto"/>
-              <w:right w:val="single" w:sz="4" w:space="0" w:color="auto"/>
-            </w:tcBorders>
-            <w:shd w:val="clear" w:color="auto" w:fill="auto"/>
-            <w:hideMark/>
-          </w:tcPr>
-          <w:p>
-            <w:pPr>
-              <w:suppressAutoHyphens w:val="0"/>
-              <w:spacing w:after="0" w:line="240" w:lineRule="auto"/>
-              <w:rPr>
-                <w:rFonts w:ascii="Arial Narrow" w:eastAsia="Times New Roman" w:hAnsi="Arial Narrow" w:cs="Times New Roman"/>
-                <w:color w:val="000000"/>
-                <w:lang w:eastAsia="en-AU"/>
-              </w:rPr>
-            </w:pPr>
-            <w:r>
-              <w:rPr>
-                <w:rFonts w:ascii="Arial Narrow" w:eastAsia="Times New Roman" w:hAnsi="Arial Narrow" w:cs="Times New Roman"/>
-                <w:color w:val="000000"/>
-                <w:lang w:eastAsia="en-AU"/>
-              </w:rPr>
-              <w:t>Azure Monitor + Log Analytics</w:t>
-            </w:r>
-          </w:p>
-        </w:tc>
-      </w:tr>
-      <w:tr>
-        <w:trPr>
-          <w:trHeight w:val="552"/>
-        </w:trPr>
-        <w:tc>
-          <w:tcPr>
-            <w:tcW w:w="2380" w:type="dxa"/>
-            <w:tcBorders>
-              <w:top w:val="nil"/>
-              <w:left w:val="single" w:sz="4" w:space="0" w:color="auto"/>
-              <w:bottom w:val="single" w:sz="4" w:space="0" w:color="auto"/>
-              <w:right w:val="single" w:sz="4" w:space="0" w:color="auto"/>
-            </w:tcBorders>
-            <w:shd w:val="clear" w:color="auto" w:fill="auto"/>
-            <w:hideMark/>
-          </w:tcPr>
-          <w:p>
-            <w:pPr>
-              <w:suppressAutoHyphens w:val="0"/>
-              <w:spacing w:after="0" w:line="240" w:lineRule="auto"/>
-              <w:rPr>
-                <w:rFonts w:ascii="Arial Narrow" w:eastAsia="Times New Roman" w:hAnsi="Arial Narrow" w:cs="Times New Roman"/>
-                <w:color w:val="000000"/>
-                <w:lang w:eastAsia="en-AU"/>
-              </w:rPr>
-            </w:pPr>
-            <w:r>
-              <w:rPr>
-                <w:rFonts w:ascii="Arial Narrow" w:eastAsia="Times New Roman" w:hAnsi="Arial Narrow" w:cs="Times New Roman"/>
-                <w:color w:val="000000"/>
-                <w:lang w:eastAsia="en-AU"/>
-              </w:rPr>
-              <w:t>Discharge Windows Server &amp; SQL</w:t>
+              <w:t>Project management suite</w:t>
             </w:r>
           </w:p>
         </w:tc>
@@ -10797,9 +12293,9 @@
         </w:trPr>
         <w:tc>
           <w:tcPr>
-            <w:tcW w:w="2380" w:type="dxa"/>
-            <w:tcBorders>
-              <w:top w:val="nil"/>
+            <w:tcW w:w="3189" w:type="dxa"/>
+            <w:tcBorders>
+              <w:top w:val="single" w:sz="4" w:space="0" w:color="auto"/>
               <w:left w:val="single" w:sz="4" w:space="0" w:color="auto"/>
               <w:bottom w:val="single" w:sz="4" w:space="0" w:color="auto"/>
               <w:right w:val="single" w:sz="4" w:space="0" w:color="auto"/>
@@ -10824,7 +12320,56 @@
                 <w:color w:val="000000"/>
                 <w:lang w:eastAsia="en-AU"/>
               </w:rPr>
-              <w:t>Azure Migrate Services</w:t>
+              <w:t>Apple iPad 128GB</w:t>
+            </w:r>
+            <w:r>
+              <w:rPr>
+                <w:rFonts w:ascii="Arial Narrow" w:eastAsia="Times New Roman" w:hAnsi="Arial Narrow" w:cs="Times New Roman"/>
+                <w:color w:val="000000"/>
+                <w:lang w:eastAsia="en-AU"/>
+              </w:rPr>
+              <w:t xml:space="preserve"> </w:t>
+            </w:r>
+            <w:r>
+              <w:rPr>
+                <w:rFonts w:ascii="Arial Narrow" w:eastAsia="Times New Roman" w:hAnsi="Arial Narrow" w:cs="Times New Roman"/>
+                <w:color w:val="000000"/>
+                <w:lang w:eastAsia="en-AU"/>
+              </w:rPr>
+              <w:t xml:space="preserve">Wi-Fi cellular </w:t>
+            </w:r>
+          </w:p>
+        </w:tc>
+        <w:tc>
+          <w:tcPr>
+            <w:tcW w:w="5806" w:type="dxa"/>
+            <w:tcBorders>
+              <w:top w:val="single" w:sz="4" w:space="0" w:color="auto"/>
+              <w:left w:val="nil"/>
+              <w:bottom w:val="single" w:sz="4" w:space="0" w:color="auto"/>
+              <w:right w:val="single" w:sz="4" w:space="0" w:color="auto"/>
+            </w:tcBorders>
+            <w:shd w:val="clear" w:color="auto" w:fill="auto"/>
+            <w:noWrap/>
+            <w:hideMark/>
+          </w:tcPr>
+          <w:p>
+            <w:pPr>
+              <w:suppressAutoHyphens w:val="0"/>
+              <w:spacing w:after="0" w:line="240" w:lineRule="auto"/>
+              <w:rPr>
+                <w:rFonts w:ascii="Arial Narrow" w:eastAsia="Times New Roman" w:hAnsi="Arial Narrow" w:cs="Times New Roman"/>
+                <w:color w:val="000000"/>
+                <w:lang w:eastAsia="en-AU"/>
+              </w:rPr>
+            </w:pPr>
+            <w:r>
+              <w:rPr>
+                <w:rFonts w:ascii="Arial Narrow" w:eastAsia="Times New Roman" w:hAnsi="Arial Narrow" w:cs="Times New Roman"/>
+                <w:color w:val="000000"/>
+                <w:lang w:eastAsia="en-AU"/>
+              </w:rPr>
+              <w:t>for all client staff members</w:t>
             </w:r>
           </w:p>
         </w:tc>
@@ -10835,7 +12380,7 @@
         </w:trPr>
         <w:tc>
           <w:tcPr>
-            <w:tcW w:w="2380" w:type="dxa"/>
+            <w:tcW w:w="3189" w:type="dxa"/>
             <w:tcBorders>
               <w:top w:val="nil"/>
               <w:left w:val="single" w:sz="4" w:space="0" w:color="auto"/>
@@ -10862,7 +12407,76 @@
                 <w:color w:val="000000"/>
                 <w:lang w:eastAsia="en-AU"/>
               </w:rPr>
-              <w:t>Deployment</w:t>
+              <w:t>PC - desktop</w:t>
+            </w:r>
+          </w:p>
+        </w:tc>
+        <w:tc>
+          <w:tcPr>
+            <w:tcW w:w="5806" w:type="dxa"/>
+            <w:tcBorders>
+              <w:top w:val="nil"/>
+              <w:left w:val="nil"/>
+              <w:bottom w:val="single" w:sz="4" w:space="0" w:color="auto"/>
+              <w:right w:val="single" w:sz="4" w:space="0" w:color="auto"/>
+            </w:tcBorders>
+            <w:shd w:val="clear" w:color="auto" w:fill="auto"/>
+            <w:noWrap/>
+            <w:hideMark/>
+          </w:tcPr>
+          <w:p>
+            <w:pPr>
+              <w:suppressAutoHyphens w:val="0"/>
+              <w:spacing w:after="0" w:line="240" w:lineRule="auto"/>
+              <w:rPr>
+                <w:rFonts w:ascii="Arial Narrow" w:eastAsia="Times New Roman" w:hAnsi="Arial Narrow" w:cs="Times New Roman"/>
+                <w:color w:val="000000"/>
+                <w:lang w:eastAsia="en-AU"/>
+              </w:rPr>
+            </w:pPr>
+            <w:r>
+              <w:rPr>
+                <w:rFonts w:ascii="Arial Narrow" w:eastAsia="Times New Roman" w:hAnsi="Arial Narrow" w:cs="Times New Roman"/>
+                <w:color w:val="000000"/>
+                <w:lang w:eastAsia="en-AU"/>
+              </w:rPr>
+              <w:t xml:space="preserve">for all client service </w:t>
+            </w:r>
+            <w:proofErr w:type="gramStart"/>
+            <w:r>
+              <w:rPr>
+                <w:rFonts w:ascii="Arial Narrow" w:eastAsia="Times New Roman" w:hAnsi="Arial Narrow" w:cs="Times New Roman"/>
+                <w:color w:val="000000"/>
+                <w:lang w:eastAsia="en-AU"/>
+              </w:rPr>
+              <w:t>staff ,</w:t>
+            </w:r>
+            <w:proofErr w:type="gramEnd"/>
+            <w:r>
+              <w:rPr>
+                <w:rFonts w:ascii="Arial Narrow" w:eastAsia="Times New Roman" w:hAnsi="Arial Narrow" w:cs="Times New Roman"/>
+                <w:color w:val="000000"/>
+                <w:lang w:eastAsia="en-AU"/>
+              </w:rPr>
+              <w:t xml:space="preserve"> </w:t>
+            </w:r>
+            <w:proofErr w:type="spellStart"/>
+            <w:r>
+              <w:rPr>
+                <w:rFonts w:ascii="Arial Narrow" w:eastAsia="Times New Roman" w:hAnsi="Arial Narrow" w:cs="Times New Roman"/>
+                <w:color w:val="000000"/>
+                <w:lang w:eastAsia="en-AU"/>
+              </w:rPr>
+              <w:t>Ryzen</w:t>
+            </w:r>
+            <w:proofErr w:type="spellEnd"/>
+            <w:r>
+              <w:rPr>
+                <w:rFonts w:ascii="Arial Narrow" w:eastAsia="Times New Roman" w:hAnsi="Arial Narrow" w:cs="Times New Roman"/>
+                <w:color w:val="000000"/>
+                <w:lang w:eastAsia="en-AU"/>
+              </w:rPr>
+              <w:t xml:space="preserve"> 5pro</w:t>
             </w:r>
           </w:p>
         </w:tc>
@@ -10873,7 +12487,7 @@
         </w:trPr>
         <w:tc>
           <w:tcPr>
-            <w:tcW w:w="2380" w:type="dxa"/>
+            <w:tcW w:w="3189" w:type="dxa"/>
             <w:tcBorders>
               <w:top w:val="nil"/>
               <w:left w:val="single" w:sz="4" w:space="0" w:color="auto"/>
@@ -10900,7 +12514,50 @@
                 <w:color w:val="000000"/>
                 <w:lang w:eastAsia="en-AU"/>
               </w:rPr>
-              <w:t>Manuals and training</w:t>
+              <w:t xml:space="preserve">monitor 27 </w:t>
+            </w:r>
+            <w:proofErr w:type="gramStart"/>
+            <w:r>
+              <w:rPr>
+                <w:rFonts w:ascii="Arial Narrow" w:eastAsia="Times New Roman" w:hAnsi="Arial Narrow" w:cs="Times New Roman"/>
+                <w:color w:val="000000"/>
+                <w:lang w:eastAsia="en-AU"/>
+              </w:rPr>
+              <w:t>inch</w:t>
+            </w:r>
+            <w:proofErr w:type="gramEnd"/>
+          </w:p>
+        </w:tc>
+        <w:tc>
+          <w:tcPr>
+            <w:tcW w:w="5806" w:type="dxa"/>
+            <w:tcBorders>
+              <w:top w:val="nil"/>
+              <w:left w:val="nil"/>
+              <w:bottom w:val="single" w:sz="4" w:space="0" w:color="auto"/>
+              <w:right w:val="single" w:sz="4" w:space="0" w:color="auto"/>
+            </w:tcBorders>
+            <w:shd w:val="clear" w:color="auto" w:fill="auto"/>
+            <w:noWrap/>
+            <w:hideMark/>
+          </w:tcPr>
+          <w:p>
+            <w:pPr>
+              <w:suppressAutoHyphens w:val="0"/>
+              <w:spacing w:after="0" w:line="240" w:lineRule="auto"/>
+              <w:rPr>
+                <w:rFonts w:ascii="Arial Narrow" w:eastAsia="Times New Roman" w:hAnsi="Arial Narrow" w:cs="Times New Roman"/>
+                <w:color w:val="000000"/>
+                <w:lang w:eastAsia="en-AU"/>
+              </w:rPr>
+            </w:pPr>
+            <w:r>
+              <w:rPr>
+                <w:rFonts w:ascii="Arial Narrow" w:eastAsia="Times New Roman" w:hAnsi="Arial Narrow" w:cs="Times New Roman"/>
+                <w:color w:val="000000"/>
+                <w:lang w:eastAsia="en-AU"/>
+              </w:rPr>
+              <w:t>for customer client service officers</w:t>
             </w:r>
           </w:p>
         </w:tc>
@@ -10911,7 +12568,7 @@
         </w:trPr>
         <w:tc>
           <w:tcPr>
-            <w:tcW w:w="2380" w:type="dxa"/>
+            <w:tcW w:w="3189" w:type="dxa"/>
             <w:tcBorders>
               <w:top w:val="nil"/>
               <w:left w:val="single" w:sz="4" w:space="0" w:color="auto"/>
@@ -10932,6 +12589,47 @@
                 <w:lang w:eastAsia="en-AU"/>
               </w:rPr>
             </w:pPr>
+            <w:r>
+              <w:rPr>
+                <w:rFonts w:ascii="Arial Narrow" w:eastAsia="Times New Roman" w:hAnsi="Arial Narrow" w:cs="Times New Roman"/>
+                <w:color w:val="000000"/>
+                <w:lang w:eastAsia="en-AU"/>
+              </w:rPr>
+              <w:t>Corporate laptop 15 inch</w:t>
+            </w:r>
+          </w:p>
+        </w:tc>
+        <w:tc>
+          <w:tcPr>
+            <w:tcW w:w="5806" w:type="dxa"/>
+            <w:tcBorders>
+              <w:top w:val="nil"/>
+              <w:left w:val="nil"/>
+              <w:bottom w:val="single" w:sz="4" w:space="0" w:color="auto"/>
+              <w:right w:val="single" w:sz="4" w:space="0" w:color="auto"/>
+            </w:tcBorders>
+            <w:shd w:val="clear" w:color="auto" w:fill="auto"/>
+            <w:noWrap/>
+            <w:hideMark/>
+          </w:tcPr>
+          <w:p>
+            <w:pPr>
+              <w:suppressAutoHyphens w:val="0"/>
+              <w:spacing w:after="0" w:line="240" w:lineRule="auto"/>
+              <w:rPr>
+                <w:rFonts w:ascii="Arial Narrow" w:eastAsia="Times New Roman" w:hAnsi="Arial Narrow" w:cs="Times New Roman"/>
+                <w:color w:val="000000"/>
+                <w:lang w:eastAsia="en-AU"/>
+              </w:rPr>
+            </w:pPr>
+            <w:r>
+              <w:rPr>
+                <w:rFonts w:ascii="Arial Narrow" w:eastAsia="Times New Roman" w:hAnsi="Arial Narrow" w:cs="Times New Roman"/>
+                <w:color w:val="000000"/>
+                <w:lang w:eastAsia="en-AU"/>
+              </w:rPr>
+              <w:t xml:space="preserve">corporate </w:t>
+            </w:r>
             <w:proofErr w:type="spellStart"/>
             <w:r>
               <w:rPr>
@@ -10939,7 +12637,7 @@
                 <w:color w:val="000000"/>
                 <w:lang w:eastAsia="en-AU"/>
               </w:rPr>
-              <w:t>Mockups</w:t>
+              <w:t>laptos</w:t>
             </w:r>
             <w:proofErr w:type="spellEnd"/>
             <w:r>
@@ -10948,18 +12646,198 @@
                 <w:color w:val="000000"/>
                 <w:lang w:eastAsia="en-AU"/>
               </w:rPr>
-              <w:t>, proof of concept</w:t>
+              <w:t xml:space="preserve"> for CEO + managers. Intel </w:t>
+            </w:r>
+            <w:r>
+              <w:rPr>
+                <w:rFonts w:ascii="Arial Narrow" w:eastAsia="Times New Roman" w:hAnsi="Arial Narrow" w:cs="Times New Roman"/>
+                <w:color w:val="000000"/>
+                <w:lang w:eastAsia="en-AU"/>
+              </w:rPr>
+              <w:t>ultra-7</w:t>
+            </w:r>
+          </w:p>
+        </w:tc>
+      </w:tr>
+    </w:tbl>
+    <w:p>
+      <w:pPr>
+        <w:pStyle w:val="FieldText"/>
+        <w:rPr>
+          <w:b/>
+          <w:bCs/>
+        </w:rPr>
+      </w:pPr>
+    </w:p>
+    <w:p>
+      <w:pPr>
+        <w:spacing w:after="0" w:line="240" w:lineRule="auto"/>
+        <w:rPr>
+          <w:rFonts w:ascii="Arial" w:eastAsia="Gulim" w:hAnsi="Arial" w:cs="Arial"/>
+          <w:b/>
+          <w:bCs/>
+          <w:color w:val="00667A"/>
+          <w:spacing w:val="20"/>
+          <w:sz w:val="28"/>
+          <w:szCs w:val="28"/>
+        </w:rPr>
+      </w:pPr>
+      <w:r>
+        <w:rPr>
+          <w:rFonts w:ascii="Arial" w:hAnsi="Arial"/>
+          <w:sz w:val="28"/>
+          <w:szCs w:val="28"/>
+        </w:rPr>
+        <w:br w:type="page"/>
+      </w:r>
+    </w:p>
+    <w:p>
+      <w:pPr>
+        <w:pStyle w:val="RTOWorksHeading3"/>
+        <w:rPr>
+          <w:rFonts w:ascii="Arial" w:hAnsi="Arial"/>
+          <w:sz w:val="28"/>
+          <w:szCs w:val="28"/>
+        </w:rPr>
+      </w:pPr>
+      <w:r>
+        <w:rPr>
+          <w:rFonts w:ascii="Arial" w:hAnsi="Arial"/>
+          <w:sz w:val="28"/>
+          <w:szCs w:val="28"/>
+        </w:rPr>
+        <w:lastRenderedPageBreak/>
+        <w:t>Cost estimates</w:t>
+      </w:r>
+    </w:p>
+    <w:p>
+      <w:pPr>
+        <w:pStyle w:val="Index"/>
+        <w:rPr>
+          <w:b/>
+          <w:bCs/>
+        </w:rPr>
+      </w:pPr>
+      <w:r>
+        <w:rPr>
+          <w:b/>
+          <w:bCs/>
+        </w:rPr>
+        <w:t>Total project cost estimate</w:t>
+      </w:r>
+      <w:r>
+        <w:rPr>
+          <w:b/>
+          <w:bCs/>
+        </w:rPr>
+        <w:t>: $42,205</w:t>
+      </w:r>
+    </w:p>
+    <w:p>
+      <w:pPr>
+        <w:pStyle w:val="Index"/>
+        <w:rPr>
+          <w:b/>
+          <w:bCs/>
+        </w:rPr>
+      </w:pPr>
+      <w:r>
+        <w:rPr>
+          <w:b/>
+          <w:bCs/>
+        </w:rPr>
+        <w:t>Estimate work package costs</w:t>
+      </w:r>
+    </w:p>
+    <w:tbl>
+      <w:tblPr>
+        <w:tblW w:w="7792" w:type="dxa"/>
+        <w:tblInd w:w="113" w:type="dxa"/>
+        <w:tblLook w:val="04A0" w:firstRow="1" w:lastRow="0" w:firstColumn="1" w:lastColumn="0" w:noHBand="0" w:noVBand="1"/>
+      </w:tblPr>
+      <w:tblGrid>
+        <w:gridCol w:w="3823"/>
+        <w:gridCol w:w="3969"/>
+      </w:tblGrid>
+      <w:tr>
+        <w:trPr>
+          <w:trHeight w:val="288"/>
+        </w:trPr>
+        <w:tc>
+          <w:tcPr>
+            <w:tcW w:w="3823" w:type="dxa"/>
+            <w:tcBorders>
+              <w:top w:val="single" w:sz="4" w:space="0" w:color="auto"/>
+              <w:left w:val="single" w:sz="4" w:space="0" w:color="auto"/>
+              <w:bottom w:val="single" w:sz="4" w:space="0" w:color="auto"/>
+              <w:right w:val="single" w:sz="4" w:space="0" w:color="auto"/>
+            </w:tcBorders>
+            <w:shd w:val="clear" w:color="auto" w:fill="auto"/>
+            <w:noWrap/>
+            <w:hideMark/>
+          </w:tcPr>
+          <w:p>
+            <w:pPr>
+              <w:suppressAutoHyphens w:val="0"/>
+              <w:spacing w:after="0" w:line="240" w:lineRule="auto"/>
+              <w:rPr>
+                <w:rFonts w:ascii="Arial Narrow" w:eastAsia="Times New Roman" w:hAnsi="Arial Narrow" w:cs="Times New Roman"/>
+                <w:color w:val="000000"/>
+                <w:lang w:eastAsia="en-AU"/>
+              </w:rPr>
+            </w:pPr>
+            <w:r>
+              <w:rPr>
+                <w:rFonts w:ascii="Arial Narrow" w:eastAsia="Times New Roman" w:hAnsi="Arial Narrow" w:cs="Times New Roman"/>
+                <w:color w:val="000000"/>
+                <w:lang w:eastAsia="en-AU"/>
+              </w:rPr>
+              <w:t>Cost of ICT services</w:t>
+            </w:r>
+          </w:p>
+        </w:tc>
+        <w:tc>
+          <w:tcPr>
+            <w:tcW w:w="3969" w:type="dxa"/>
+            <w:tcBorders>
+              <w:top w:val="single" w:sz="4" w:space="0" w:color="auto"/>
+              <w:left w:val="nil"/>
+              <w:bottom w:val="single" w:sz="4" w:space="0" w:color="auto"/>
+              <w:right w:val="single" w:sz="4" w:space="0" w:color="auto"/>
+            </w:tcBorders>
+            <w:shd w:val="clear" w:color="auto" w:fill="auto"/>
+            <w:noWrap/>
+            <w:hideMark/>
+          </w:tcPr>
+          <w:p>
+            <w:pPr>
+              <w:suppressAutoHyphens w:val="0"/>
+              <w:spacing w:after="0" w:line="240" w:lineRule="auto"/>
+              <w:jc w:val="both"/>
+              <w:rPr>
+                <w:rFonts w:ascii="Arial Narrow" w:eastAsia="Times New Roman" w:hAnsi="Arial Narrow" w:cs="Times New Roman"/>
+                <w:color w:val="000000"/>
+                <w:lang w:eastAsia="en-AU"/>
+              </w:rPr>
+            </w:pPr>
+            <w:r>
+              <w:rPr>
+                <w:rFonts w:ascii="Arial Narrow" w:eastAsia="Times New Roman" w:hAnsi="Arial Narrow" w:cs="Times New Roman"/>
+                <w:color w:val="000000"/>
+                <w:lang w:eastAsia="en-AU"/>
+              </w:rPr>
+              <w:t xml:space="preserve"> $                                 24,000 </w:t>
             </w:r>
           </w:p>
         </w:tc>
       </w:tr>
       <w:tr>
         <w:trPr>
-          <w:trHeight w:val="276"/>
+          <w:trHeight w:val="288"/>
         </w:trPr>
         <w:tc>
           <w:tcPr>
-            <w:tcW w:w="2380" w:type="dxa"/>
+            <w:tcW w:w="3823" w:type="dxa"/>
             <w:tcBorders>
               <w:top w:val="nil"/>
               <w:left w:val="single" w:sz="4" w:space="0" w:color="auto"/>
@@ -10986,18 +12864,68 @@
                 <w:color w:val="000000"/>
                 <w:lang w:eastAsia="en-AU"/>
               </w:rPr>
-              <w:t>Design (UI/UX)</w:t>
+              <w:t>Cost</w:t>
+            </w:r>
+            <w:r>
+              <w:rPr>
+                <w:rFonts w:ascii="Arial Narrow" w:eastAsia="Times New Roman" w:hAnsi="Arial Narrow" w:cs="Times New Roman"/>
+                <w:color w:val="000000"/>
+                <w:lang w:eastAsia="en-AU"/>
+              </w:rPr>
+              <w:t xml:space="preserve"> Cloud</w:t>
+            </w:r>
+            <w:r>
+              <w:rPr>
+                <w:rFonts w:ascii="Arial Narrow" w:eastAsia="Times New Roman" w:hAnsi="Arial Narrow" w:cs="Times New Roman"/>
+                <w:color w:val="000000"/>
+                <w:lang w:eastAsia="en-AU"/>
+              </w:rPr>
+              <w:t xml:space="preserve"> infrastructure</w:t>
+            </w:r>
+          </w:p>
+        </w:tc>
+        <w:tc>
+          <w:tcPr>
+            <w:tcW w:w="3969" w:type="dxa"/>
+            <w:tcBorders>
+              <w:top w:val="nil"/>
+              <w:left w:val="nil"/>
+              <w:bottom w:val="single" w:sz="4" w:space="0" w:color="auto"/>
+              <w:right w:val="single" w:sz="4" w:space="0" w:color="auto"/>
+            </w:tcBorders>
+            <w:shd w:val="clear" w:color="auto" w:fill="auto"/>
+            <w:noWrap/>
+            <w:hideMark/>
+          </w:tcPr>
+          <w:p>
+            <w:pPr>
+              <w:suppressAutoHyphens w:val="0"/>
+              <w:spacing w:after="0" w:line="240" w:lineRule="auto"/>
+              <w:jc w:val="both"/>
+              <w:rPr>
+                <w:rFonts w:ascii="Arial Narrow" w:eastAsia="Times New Roman" w:hAnsi="Arial Narrow" w:cs="Times New Roman"/>
+                <w:color w:val="000000"/>
+                <w:lang w:eastAsia="en-AU"/>
+              </w:rPr>
+            </w:pPr>
+            <w:r>
+              <w:rPr>
+                <w:rFonts w:ascii="Arial Narrow" w:eastAsia="Times New Roman" w:hAnsi="Arial Narrow" w:cs="Times New Roman"/>
+                <w:color w:val="000000"/>
+                <w:lang w:eastAsia="en-AU"/>
+              </w:rPr>
+              <w:t xml:space="preserve"> $                                   3,610 </w:t>
             </w:r>
           </w:p>
         </w:tc>
       </w:tr>
       <w:tr>
         <w:trPr>
-          <w:trHeight w:val="276"/>
+          <w:trHeight w:val="288"/>
         </w:trPr>
         <w:tc>
           <w:tcPr>
-            <w:tcW w:w="2380" w:type="dxa"/>
+            <w:tcW w:w="3823" w:type="dxa"/>
             <w:tcBorders>
               <w:top w:val="nil"/>
               <w:left w:val="single" w:sz="4" w:space="0" w:color="auto"/>
@@ -11024,18 +12952,52 @@
                 <w:color w:val="000000"/>
                 <w:lang w:eastAsia="en-AU"/>
               </w:rPr>
-              <w:t>Front-end development</w:t>
+              <w:t>Cost business software and work devices</w:t>
+            </w:r>
+          </w:p>
+        </w:tc>
+        <w:tc>
+          <w:tcPr>
+            <w:tcW w:w="3969" w:type="dxa"/>
+            <w:tcBorders>
+              <w:top w:val="nil"/>
+              <w:left w:val="nil"/>
+              <w:bottom w:val="single" w:sz="4" w:space="0" w:color="auto"/>
+              <w:right w:val="single" w:sz="4" w:space="0" w:color="auto"/>
+            </w:tcBorders>
+            <w:shd w:val="clear" w:color="auto" w:fill="auto"/>
+            <w:noWrap/>
+            <w:hideMark/>
+          </w:tcPr>
+          <w:p>
+            <w:pPr>
+              <w:suppressAutoHyphens w:val="0"/>
+              <w:spacing w:after="0" w:line="240" w:lineRule="auto"/>
+              <w:jc w:val="both"/>
+              <w:rPr>
+                <w:rFonts w:ascii="Arial Narrow" w:eastAsia="Times New Roman" w:hAnsi="Arial Narrow" w:cs="Times New Roman"/>
+                <w:color w:val="000000"/>
+                <w:lang w:eastAsia="en-AU"/>
+              </w:rPr>
+            </w:pPr>
+            <w:r>
+              <w:rPr>
+                <w:rFonts w:ascii="Arial Narrow" w:eastAsia="Times New Roman" w:hAnsi="Arial Narrow" w:cs="Times New Roman"/>
+                <w:color w:val="000000"/>
+                <w:lang w:eastAsia="en-AU"/>
+              </w:rPr>
+              <w:t xml:space="preserve"> $                                 16,145 </w:t>
             </w:r>
           </w:p>
         </w:tc>
       </w:tr>
       <w:tr>
         <w:trPr>
-          <w:trHeight w:val="276"/>
+          <w:trHeight w:val="288"/>
         </w:trPr>
         <w:tc>
           <w:tcPr>
-            <w:tcW w:w="2380" w:type="dxa"/>
+            <w:tcW w:w="3823" w:type="dxa"/>
             <w:tcBorders>
               <w:top w:val="nil"/>
               <w:left w:val="single" w:sz="4" w:space="0" w:color="auto"/>
@@ -11062,21 +13024,16 @@
                 <w:color w:val="000000"/>
                 <w:lang w:eastAsia="en-AU"/>
               </w:rPr>
-              <w:t>Back-end development</w:t>
-            </w:r>
-          </w:p>
-        </w:tc>
-      </w:tr>
-      <w:tr>
-        <w:trPr>
-          <w:trHeight w:val="276"/>
-        </w:trPr>
-        <w:tc>
-          <w:tcPr>
-            <w:tcW w:w="2380" w:type="dxa"/>
+              <w:t>Cost website development</w:t>
+            </w:r>
+          </w:p>
+        </w:tc>
+        <w:tc>
+          <w:tcPr>
+            <w:tcW w:w="3969" w:type="dxa"/>
             <w:tcBorders>
               <w:top w:val="nil"/>
-              <w:left w:val="single" w:sz="4" w:space="0" w:color="auto"/>
+              <w:left w:val="nil"/>
               <w:bottom w:val="single" w:sz="4" w:space="0" w:color="auto"/>
               <w:right w:val="single" w:sz="4" w:space="0" w:color="auto"/>
             </w:tcBorders>
@@ -11088,6 +13045,7 @@
             <w:pPr>
               <w:suppressAutoHyphens w:val="0"/>
               <w:spacing w:after="0" w:line="240" w:lineRule="auto"/>
+              <w:jc w:val="both"/>
               <w:rPr>
                 <w:rFonts w:ascii="Arial Narrow" w:eastAsia="Times New Roman" w:hAnsi="Arial Narrow" w:cs="Times New Roman"/>
                 <w:color w:val="000000"/>
@@ -11100,83 +13058,7 @@
                 <w:color w:val="000000"/>
                 <w:lang w:eastAsia="en-AU"/>
               </w:rPr>
-              <w:t>Cloud + DB integration</w:t>
-            </w:r>
-          </w:p>
-        </w:tc>
-      </w:tr>
-      <w:tr>
-        <w:trPr>
-          <w:trHeight w:val="276"/>
-        </w:trPr>
-        <w:tc>
-          <w:tcPr>
-            <w:tcW w:w="2380" w:type="dxa"/>
-            <w:tcBorders>
-              <w:top w:val="nil"/>
-              <w:left w:val="single" w:sz="4" w:space="0" w:color="auto"/>
-              <w:bottom w:val="single" w:sz="4" w:space="0" w:color="auto"/>
-              <w:right w:val="single" w:sz="4" w:space="0" w:color="auto"/>
-            </w:tcBorders>
-            <w:shd w:val="clear" w:color="auto" w:fill="auto"/>
-            <w:noWrap/>
-            <w:hideMark/>
-          </w:tcPr>
-          <w:p>
-            <w:pPr>
-              <w:suppressAutoHyphens w:val="0"/>
-              <w:spacing w:after="0" w:line="240" w:lineRule="auto"/>
-              <w:rPr>
-                <w:rFonts w:ascii="Arial Narrow" w:eastAsia="Times New Roman" w:hAnsi="Arial Narrow" w:cs="Times New Roman"/>
-                <w:color w:val="000000"/>
-                <w:lang w:eastAsia="en-AU"/>
-              </w:rPr>
-            </w:pPr>
-            <w:r>
-              <w:rPr>
-                <w:rFonts w:ascii="Arial Narrow" w:eastAsia="Times New Roman" w:hAnsi="Arial Narrow" w:cs="Times New Roman"/>
-                <w:color w:val="000000"/>
-                <w:lang w:eastAsia="en-AU"/>
-              </w:rPr>
-              <w:t>Testing and QA</w:t>
-            </w:r>
-          </w:p>
-        </w:tc>
-      </w:tr>
-      <w:tr>
-        <w:trPr>
-          <w:trHeight w:val="276"/>
-        </w:trPr>
-        <w:tc>
-          <w:tcPr>
-            <w:tcW w:w="2380" w:type="dxa"/>
-            <w:tcBorders>
-              <w:top w:val="nil"/>
-              <w:left w:val="single" w:sz="4" w:space="0" w:color="auto"/>
-              <w:bottom w:val="single" w:sz="4" w:space="0" w:color="auto"/>
-              <w:right w:val="single" w:sz="4" w:space="0" w:color="auto"/>
-            </w:tcBorders>
-            <w:shd w:val="clear" w:color="auto" w:fill="auto"/>
-            <w:noWrap/>
-            <w:hideMark/>
-          </w:tcPr>
-          <w:p>
-            <w:pPr>
-              <w:suppressAutoHyphens w:val="0"/>
-              <w:spacing w:after="0" w:line="240" w:lineRule="auto"/>
-              <w:rPr>
-                <w:rFonts w:ascii="Arial Narrow" w:eastAsia="Times New Roman" w:hAnsi="Arial Narrow" w:cs="Times New Roman"/>
-                <w:color w:val="000000"/>
-                <w:lang w:eastAsia="en-AU"/>
-              </w:rPr>
-            </w:pPr>
-            <w:r>
-              <w:rPr>
-                <w:rFonts w:ascii="Arial Narrow" w:eastAsia="Times New Roman" w:hAnsi="Arial Narrow" w:cs="Times New Roman"/>
-                <w:color w:val="000000"/>
-                <w:lang w:eastAsia="en-AU"/>
-              </w:rPr>
-              <w:t>Domain + Hosting</w:t>
+              <w:t xml:space="preserve"> $                                   1,450 </w:t>
             </w:r>
           </w:p>
         </w:tc>
@@ -11184,13 +13066,47 @@
     </w:tbl>
     <w:p>
       <w:pPr>
-        <w:pStyle w:val="RTOWorksHeading3"/>
-        <w:rPr>
-          <w:rFonts w:ascii="Arial" w:hAnsi="Arial"/>
-          <w:sz w:val="28"/>
-          <w:szCs w:val="28"/>
-        </w:rPr>
-      </w:pPr>
+        <w:pStyle w:val="Index"/>
+        <w:rPr>
+          <w:b/>
+          <w:bCs/>
+        </w:rPr>
+      </w:pPr>
+    </w:p>
+    <w:p>
+      <w:pPr>
+        <w:pStyle w:val="Index"/>
+        <w:rPr>
+          <w:rFonts w:cs="Arial"/>
+          <w:color w:val="4472C4" w:themeColor="accent1"/>
+        </w:rPr>
+      </w:pPr>
+      <w:r>
+        <w:rPr>
+          <w:rFonts w:cs="Arial"/>
+        </w:rPr>
+        <w:t>To view cost planning, cost estimates associated with the activities and resources of a project, refer to the document:</w:t>
+      </w:r>
+      <w:r>
+        <w:rPr>
+          <w:rFonts w:cs="Arial"/>
+        </w:rPr>
+        <w:t xml:space="preserve"> </w:t>
+      </w:r>
+      <w:r>
+        <w:rPr>
+          <w:rFonts w:cs="Arial"/>
+          <w:color w:val="4472C4" w:themeColor="accent1"/>
+        </w:rPr>
+        <w:t>ICTPMG613_AssessmentTask_Manuel_S_Perez_E-Project-Budget.xlsx</w:t>
+      </w:r>
+      <w:r>
+        <w:rPr>
+          <w:rFonts w:cs="Arial"/>
+          <w:color w:val="4472C4" w:themeColor="accent1"/>
+        </w:rPr>
+        <w:t xml:space="preserve"> </w:t>
+      </w:r>
     </w:p>
     <w:sectPr>
       <w:footerReference w:type="even" r:id="rId12"/>
@@ -11243,7 +13159,7 @@
         <w:noProof/>
       </w:rPr>
       <w:pict w14:anchorId="4D27029B">
-        <v:rect id="Frame12" o:spid="_x0000_s1025" style="position:absolute;margin-left:-750.75pt;margin-top:.05pt;width:1.15pt;height:1.15pt;z-index:-251658752;visibility:visible;mso-wrap-distance-left:0;mso-wrap-distance-right:0;mso-position-horizontal:right;mso-position-horizontal-relative:margin" o:gfxdata="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" o:allowincell="f" filled="f" stroked="f" strokeweight="0">
+        <v:rect id="Frame12" o:spid="_x0000_s1025" style="position:absolute;margin-left:-800.8pt;margin-top:.05pt;width:1.15pt;height:1.15pt;z-index:-251658752;visibility:visible;mso-wrap-distance-left:0;mso-wrap-distance-right:0;mso-position-horizontal:right;mso-position-horizontal-relative:margin" o:gfxdata="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" o:allowincell="f" filled="f" stroked="f" strokeweight="0">
           <v:textbox style="mso-fit-shape-to-text:t" inset="0,0,0,0">
             <w:txbxContent>
               <w:sdt>
@@ -17341,6 +19257,7 @@
   <w:style w:type="character" w:default="1" w:styleId="DefaultParagraphFont">
     <w:name w:val="Default Paragraph Font"/>
     <w:uiPriority w:val="1"/>
+    <w:semiHidden/>
     <w:unhideWhenUsed/>
   </w:style>
   <w:style w:type="table" w:default="1" w:styleId="TableNormal">

</xml_diff>

<commit_message>
added WSB dictionary AND PDF WBS tree view 613
</commit_message>
<xml_diff>
--- a/TERM3/T3B1-ICTPMG613-Manage_ICT_project_plan/2-ICTPMG613-Assessment_Task 2/ICTPMG613_AssessmentTask_Manuel_S_Perez_E-Plan_AND_Schedule_AND_Budgets.docx
+++ b/TERM3/T3B1-ICTPMG613-Manage_ICT_project_plan/2-ICTPMG613-Assessment_Task 2/ICTPMG613_AssessmentTask_Manuel_S_Perez_E-Plan_AND_Schedule_AND_Budgets.docx
@@ -361,6 +361,7 @@
             <w:pStyle w:val="TOC1"/>
             <w:rPr>
               <w:rFonts w:asciiTheme="minorHAnsi" w:eastAsiaTheme="minorEastAsia" w:hAnsiTheme="minorHAnsi" w:cstheme="minorBidi"/>
+              <w:noProof/>
               <w:kern w:val="2"/>
               <w:szCs w:val="24"/>
               <w:lang w:val="en-AU" w:eastAsia="en-AU"/>
@@ -394,50 +395,58 @@
             </w:rPr>
             <w:fldChar w:fldCharType="separate"/>
           </w:r>
-          <w:hyperlink w:anchor="_Toc206543477" w:history="1">
+          <w:hyperlink w:anchor="_Toc206711077" w:history="1">
             <w:r>
               <w:rPr>
                 <w:rStyle w:val="Hyperlink"/>
+                <w:noProof/>
               </w:rPr>
               <w:t>INTRODUCTION</w:t>
             </w:r>
             <w:r>
               <w:rPr>
+                <w:noProof/>
                 <w:webHidden/>
               </w:rPr>
               <w:tab/>
             </w:r>
             <w:r>
               <w:rPr>
+                <w:noProof/>
                 <w:webHidden/>
               </w:rPr>
               <w:fldChar w:fldCharType="begin"/>
             </w:r>
             <w:r>
               <w:rPr>
+                <w:noProof/>
                 <w:webHidden/>
               </w:rPr>
-              <w:instrText xml:space="preserve"> PAGEREF _Toc206543477 \h </w:instrText>
-            </w:r>
-            <w:r>
-              <w:rPr>
+              <w:instrText xml:space="preserve"> PAGEREF _Toc206711077 \h </w:instrText>
+            </w:r>
+            <w:r>
+              <w:rPr>
+                <w:noProof/>
                 <w:webHidden/>
               </w:rPr>
             </w:r>
             <w:r>
               <w:rPr>
+                <w:noProof/>
                 <w:webHidden/>
               </w:rPr>
               <w:fldChar w:fldCharType="separate"/>
             </w:r>
             <w:r>
               <w:rPr>
+                <w:noProof/>
                 <w:webHidden/>
               </w:rPr>
               <w:t>3</w:t>
             </w:r>
             <w:r>
               <w:rPr>
+                <w:noProof/>
                 <w:webHidden/>
               </w:rPr>
               <w:fldChar w:fldCharType="end"/>
@@ -452,6 +461,7 @@
             </w:tabs>
             <w:rPr>
               <w:rFonts w:eastAsiaTheme="minorEastAsia"/>
+              <w:noProof/>
               <w:kern w:val="2"/>
               <w:sz w:val="24"/>
               <w:szCs w:val="24"/>
@@ -459,50 +469,58 @@
               <w14:ligatures w14:val="standardContextual"/>
             </w:rPr>
           </w:pPr>
-          <w:hyperlink w:anchor="_Toc206543478" w:history="1">
+          <w:hyperlink w:anchor="_Toc206711078" w:history="1">
             <w:r>
               <w:rPr>
                 <w:rStyle w:val="Hyperlink"/>
+                <w:noProof/>
               </w:rPr>
               <w:t>OBJECTIVES</w:t>
             </w:r>
             <w:r>
               <w:rPr>
+                <w:noProof/>
                 <w:webHidden/>
               </w:rPr>
               <w:tab/>
             </w:r>
             <w:r>
               <w:rPr>
+                <w:noProof/>
                 <w:webHidden/>
               </w:rPr>
               <w:fldChar w:fldCharType="begin"/>
             </w:r>
             <w:r>
               <w:rPr>
+                <w:noProof/>
                 <w:webHidden/>
               </w:rPr>
-              <w:instrText xml:space="preserve"> PAGEREF _Toc206543478 \h </w:instrText>
-            </w:r>
-            <w:r>
-              <w:rPr>
+              <w:instrText xml:space="preserve"> PAGEREF _Toc206711078 \h </w:instrText>
+            </w:r>
+            <w:r>
+              <w:rPr>
+                <w:noProof/>
                 <w:webHidden/>
               </w:rPr>
             </w:r>
             <w:r>
               <w:rPr>
+                <w:noProof/>
                 <w:webHidden/>
               </w:rPr>
               <w:fldChar w:fldCharType="separate"/>
             </w:r>
             <w:r>
               <w:rPr>
+                <w:noProof/>
                 <w:webHidden/>
               </w:rPr>
               <w:t>3</w:t>
             </w:r>
             <w:r>
               <w:rPr>
+                <w:noProof/>
                 <w:webHidden/>
               </w:rPr>
               <w:fldChar w:fldCharType="end"/>
@@ -517,6 +535,7 @@
             </w:tabs>
             <w:rPr>
               <w:rFonts w:eastAsiaTheme="minorEastAsia"/>
+              <w:noProof/>
               <w:kern w:val="2"/>
               <w:sz w:val="24"/>
               <w:szCs w:val="24"/>
@@ -524,50 +543,58 @@
               <w14:ligatures w14:val="standardContextual"/>
             </w:rPr>
           </w:pPr>
-          <w:hyperlink w:anchor="_Toc206543479" w:history="1">
+          <w:hyperlink w:anchor="_Toc206711079" w:history="1">
             <w:r>
               <w:rPr>
                 <w:rStyle w:val="Hyperlink"/>
+                <w:noProof/>
               </w:rPr>
               <w:t>ASSUMPTIONS AND CONSTRAINTS</w:t>
             </w:r>
             <w:r>
               <w:rPr>
+                <w:noProof/>
                 <w:webHidden/>
               </w:rPr>
               <w:tab/>
             </w:r>
             <w:r>
               <w:rPr>
+                <w:noProof/>
                 <w:webHidden/>
               </w:rPr>
               <w:fldChar w:fldCharType="begin"/>
             </w:r>
             <w:r>
               <w:rPr>
+                <w:noProof/>
                 <w:webHidden/>
               </w:rPr>
-              <w:instrText xml:space="preserve"> PAGEREF _Toc206543479 \h </w:instrText>
-            </w:r>
-            <w:r>
-              <w:rPr>
+              <w:instrText xml:space="preserve"> PAGEREF _Toc206711079 \h </w:instrText>
+            </w:r>
+            <w:r>
+              <w:rPr>
+                <w:noProof/>
                 <w:webHidden/>
               </w:rPr>
             </w:r>
             <w:r>
               <w:rPr>
+                <w:noProof/>
                 <w:webHidden/>
               </w:rPr>
               <w:fldChar w:fldCharType="separate"/>
             </w:r>
             <w:r>
               <w:rPr>
+                <w:noProof/>
                 <w:webHidden/>
               </w:rPr>
               <w:t>3</w:t>
             </w:r>
             <w:r>
               <w:rPr>
+                <w:noProof/>
                 <w:webHidden/>
               </w:rPr>
               <w:fldChar w:fldCharType="end"/>
@@ -582,6 +609,7 @@
             </w:tabs>
             <w:rPr>
               <w:rFonts w:eastAsiaTheme="minorEastAsia"/>
+              <w:noProof/>
               <w:kern w:val="2"/>
               <w:sz w:val="24"/>
               <w:szCs w:val="24"/>
@@ -589,50 +617,58 @@
               <w14:ligatures w14:val="standardContextual"/>
             </w:rPr>
           </w:pPr>
-          <w:hyperlink w:anchor="_Toc206543480" w:history="1">
+          <w:hyperlink w:anchor="_Toc206711080" w:history="1">
             <w:r>
               <w:rPr>
                 <w:rStyle w:val="Hyperlink"/>
+                <w:noProof/>
               </w:rPr>
               <w:t>PROJECT OVERVIEW</w:t>
             </w:r>
             <w:r>
               <w:rPr>
+                <w:noProof/>
                 <w:webHidden/>
               </w:rPr>
               <w:tab/>
             </w:r>
             <w:r>
               <w:rPr>
+                <w:noProof/>
                 <w:webHidden/>
               </w:rPr>
               <w:fldChar w:fldCharType="begin"/>
             </w:r>
             <w:r>
               <w:rPr>
+                <w:noProof/>
                 <w:webHidden/>
               </w:rPr>
-              <w:instrText xml:space="preserve"> PAGEREF _Toc206543480 \h </w:instrText>
-            </w:r>
-            <w:r>
-              <w:rPr>
+              <w:instrText xml:space="preserve"> PAGEREF _Toc206711080 \h </w:instrText>
+            </w:r>
+            <w:r>
+              <w:rPr>
+                <w:noProof/>
                 <w:webHidden/>
               </w:rPr>
             </w:r>
             <w:r>
               <w:rPr>
+                <w:noProof/>
                 <w:webHidden/>
               </w:rPr>
               <w:fldChar w:fldCharType="separate"/>
             </w:r>
             <w:r>
               <w:rPr>
+                <w:noProof/>
                 <w:webHidden/>
               </w:rPr>
               <w:t>4</w:t>
             </w:r>
             <w:r>
               <w:rPr>
+                <w:noProof/>
                 <w:webHidden/>
               </w:rPr>
               <w:fldChar w:fldCharType="end"/>
@@ -644,56 +680,65 @@
             <w:pStyle w:val="TOC1"/>
             <w:rPr>
               <w:rFonts w:asciiTheme="minorHAnsi" w:eastAsiaTheme="minorEastAsia" w:hAnsiTheme="minorHAnsi" w:cstheme="minorBidi"/>
+              <w:noProof/>
               <w:kern w:val="2"/>
               <w:szCs w:val="24"/>
               <w:lang w:val="en-AU" w:eastAsia="en-AU"/>
               <w14:ligatures w14:val="standardContextual"/>
             </w:rPr>
           </w:pPr>
-          <w:hyperlink w:anchor="_Toc206543481" w:history="1">
+          <w:hyperlink w:anchor="_Toc206711081" w:history="1">
             <w:r>
               <w:rPr>
                 <w:rStyle w:val="Hyperlink"/>
+                <w:noProof/>
               </w:rPr>
               <w:t>PROJECT MANAGEMENT APPROACH</w:t>
             </w:r>
             <w:r>
               <w:rPr>
+                <w:noProof/>
                 <w:webHidden/>
               </w:rPr>
               <w:tab/>
             </w:r>
             <w:r>
               <w:rPr>
+                <w:noProof/>
                 <w:webHidden/>
               </w:rPr>
               <w:fldChar w:fldCharType="begin"/>
             </w:r>
             <w:r>
               <w:rPr>
+                <w:noProof/>
                 <w:webHidden/>
               </w:rPr>
-              <w:instrText xml:space="preserve"> PAGEREF _Toc206543481 \h </w:instrText>
-            </w:r>
-            <w:r>
-              <w:rPr>
+              <w:instrText xml:space="preserve"> PAGEREF _Toc206711081 \h </w:instrText>
+            </w:r>
+            <w:r>
+              <w:rPr>
+                <w:noProof/>
                 <w:webHidden/>
               </w:rPr>
             </w:r>
             <w:r>
               <w:rPr>
+                <w:noProof/>
                 <w:webHidden/>
               </w:rPr>
               <w:fldChar w:fldCharType="separate"/>
             </w:r>
             <w:r>
               <w:rPr>
+                <w:noProof/>
                 <w:webHidden/>
               </w:rPr>
               <w:t>5</w:t>
             </w:r>
             <w:r>
               <w:rPr>
+                <w:noProof/>
                 <w:webHidden/>
               </w:rPr>
               <w:fldChar w:fldCharType="end"/>
@@ -708,6 +753,7 @@
             </w:tabs>
             <w:rPr>
               <w:rFonts w:eastAsiaTheme="minorEastAsia"/>
+              <w:noProof/>
               <w:kern w:val="2"/>
               <w:sz w:val="24"/>
               <w:szCs w:val="24"/>
@@ -715,50 +761,58 @@
               <w14:ligatures w14:val="standardContextual"/>
             </w:rPr>
           </w:pPr>
-          <w:hyperlink w:anchor="_Toc206543482" w:history="1">
+          <w:hyperlink w:anchor="_Toc206711082" w:history="1">
             <w:r>
               <w:rPr>
                 <w:rStyle w:val="Hyperlink"/>
+                <w:noProof/>
               </w:rPr>
               <w:t>PROJECT METHODOLOGY</w:t>
             </w:r>
             <w:r>
               <w:rPr>
+                <w:noProof/>
                 <w:webHidden/>
               </w:rPr>
               <w:tab/>
             </w:r>
             <w:r>
               <w:rPr>
+                <w:noProof/>
                 <w:webHidden/>
               </w:rPr>
               <w:fldChar w:fldCharType="begin"/>
             </w:r>
             <w:r>
               <w:rPr>
+                <w:noProof/>
                 <w:webHidden/>
               </w:rPr>
-              <w:instrText xml:space="preserve"> PAGEREF _Toc206543482 \h </w:instrText>
-            </w:r>
-            <w:r>
-              <w:rPr>
+              <w:instrText xml:space="preserve"> PAGEREF _Toc206711082 \h </w:instrText>
+            </w:r>
+            <w:r>
+              <w:rPr>
+                <w:noProof/>
                 <w:webHidden/>
               </w:rPr>
             </w:r>
             <w:r>
               <w:rPr>
+                <w:noProof/>
                 <w:webHidden/>
               </w:rPr>
               <w:fldChar w:fldCharType="separate"/>
             </w:r>
             <w:r>
               <w:rPr>
+                <w:noProof/>
                 <w:webHidden/>
               </w:rPr>
               <w:t>5</w:t>
             </w:r>
             <w:r>
               <w:rPr>
+                <w:noProof/>
                 <w:webHidden/>
               </w:rPr>
               <w:fldChar w:fldCharType="end"/>
@@ -773,6 +827,7 @@
             </w:tabs>
             <w:rPr>
               <w:rFonts w:eastAsiaTheme="minorEastAsia"/>
+              <w:noProof/>
               <w:kern w:val="2"/>
               <w:sz w:val="24"/>
               <w:szCs w:val="24"/>
@@ -780,50 +835,58 @@
               <w14:ligatures w14:val="standardContextual"/>
             </w:rPr>
           </w:pPr>
-          <w:hyperlink w:anchor="_Toc206543483" w:history="1">
+          <w:hyperlink w:anchor="_Toc206711083" w:history="1">
             <w:r>
               <w:rPr>
                 <w:rStyle w:val="Hyperlink"/>
+                <w:noProof/>
               </w:rPr>
               <w:t>MONITORING AND REPORTING</w:t>
             </w:r>
             <w:r>
               <w:rPr>
+                <w:noProof/>
                 <w:webHidden/>
               </w:rPr>
               <w:tab/>
             </w:r>
             <w:r>
               <w:rPr>
+                <w:noProof/>
                 <w:webHidden/>
               </w:rPr>
               <w:fldChar w:fldCharType="begin"/>
             </w:r>
             <w:r>
               <w:rPr>
+                <w:noProof/>
                 <w:webHidden/>
               </w:rPr>
-              <w:instrText xml:space="preserve"> PAGEREF _Toc206543483 \h </w:instrText>
-            </w:r>
-            <w:r>
-              <w:rPr>
+              <w:instrText xml:space="preserve"> PAGEREF _Toc206711083 \h </w:instrText>
+            </w:r>
+            <w:r>
+              <w:rPr>
+                <w:noProof/>
                 <w:webHidden/>
               </w:rPr>
             </w:r>
             <w:r>
               <w:rPr>
+                <w:noProof/>
                 <w:webHidden/>
               </w:rPr>
               <w:fldChar w:fldCharType="separate"/>
             </w:r>
             <w:r>
               <w:rPr>
+                <w:noProof/>
                 <w:webHidden/>
               </w:rPr>
               <w:t>7</w:t>
             </w:r>
             <w:r>
               <w:rPr>
+                <w:noProof/>
                 <w:webHidden/>
               </w:rPr>
               <w:fldChar w:fldCharType="end"/>
@@ -835,56 +898,65 @@
             <w:pStyle w:val="TOC1"/>
             <w:rPr>
               <w:rFonts w:asciiTheme="minorHAnsi" w:eastAsiaTheme="minorEastAsia" w:hAnsiTheme="minorHAnsi" w:cstheme="minorBidi"/>
+              <w:noProof/>
               <w:kern w:val="2"/>
               <w:szCs w:val="24"/>
               <w:lang w:val="en-AU" w:eastAsia="en-AU"/>
               <w14:ligatures w14:val="standardContextual"/>
             </w:rPr>
           </w:pPr>
-          <w:hyperlink w:anchor="_Toc206543484" w:history="1">
+          <w:hyperlink w:anchor="_Toc206711084" w:history="1">
             <w:r>
               <w:rPr>
                 <w:rStyle w:val="Hyperlink"/>
+                <w:noProof/>
               </w:rPr>
               <w:t>PROJECT SCOPE</w:t>
             </w:r>
             <w:r>
               <w:rPr>
+                <w:noProof/>
                 <w:webHidden/>
               </w:rPr>
               <w:tab/>
             </w:r>
             <w:r>
               <w:rPr>
+                <w:noProof/>
                 <w:webHidden/>
               </w:rPr>
               <w:fldChar w:fldCharType="begin"/>
             </w:r>
             <w:r>
               <w:rPr>
+                <w:noProof/>
                 <w:webHidden/>
               </w:rPr>
-              <w:instrText xml:space="preserve"> PAGEREF _Toc206543484 \h </w:instrText>
-            </w:r>
-            <w:r>
-              <w:rPr>
+              <w:instrText xml:space="preserve"> PAGEREF _Toc206711084 \h </w:instrText>
+            </w:r>
+            <w:r>
+              <w:rPr>
+                <w:noProof/>
                 <w:webHidden/>
               </w:rPr>
             </w:r>
             <w:r>
               <w:rPr>
+                <w:noProof/>
                 <w:webHidden/>
               </w:rPr>
               <w:fldChar w:fldCharType="separate"/>
             </w:r>
             <w:r>
               <w:rPr>
+                <w:noProof/>
                 <w:webHidden/>
               </w:rPr>
               <w:t>7</w:t>
             </w:r>
             <w:r>
               <w:rPr>
+                <w:noProof/>
                 <w:webHidden/>
               </w:rPr>
               <w:fldChar w:fldCharType="end"/>
@@ -899,6 +971,7 @@
             </w:tabs>
             <w:rPr>
               <w:rFonts w:eastAsiaTheme="minorEastAsia"/>
+              <w:noProof/>
               <w:kern w:val="2"/>
               <w:sz w:val="24"/>
               <w:szCs w:val="24"/>
@@ -906,51 +979,59 @@
               <w14:ligatures w14:val="standardContextual"/>
             </w:rPr>
           </w:pPr>
-          <w:hyperlink w:anchor="_Toc206543485" w:history="1">
+          <w:hyperlink w:anchor="_Toc206711085" w:history="1">
             <w:r>
               <w:rPr>
                 <w:rStyle w:val="Hyperlink"/>
+                <w:noProof/>
                 <w:lang w:eastAsia="en-AU"/>
               </w:rPr>
               <w:t>OUT OF SCOPE</w:t>
             </w:r>
             <w:r>
               <w:rPr>
+                <w:noProof/>
                 <w:webHidden/>
               </w:rPr>
               <w:tab/>
             </w:r>
             <w:r>
               <w:rPr>
+                <w:noProof/>
                 <w:webHidden/>
               </w:rPr>
               <w:fldChar w:fldCharType="begin"/>
             </w:r>
             <w:r>
               <w:rPr>
+                <w:noProof/>
                 <w:webHidden/>
               </w:rPr>
-              <w:instrText xml:space="preserve"> PAGEREF _Toc206543485 \h </w:instrText>
-            </w:r>
-            <w:r>
-              <w:rPr>
+              <w:instrText xml:space="preserve"> PAGEREF _Toc206711085 \h </w:instrText>
+            </w:r>
+            <w:r>
+              <w:rPr>
+                <w:noProof/>
                 <w:webHidden/>
               </w:rPr>
             </w:r>
             <w:r>
               <w:rPr>
+                <w:noProof/>
                 <w:webHidden/>
               </w:rPr>
               <w:fldChar w:fldCharType="separate"/>
             </w:r>
             <w:r>
               <w:rPr>
+                <w:noProof/>
                 <w:webHidden/>
               </w:rPr>
               <w:t>8</w:t>
             </w:r>
             <w:r>
               <w:rPr>
+                <w:noProof/>
                 <w:webHidden/>
               </w:rPr>
               <w:fldChar w:fldCharType="end"/>
@@ -965,6 +1046,7 @@
             </w:tabs>
             <w:rPr>
               <w:rFonts w:eastAsiaTheme="minorEastAsia"/>
+              <w:noProof/>
               <w:kern w:val="2"/>
               <w:sz w:val="24"/>
               <w:szCs w:val="24"/>
@@ -972,51 +1054,59 @@
               <w14:ligatures w14:val="standardContextual"/>
             </w:rPr>
           </w:pPr>
-          <w:hyperlink w:anchor="_Toc206543486" w:history="1">
+          <w:hyperlink w:anchor="_Toc206711086" w:history="1">
             <w:r>
               <w:rPr>
                 <w:rStyle w:val="Hyperlink"/>
+                <w:noProof/>
                 <w:lang w:eastAsia="en-AU"/>
               </w:rPr>
               <w:t>PROJECT COMPLETION CRITERIA</w:t>
             </w:r>
             <w:r>
               <w:rPr>
+                <w:noProof/>
                 <w:webHidden/>
               </w:rPr>
               <w:tab/>
             </w:r>
             <w:r>
               <w:rPr>
+                <w:noProof/>
                 <w:webHidden/>
               </w:rPr>
               <w:fldChar w:fldCharType="begin"/>
             </w:r>
             <w:r>
               <w:rPr>
+                <w:noProof/>
                 <w:webHidden/>
               </w:rPr>
-              <w:instrText xml:space="preserve"> PAGEREF _Toc206543486 \h </w:instrText>
-            </w:r>
-            <w:r>
-              <w:rPr>
+              <w:instrText xml:space="preserve"> PAGEREF _Toc206711086 \h </w:instrText>
+            </w:r>
+            <w:r>
+              <w:rPr>
+                <w:noProof/>
                 <w:webHidden/>
               </w:rPr>
             </w:r>
             <w:r>
               <w:rPr>
+                <w:noProof/>
                 <w:webHidden/>
               </w:rPr>
               <w:fldChar w:fldCharType="separate"/>
             </w:r>
             <w:r>
               <w:rPr>
+                <w:noProof/>
                 <w:webHidden/>
               </w:rPr>
               <w:t>8</w:t>
             </w:r>
             <w:r>
               <w:rPr>
+                <w:noProof/>
                 <w:webHidden/>
               </w:rPr>
               <w:fldChar w:fldCharType="end"/>
@@ -1028,56 +1118,65 @@
             <w:pStyle w:val="TOC1"/>
             <w:rPr>
               <w:rFonts w:asciiTheme="minorHAnsi" w:eastAsiaTheme="minorEastAsia" w:hAnsiTheme="minorHAnsi" w:cstheme="minorBidi"/>
+              <w:noProof/>
               <w:kern w:val="2"/>
               <w:szCs w:val="24"/>
               <w:lang w:val="en-AU" w:eastAsia="en-AU"/>
               <w14:ligatures w14:val="standardContextual"/>
             </w:rPr>
           </w:pPr>
-          <w:hyperlink w:anchor="_Toc206543487" w:history="1">
+          <w:hyperlink w:anchor="_Toc206711087" w:history="1">
             <w:r>
               <w:rPr>
                 <w:rStyle w:val="Hyperlink"/>
+                <w:noProof/>
               </w:rPr>
               <w:t>MILESTONE LIST</w:t>
             </w:r>
             <w:r>
               <w:rPr>
+                <w:noProof/>
                 <w:webHidden/>
               </w:rPr>
               <w:tab/>
             </w:r>
             <w:r>
               <w:rPr>
+                <w:noProof/>
                 <w:webHidden/>
               </w:rPr>
               <w:fldChar w:fldCharType="begin"/>
             </w:r>
             <w:r>
               <w:rPr>
+                <w:noProof/>
                 <w:webHidden/>
               </w:rPr>
-              <w:instrText xml:space="preserve"> PAGEREF _Toc206543487 \h </w:instrText>
-            </w:r>
-            <w:r>
-              <w:rPr>
+              <w:instrText xml:space="preserve"> PAGEREF _Toc206711087 \h </w:instrText>
+            </w:r>
+            <w:r>
+              <w:rPr>
+                <w:noProof/>
                 <w:webHidden/>
               </w:rPr>
             </w:r>
             <w:r>
               <w:rPr>
+                <w:noProof/>
                 <w:webHidden/>
               </w:rPr>
               <w:fldChar w:fldCharType="separate"/>
             </w:r>
             <w:r>
               <w:rPr>
+                <w:noProof/>
                 <w:webHidden/>
               </w:rPr>
               <w:t>8</w:t>
             </w:r>
             <w:r>
               <w:rPr>
+                <w:noProof/>
                 <w:webHidden/>
               </w:rPr>
               <w:fldChar w:fldCharType="end"/>
@@ -1089,56 +1188,65 @@
             <w:pStyle w:val="TOC1"/>
             <w:rPr>
               <w:rFonts w:asciiTheme="minorHAnsi" w:eastAsiaTheme="minorEastAsia" w:hAnsiTheme="minorHAnsi" w:cstheme="minorBidi"/>
+              <w:noProof/>
               <w:kern w:val="2"/>
               <w:szCs w:val="24"/>
               <w:lang w:val="en-AU" w:eastAsia="en-AU"/>
               <w14:ligatures w14:val="standardContextual"/>
             </w:rPr>
           </w:pPr>
-          <w:hyperlink w:anchor="_Toc206543488" w:history="1">
+          <w:hyperlink w:anchor="_Toc206711088" w:history="1">
             <w:r>
               <w:rPr>
                 <w:rStyle w:val="Hyperlink"/>
+                <w:noProof/>
               </w:rPr>
               <w:t>SCHEDULE BASELINE AND WORK BREAKDOWN STRUCTURE</w:t>
             </w:r>
             <w:r>
               <w:rPr>
+                <w:noProof/>
                 <w:webHidden/>
               </w:rPr>
               <w:tab/>
             </w:r>
             <w:r>
               <w:rPr>
+                <w:noProof/>
                 <w:webHidden/>
               </w:rPr>
               <w:fldChar w:fldCharType="begin"/>
             </w:r>
             <w:r>
               <w:rPr>
+                <w:noProof/>
                 <w:webHidden/>
               </w:rPr>
-              <w:instrText xml:space="preserve"> PAGEREF _Toc206543488 \h </w:instrText>
-            </w:r>
-            <w:r>
-              <w:rPr>
+              <w:instrText xml:space="preserve"> PAGEREF _Toc206711088 \h </w:instrText>
+            </w:r>
+            <w:r>
+              <w:rPr>
+                <w:noProof/>
                 <w:webHidden/>
               </w:rPr>
             </w:r>
             <w:r>
               <w:rPr>
+                <w:noProof/>
                 <w:webHidden/>
               </w:rPr>
               <w:fldChar w:fldCharType="separate"/>
             </w:r>
             <w:r>
               <w:rPr>
+                <w:noProof/>
                 <w:webHidden/>
               </w:rPr>
               <w:t>9</w:t>
             </w:r>
             <w:r>
               <w:rPr>
+                <w:noProof/>
                 <w:webHidden/>
               </w:rPr>
               <w:fldChar w:fldCharType="end"/>
@@ -1153,6 +1261,7 @@
             </w:tabs>
             <w:rPr>
               <w:rFonts w:eastAsiaTheme="minorEastAsia"/>
+              <w:noProof/>
               <w:kern w:val="2"/>
               <w:sz w:val="24"/>
               <w:szCs w:val="24"/>
@@ -1160,50 +1269,58 @@
               <w14:ligatures w14:val="standardContextual"/>
             </w:rPr>
           </w:pPr>
-          <w:hyperlink w:anchor="_Toc206543489" w:history="1">
+          <w:hyperlink w:anchor="_Toc206711089" w:history="1">
             <w:r>
               <w:rPr>
                 <w:rStyle w:val="Hyperlink"/>
+                <w:noProof/>
               </w:rPr>
               <w:t>DELIVERABLES</w:t>
             </w:r>
             <w:r>
               <w:rPr>
+                <w:noProof/>
                 <w:webHidden/>
               </w:rPr>
               <w:tab/>
             </w:r>
             <w:r>
               <w:rPr>
+                <w:noProof/>
                 <w:webHidden/>
               </w:rPr>
               <w:fldChar w:fldCharType="begin"/>
             </w:r>
             <w:r>
               <w:rPr>
+                <w:noProof/>
                 <w:webHidden/>
               </w:rPr>
-              <w:instrText xml:space="preserve"> PAGEREF _Toc206543489 \h </w:instrText>
-            </w:r>
-            <w:r>
-              <w:rPr>
+              <w:instrText xml:space="preserve"> PAGEREF _Toc206711089 \h </w:instrText>
+            </w:r>
+            <w:r>
+              <w:rPr>
+                <w:noProof/>
                 <w:webHidden/>
               </w:rPr>
             </w:r>
             <w:r>
               <w:rPr>
+                <w:noProof/>
                 <w:webHidden/>
               </w:rPr>
               <w:fldChar w:fldCharType="separate"/>
             </w:r>
             <w:r>
               <w:rPr>
+                <w:noProof/>
                 <w:webHidden/>
               </w:rPr>
               <w:t>10</w:t>
             </w:r>
             <w:r>
               <w:rPr>
+                <w:noProof/>
                 <w:webHidden/>
               </w:rPr>
               <w:fldChar w:fldCharType="end"/>
@@ -1218,6 +1335,7 @@
             </w:tabs>
             <w:rPr>
               <w:rFonts w:eastAsiaTheme="minorEastAsia"/>
+              <w:noProof/>
               <w:kern w:val="2"/>
               <w:sz w:val="24"/>
               <w:szCs w:val="24"/>
@@ -1225,50 +1343,58 @@
               <w14:ligatures w14:val="standardContextual"/>
             </w:rPr>
           </w:pPr>
-          <w:hyperlink w:anchor="_Toc206543490" w:history="1">
+          <w:hyperlink w:anchor="_Toc206711090" w:history="1">
             <w:r>
               <w:rPr>
                 <w:rStyle w:val="Hyperlink"/>
+                <w:noProof/>
               </w:rPr>
               <w:t>SCHEDULE BASELIN</w:t>
             </w:r>
             <w:r>
               <w:rPr>
+                <w:noProof/>
                 <w:webHidden/>
               </w:rPr>
               <w:tab/>
             </w:r>
             <w:r>
               <w:rPr>
+                <w:noProof/>
                 <w:webHidden/>
               </w:rPr>
               <w:fldChar w:fldCharType="begin"/>
             </w:r>
             <w:r>
               <w:rPr>
+                <w:noProof/>
                 <w:webHidden/>
               </w:rPr>
-              <w:instrText xml:space="preserve"> PAGEREF _Toc206543490 \h </w:instrText>
-            </w:r>
-            <w:r>
-              <w:rPr>
+              <w:instrText xml:space="preserve"> PAGEREF _Toc206711090 \h </w:instrText>
+            </w:r>
+            <w:r>
+              <w:rPr>
+                <w:noProof/>
                 <w:webHidden/>
               </w:rPr>
             </w:r>
             <w:r>
               <w:rPr>
+                <w:noProof/>
                 <w:webHidden/>
               </w:rPr>
               <w:fldChar w:fldCharType="separate"/>
             </w:r>
             <w:r>
               <w:rPr>
+                <w:noProof/>
                 <w:webHidden/>
               </w:rPr>
               <w:t>10</w:t>
             </w:r>
             <w:r>
               <w:rPr>
+                <w:noProof/>
                 <w:webHidden/>
               </w:rPr>
               <w:fldChar w:fldCharType="end"/>
@@ -1283,6 +1409,7 @@
             </w:tabs>
             <w:rPr>
               <w:rFonts w:eastAsiaTheme="minorEastAsia"/>
+              <w:noProof/>
               <w:kern w:val="2"/>
               <w:sz w:val="24"/>
               <w:szCs w:val="24"/>
@@ -1290,50 +1417,58 @@
               <w14:ligatures w14:val="standardContextual"/>
             </w:rPr>
           </w:pPr>
-          <w:hyperlink w:anchor="_Toc206543491" w:history="1">
+          <w:hyperlink w:anchor="_Toc206711091" w:history="1">
             <w:r>
               <w:rPr>
                 <w:rStyle w:val="Hyperlink"/>
+                <w:noProof/>
               </w:rPr>
               <w:t>KEY MILESTONES</w:t>
             </w:r>
             <w:r>
               <w:rPr>
+                <w:noProof/>
                 <w:webHidden/>
               </w:rPr>
               <w:tab/>
             </w:r>
             <w:r>
               <w:rPr>
+                <w:noProof/>
                 <w:webHidden/>
               </w:rPr>
               <w:fldChar w:fldCharType="begin"/>
             </w:r>
             <w:r>
               <w:rPr>
+                <w:noProof/>
                 <w:webHidden/>
               </w:rPr>
-              <w:instrText xml:space="preserve"> PAGEREF _Toc206543491 \h </w:instrText>
-            </w:r>
-            <w:r>
-              <w:rPr>
+              <w:instrText xml:space="preserve"> PAGEREF _Toc206711091 \h </w:instrText>
+            </w:r>
+            <w:r>
+              <w:rPr>
+                <w:noProof/>
                 <w:webHidden/>
               </w:rPr>
             </w:r>
             <w:r>
               <w:rPr>
+                <w:noProof/>
                 <w:webHidden/>
               </w:rPr>
               <w:fldChar w:fldCharType="separate"/>
             </w:r>
             <w:r>
               <w:rPr>
+                <w:noProof/>
                 <w:webHidden/>
               </w:rPr>
               <w:t>10</w:t>
             </w:r>
             <w:r>
               <w:rPr>
+                <w:noProof/>
                 <w:webHidden/>
               </w:rPr>
               <w:fldChar w:fldCharType="end"/>
@@ -1348,6 +1483,7 @@
             </w:tabs>
             <w:rPr>
               <w:rFonts w:eastAsiaTheme="minorEastAsia"/>
+              <w:noProof/>
               <w:kern w:val="2"/>
               <w:sz w:val="24"/>
               <w:szCs w:val="24"/>
@@ -1355,50 +1491,58 @@
               <w14:ligatures w14:val="standardContextual"/>
             </w:rPr>
           </w:pPr>
-          <w:hyperlink w:anchor="_Toc206543492" w:history="1">
+          <w:hyperlink w:anchor="_Toc206711092" w:history="1">
             <w:r>
               <w:rPr>
                 <w:rStyle w:val="Hyperlink"/>
+                <w:noProof/>
               </w:rPr>
               <w:t>KEY DEPENDENCIES</w:t>
             </w:r>
             <w:r>
               <w:rPr>
+                <w:noProof/>
                 <w:webHidden/>
               </w:rPr>
               <w:tab/>
             </w:r>
             <w:r>
               <w:rPr>
+                <w:noProof/>
                 <w:webHidden/>
               </w:rPr>
               <w:fldChar w:fldCharType="begin"/>
             </w:r>
             <w:r>
               <w:rPr>
+                <w:noProof/>
                 <w:webHidden/>
               </w:rPr>
-              <w:instrText xml:space="preserve"> PAGEREF _Toc206543492 \h </w:instrText>
-            </w:r>
-            <w:r>
-              <w:rPr>
+              <w:instrText xml:space="preserve"> PAGEREF _Toc206711092 \h </w:instrText>
+            </w:r>
+            <w:r>
+              <w:rPr>
+                <w:noProof/>
                 <w:webHidden/>
               </w:rPr>
             </w:r>
             <w:r>
               <w:rPr>
+                <w:noProof/>
                 <w:webHidden/>
               </w:rPr>
               <w:fldChar w:fldCharType="separate"/>
             </w:r>
             <w:r>
               <w:rPr>
+                <w:noProof/>
                 <w:webHidden/>
               </w:rPr>
               <w:t>11</w:t>
             </w:r>
             <w:r>
               <w:rPr>
+                <w:noProof/>
                 <w:webHidden/>
               </w:rPr>
               <w:fldChar w:fldCharType="end"/>
@@ -1410,23 +1554,26 @@
             <w:pStyle w:val="TOC1"/>
             <w:rPr>
               <w:rFonts w:asciiTheme="minorHAnsi" w:eastAsiaTheme="minorEastAsia" w:hAnsiTheme="minorHAnsi" w:cstheme="minorBidi"/>
+              <w:noProof/>
               <w:kern w:val="2"/>
               <w:szCs w:val="24"/>
               <w:lang w:val="en-AU" w:eastAsia="en-AU"/>
               <w14:ligatures w14:val="standardContextual"/>
             </w:rPr>
           </w:pPr>
-          <w:hyperlink w:anchor="_Toc206543493" w:history="1">
+          <w:hyperlink w:anchor="_Toc206711093" w:history="1">
             <w:r>
               <w:rPr>
                 <w:rStyle w:val="Hyperlink"/>
                 <w:rFonts w:ascii="Arial" w:hAnsi="Arial" w:cs="Arial"/>
+                <w:noProof/>
               </w:rPr>
               <w:t xml:space="preserve">CHANGE </w:t>
             </w:r>
             <w:r>
               <w:rPr>
                 <w:rStyle w:val="Hyperlink"/>
+                <w:noProof/>
               </w:rPr>
               <w:t>MANAGEMENT</w:t>
             </w:r>
@@ -1434,46 +1581,54 @@
               <w:rPr>
                 <w:rStyle w:val="Hyperlink"/>
                 <w:rFonts w:ascii="Arial" w:hAnsi="Arial" w:cs="Arial"/>
+                <w:noProof/>
               </w:rPr>
               <w:t xml:space="preserve"> PLAN</w:t>
             </w:r>
             <w:r>
               <w:rPr>
+                <w:noProof/>
                 <w:webHidden/>
               </w:rPr>
               <w:tab/>
             </w:r>
             <w:r>
               <w:rPr>
+                <w:noProof/>
                 <w:webHidden/>
               </w:rPr>
               <w:fldChar w:fldCharType="begin"/>
             </w:r>
             <w:r>
               <w:rPr>
+                <w:noProof/>
                 <w:webHidden/>
               </w:rPr>
-              <w:instrText xml:space="preserve"> PAGEREF _Toc206543493 \h </w:instrText>
-            </w:r>
-            <w:r>
-              <w:rPr>
+              <w:instrText xml:space="preserve"> PAGEREF _Toc206711093 \h </w:instrText>
+            </w:r>
+            <w:r>
+              <w:rPr>
+                <w:noProof/>
                 <w:webHidden/>
               </w:rPr>
             </w:r>
             <w:r>
               <w:rPr>
+                <w:noProof/>
                 <w:webHidden/>
               </w:rPr>
               <w:fldChar w:fldCharType="separate"/>
             </w:r>
             <w:r>
               <w:rPr>
+                <w:noProof/>
                 <w:webHidden/>
               </w:rPr>
               <w:t>11</w:t>
             </w:r>
             <w:r>
               <w:rPr>
+                <w:noProof/>
                 <w:webHidden/>
               </w:rPr>
               <w:fldChar w:fldCharType="end"/>
@@ -1485,56 +1640,65 @@
             <w:pStyle w:val="TOC1"/>
             <w:rPr>
               <w:rFonts w:asciiTheme="minorHAnsi" w:eastAsiaTheme="minorEastAsia" w:hAnsiTheme="minorHAnsi" w:cstheme="minorBidi"/>
+              <w:noProof/>
               <w:kern w:val="2"/>
               <w:szCs w:val="24"/>
               <w:lang w:val="en-AU" w:eastAsia="en-AU"/>
               <w14:ligatures w14:val="standardContextual"/>
             </w:rPr>
           </w:pPr>
-          <w:hyperlink w:anchor="_Toc206543494" w:history="1">
+          <w:hyperlink w:anchor="_Toc206711094" w:history="1">
             <w:r>
               <w:rPr>
                 <w:rStyle w:val="Hyperlink"/>
+                <w:noProof/>
               </w:rPr>
               <w:t>COMMUNICATIONS MANAGEMENT PLAN</w:t>
             </w:r>
             <w:r>
               <w:rPr>
+                <w:noProof/>
                 <w:webHidden/>
               </w:rPr>
               <w:tab/>
             </w:r>
             <w:r>
               <w:rPr>
+                <w:noProof/>
                 <w:webHidden/>
               </w:rPr>
               <w:fldChar w:fldCharType="begin"/>
             </w:r>
             <w:r>
               <w:rPr>
+                <w:noProof/>
                 <w:webHidden/>
               </w:rPr>
-              <w:instrText xml:space="preserve"> PAGEREF _Toc206543494 \h </w:instrText>
-            </w:r>
-            <w:r>
-              <w:rPr>
+              <w:instrText xml:space="preserve"> PAGEREF _Toc206711094 \h </w:instrText>
+            </w:r>
+            <w:r>
+              <w:rPr>
+                <w:noProof/>
                 <w:webHidden/>
               </w:rPr>
             </w:r>
             <w:r>
               <w:rPr>
+                <w:noProof/>
                 <w:webHidden/>
               </w:rPr>
               <w:fldChar w:fldCharType="separate"/>
             </w:r>
             <w:r>
               <w:rPr>
+                <w:noProof/>
                 <w:webHidden/>
               </w:rPr>
               <w:t>14</w:t>
             </w:r>
             <w:r>
               <w:rPr>
+                <w:noProof/>
                 <w:webHidden/>
               </w:rPr>
               <w:fldChar w:fldCharType="end"/>
@@ -1549,6 +1713,7 @@
             </w:tabs>
             <w:rPr>
               <w:rFonts w:eastAsiaTheme="minorEastAsia"/>
+              <w:noProof/>
               <w:kern w:val="2"/>
               <w:sz w:val="24"/>
               <w:szCs w:val="24"/>
@@ -1556,50 +1721,58 @@
               <w14:ligatures w14:val="standardContextual"/>
             </w:rPr>
           </w:pPr>
-          <w:hyperlink w:anchor="_Toc206543495" w:history="1">
+          <w:hyperlink w:anchor="_Toc206711095" w:history="1">
             <w:r>
               <w:rPr>
                 <w:rStyle w:val="Hyperlink"/>
+                <w:noProof/>
               </w:rPr>
               <w:t>STANDARDS OF CONDUCT</w:t>
             </w:r>
             <w:r>
               <w:rPr>
+                <w:noProof/>
                 <w:webHidden/>
               </w:rPr>
               <w:tab/>
             </w:r>
             <w:r>
               <w:rPr>
+                <w:noProof/>
                 <w:webHidden/>
               </w:rPr>
               <w:fldChar w:fldCharType="begin"/>
             </w:r>
             <w:r>
               <w:rPr>
+                <w:noProof/>
                 <w:webHidden/>
               </w:rPr>
-              <w:instrText xml:space="preserve"> PAGEREF _Toc206543495 \h </w:instrText>
-            </w:r>
-            <w:r>
-              <w:rPr>
+              <w:instrText xml:space="preserve"> PAGEREF _Toc206711095 \h </w:instrText>
+            </w:r>
+            <w:r>
+              <w:rPr>
+                <w:noProof/>
                 <w:webHidden/>
               </w:rPr>
             </w:r>
             <w:r>
               <w:rPr>
+                <w:noProof/>
                 <w:webHidden/>
               </w:rPr>
               <w:fldChar w:fldCharType="separate"/>
             </w:r>
             <w:r>
               <w:rPr>
+                <w:noProof/>
                 <w:webHidden/>
               </w:rPr>
               <w:t>16</w:t>
             </w:r>
             <w:r>
               <w:rPr>
+                <w:noProof/>
                 <w:webHidden/>
               </w:rPr>
               <w:fldChar w:fldCharType="end"/>
@@ -1614,6 +1787,7 @@
             </w:tabs>
             <w:rPr>
               <w:rFonts w:eastAsiaTheme="minorEastAsia"/>
+              <w:noProof/>
               <w:kern w:val="2"/>
               <w:sz w:val="24"/>
               <w:szCs w:val="24"/>
@@ -1621,50 +1795,58 @@
               <w14:ligatures w14:val="standardContextual"/>
             </w:rPr>
           </w:pPr>
-          <w:hyperlink w:anchor="_Toc206543496" w:history="1">
+          <w:hyperlink w:anchor="_Toc206711096" w:history="1">
             <w:r>
               <w:rPr>
                 <w:rStyle w:val="Hyperlink"/>
+                <w:noProof/>
               </w:rPr>
               <w:t>MEETINGS</w:t>
             </w:r>
             <w:r>
               <w:rPr>
+                <w:noProof/>
                 <w:webHidden/>
               </w:rPr>
               <w:tab/>
             </w:r>
             <w:r>
               <w:rPr>
+                <w:noProof/>
                 <w:webHidden/>
               </w:rPr>
               <w:fldChar w:fldCharType="begin"/>
             </w:r>
             <w:r>
               <w:rPr>
+                <w:noProof/>
                 <w:webHidden/>
               </w:rPr>
-              <w:instrText xml:space="preserve"> PAGEREF _Toc206543496 \h </w:instrText>
-            </w:r>
-            <w:r>
-              <w:rPr>
+              <w:instrText xml:space="preserve"> PAGEREF _Toc206711096 \h </w:instrText>
+            </w:r>
+            <w:r>
+              <w:rPr>
+                <w:noProof/>
                 <w:webHidden/>
               </w:rPr>
             </w:r>
             <w:r>
               <w:rPr>
+                <w:noProof/>
                 <w:webHidden/>
               </w:rPr>
               <w:fldChar w:fldCharType="separate"/>
             </w:r>
             <w:r>
               <w:rPr>
+                <w:noProof/>
                 <w:webHidden/>
               </w:rPr>
               <w:t>16</w:t>
             </w:r>
             <w:r>
               <w:rPr>
+                <w:noProof/>
                 <w:webHidden/>
               </w:rPr>
               <w:fldChar w:fldCharType="end"/>
@@ -1679,6 +1861,7 @@
             </w:tabs>
             <w:rPr>
               <w:rFonts w:eastAsiaTheme="minorEastAsia"/>
+              <w:noProof/>
               <w:kern w:val="2"/>
               <w:sz w:val="24"/>
               <w:szCs w:val="24"/>
@@ -1686,50 +1869,58 @@
               <w14:ligatures w14:val="standardContextual"/>
             </w:rPr>
           </w:pPr>
-          <w:hyperlink w:anchor="_Toc206543497" w:history="1">
+          <w:hyperlink w:anchor="_Toc206711097" w:history="1">
             <w:r>
               <w:rPr>
                 <w:rStyle w:val="Hyperlink"/>
+                <w:noProof/>
               </w:rPr>
               <w:t>EMAIL</w:t>
             </w:r>
             <w:r>
               <w:rPr>
+                <w:noProof/>
                 <w:webHidden/>
               </w:rPr>
               <w:tab/>
             </w:r>
             <w:r>
               <w:rPr>
+                <w:noProof/>
                 <w:webHidden/>
               </w:rPr>
               <w:fldChar w:fldCharType="begin"/>
             </w:r>
             <w:r>
               <w:rPr>
+                <w:noProof/>
                 <w:webHidden/>
               </w:rPr>
-              <w:instrText xml:space="preserve"> PAGEREF _Toc206543497 \h </w:instrText>
-            </w:r>
-            <w:r>
-              <w:rPr>
+              <w:instrText xml:space="preserve"> PAGEREF _Toc206711097 \h </w:instrText>
+            </w:r>
+            <w:r>
+              <w:rPr>
+                <w:noProof/>
                 <w:webHidden/>
               </w:rPr>
             </w:r>
             <w:r>
               <w:rPr>
+                <w:noProof/>
                 <w:webHidden/>
               </w:rPr>
               <w:fldChar w:fldCharType="separate"/>
             </w:r>
             <w:r>
               <w:rPr>
+                <w:noProof/>
                 <w:webHidden/>
               </w:rPr>
               <w:t>16</w:t>
             </w:r>
             <w:r>
               <w:rPr>
+                <w:noProof/>
                 <w:webHidden/>
               </w:rPr>
               <w:fldChar w:fldCharType="end"/>
@@ -1744,6 +1935,7 @@
             </w:tabs>
             <w:rPr>
               <w:rFonts w:eastAsiaTheme="minorEastAsia"/>
+              <w:noProof/>
               <w:kern w:val="2"/>
               <w:sz w:val="24"/>
               <w:szCs w:val="24"/>
@@ -1751,50 +1943,58 @@
               <w14:ligatures w14:val="standardContextual"/>
             </w:rPr>
           </w:pPr>
-          <w:hyperlink w:anchor="_Toc206543498" w:history="1">
+          <w:hyperlink w:anchor="_Toc206711098" w:history="1">
             <w:r>
               <w:rPr>
                 <w:rStyle w:val="Hyperlink"/>
+                <w:noProof/>
               </w:rPr>
               <w:t>INFORMAL COMMUNICATIONS:</w:t>
             </w:r>
             <w:r>
               <w:rPr>
+                <w:noProof/>
                 <w:webHidden/>
               </w:rPr>
               <w:tab/>
             </w:r>
             <w:r>
               <w:rPr>
+                <w:noProof/>
                 <w:webHidden/>
               </w:rPr>
               <w:fldChar w:fldCharType="begin"/>
             </w:r>
             <w:r>
               <w:rPr>
+                <w:noProof/>
                 <w:webHidden/>
               </w:rPr>
-              <w:instrText xml:space="preserve"> PAGEREF _Toc206543498 \h </w:instrText>
-            </w:r>
-            <w:r>
-              <w:rPr>
+              <w:instrText xml:space="preserve"> PAGEREF _Toc206711098 \h </w:instrText>
+            </w:r>
+            <w:r>
+              <w:rPr>
+                <w:noProof/>
                 <w:webHidden/>
               </w:rPr>
             </w:r>
             <w:r>
               <w:rPr>
+                <w:noProof/>
                 <w:webHidden/>
               </w:rPr>
               <w:fldChar w:fldCharType="separate"/>
             </w:r>
             <w:r>
               <w:rPr>
+                <w:noProof/>
                 <w:webHidden/>
               </w:rPr>
               <w:t>16</w:t>
             </w:r>
             <w:r>
               <w:rPr>
+                <w:noProof/>
                 <w:webHidden/>
               </w:rPr>
               <w:fldChar w:fldCharType="end"/>
@@ -1806,56 +2006,65 @@
             <w:pStyle w:val="TOC1"/>
             <w:rPr>
               <w:rFonts w:asciiTheme="minorHAnsi" w:eastAsiaTheme="minorEastAsia" w:hAnsiTheme="minorHAnsi" w:cstheme="minorBidi"/>
+              <w:noProof/>
               <w:kern w:val="2"/>
               <w:szCs w:val="24"/>
               <w:lang w:val="en-AU" w:eastAsia="en-AU"/>
               <w14:ligatures w14:val="standardContextual"/>
             </w:rPr>
           </w:pPr>
-          <w:hyperlink w:anchor="_Toc206543499" w:history="1">
+          <w:hyperlink w:anchor="_Toc206711099" w:history="1">
             <w:r>
               <w:rPr>
                 <w:rStyle w:val="Hyperlink"/>
+                <w:noProof/>
               </w:rPr>
               <w:t>COST MANAGEMENT PLAN</w:t>
             </w:r>
             <w:r>
               <w:rPr>
+                <w:noProof/>
                 <w:webHidden/>
               </w:rPr>
               <w:tab/>
             </w:r>
             <w:r>
               <w:rPr>
+                <w:noProof/>
                 <w:webHidden/>
               </w:rPr>
               <w:fldChar w:fldCharType="begin"/>
             </w:r>
             <w:r>
               <w:rPr>
+                <w:noProof/>
                 <w:webHidden/>
               </w:rPr>
-              <w:instrText xml:space="preserve"> PAGEREF _Toc206543499 \h </w:instrText>
-            </w:r>
-            <w:r>
-              <w:rPr>
+              <w:instrText xml:space="preserve"> PAGEREF _Toc206711099 \h </w:instrText>
+            </w:r>
+            <w:r>
+              <w:rPr>
+                <w:noProof/>
                 <w:webHidden/>
               </w:rPr>
             </w:r>
             <w:r>
               <w:rPr>
+                <w:noProof/>
                 <w:webHidden/>
               </w:rPr>
               <w:fldChar w:fldCharType="separate"/>
             </w:r>
             <w:r>
               <w:rPr>
+                <w:noProof/>
                 <w:webHidden/>
               </w:rPr>
               <w:t>16</w:t>
             </w:r>
             <w:r>
               <w:rPr>
+                <w:noProof/>
                 <w:webHidden/>
               </w:rPr>
               <w:fldChar w:fldCharType="end"/>
@@ -1867,57 +2076,66 @@
             <w:pStyle w:val="TOC1"/>
             <w:rPr>
               <w:rFonts w:asciiTheme="minorHAnsi" w:eastAsiaTheme="minorEastAsia" w:hAnsiTheme="minorHAnsi" w:cstheme="minorBidi"/>
+              <w:noProof/>
               <w:kern w:val="2"/>
               <w:szCs w:val="24"/>
               <w:lang w:val="en-AU" w:eastAsia="en-AU"/>
               <w14:ligatures w14:val="standardContextual"/>
             </w:rPr>
           </w:pPr>
-          <w:hyperlink w:anchor="_Toc206543500" w:history="1">
+          <w:hyperlink w:anchor="_Toc206711100" w:history="1">
             <w:r>
               <w:rPr>
                 <w:rStyle w:val="Hyperlink"/>
                 <w:rFonts w:ascii="Arial" w:hAnsi="Arial" w:cs="Arial"/>
+                <w:noProof/>
               </w:rPr>
               <w:t>PROCUREMENT MANAGEMENT PLAN</w:t>
             </w:r>
             <w:r>
               <w:rPr>
+                <w:noProof/>
                 <w:webHidden/>
               </w:rPr>
               <w:tab/>
             </w:r>
             <w:r>
               <w:rPr>
+                <w:noProof/>
                 <w:webHidden/>
               </w:rPr>
               <w:fldChar w:fldCharType="begin"/>
             </w:r>
             <w:r>
               <w:rPr>
+                <w:noProof/>
                 <w:webHidden/>
               </w:rPr>
-              <w:instrText xml:space="preserve"> PAGEREF _Toc206543500 \h </w:instrText>
-            </w:r>
-            <w:r>
-              <w:rPr>
+              <w:instrText xml:space="preserve"> PAGEREF _Toc206711100 \h </w:instrText>
+            </w:r>
+            <w:r>
+              <w:rPr>
+                <w:noProof/>
                 <w:webHidden/>
               </w:rPr>
             </w:r>
             <w:r>
               <w:rPr>
+                <w:noProof/>
                 <w:webHidden/>
               </w:rPr>
               <w:fldChar w:fldCharType="separate"/>
             </w:r>
             <w:r>
               <w:rPr>
+                <w:noProof/>
                 <w:webHidden/>
               </w:rPr>
               <w:t>17</w:t>
             </w:r>
             <w:r>
               <w:rPr>
+                <w:noProof/>
                 <w:webHidden/>
               </w:rPr>
               <w:fldChar w:fldCharType="end"/>
@@ -1929,56 +2147,65 @@
             <w:pStyle w:val="TOC1"/>
             <w:rPr>
               <w:rFonts w:asciiTheme="minorHAnsi" w:eastAsiaTheme="minorEastAsia" w:hAnsiTheme="minorHAnsi" w:cstheme="minorBidi"/>
+              <w:noProof/>
               <w:kern w:val="2"/>
               <w:szCs w:val="24"/>
               <w:lang w:val="en-AU" w:eastAsia="en-AU"/>
               <w14:ligatures w14:val="standardContextual"/>
             </w:rPr>
           </w:pPr>
-          <w:hyperlink w:anchor="_Toc206543501" w:history="1">
+          <w:hyperlink w:anchor="_Toc206711101" w:history="1">
             <w:r>
               <w:rPr>
                 <w:rStyle w:val="Hyperlink"/>
+                <w:noProof/>
               </w:rPr>
               <w:t>PROJECT SCOPE MANAGEMENT PLAN</w:t>
             </w:r>
             <w:r>
               <w:rPr>
+                <w:noProof/>
                 <w:webHidden/>
               </w:rPr>
               <w:tab/>
             </w:r>
             <w:r>
               <w:rPr>
+                <w:noProof/>
                 <w:webHidden/>
               </w:rPr>
               <w:fldChar w:fldCharType="begin"/>
             </w:r>
             <w:r>
               <w:rPr>
+                <w:noProof/>
                 <w:webHidden/>
               </w:rPr>
-              <w:instrText xml:space="preserve"> PAGEREF _Toc206543501 \h </w:instrText>
-            </w:r>
-            <w:r>
-              <w:rPr>
+              <w:instrText xml:space="preserve"> PAGEREF _Toc206711101 \h </w:instrText>
+            </w:r>
+            <w:r>
+              <w:rPr>
+                <w:noProof/>
                 <w:webHidden/>
               </w:rPr>
             </w:r>
             <w:r>
               <w:rPr>
+                <w:noProof/>
                 <w:webHidden/>
               </w:rPr>
               <w:fldChar w:fldCharType="separate"/>
             </w:r>
             <w:r>
               <w:rPr>
+                <w:noProof/>
                 <w:webHidden/>
               </w:rPr>
               <w:t>17</w:t>
             </w:r>
             <w:r>
               <w:rPr>
+                <w:noProof/>
                 <w:webHidden/>
               </w:rPr>
               <w:fldChar w:fldCharType="end"/>
@@ -1990,56 +2217,65 @@
             <w:pStyle w:val="TOC1"/>
             <w:rPr>
               <w:rFonts w:asciiTheme="minorHAnsi" w:eastAsiaTheme="minorEastAsia" w:hAnsiTheme="minorHAnsi" w:cstheme="minorBidi"/>
+              <w:noProof/>
               <w:kern w:val="2"/>
               <w:szCs w:val="24"/>
               <w:lang w:val="en-AU" w:eastAsia="en-AU"/>
               <w14:ligatures w14:val="standardContextual"/>
             </w:rPr>
           </w:pPr>
-          <w:hyperlink w:anchor="_Toc206543502" w:history="1">
+          <w:hyperlink w:anchor="_Toc206711102" w:history="1">
             <w:r>
               <w:rPr>
                 <w:rStyle w:val="Hyperlink"/>
+                <w:noProof/>
               </w:rPr>
               <w:t>SCHEDULE MANAGEMENT PLAN</w:t>
             </w:r>
             <w:r>
               <w:rPr>
+                <w:noProof/>
                 <w:webHidden/>
               </w:rPr>
               <w:tab/>
             </w:r>
             <w:r>
               <w:rPr>
+                <w:noProof/>
                 <w:webHidden/>
               </w:rPr>
               <w:fldChar w:fldCharType="begin"/>
             </w:r>
             <w:r>
               <w:rPr>
+                <w:noProof/>
                 <w:webHidden/>
               </w:rPr>
-              <w:instrText xml:space="preserve"> PAGEREF _Toc206543502 \h </w:instrText>
-            </w:r>
-            <w:r>
-              <w:rPr>
+              <w:instrText xml:space="preserve"> PAGEREF _Toc206711102 \h </w:instrText>
+            </w:r>
+            <w:r>
+              <w:rPr>
+                <w:noProof/>
                 <w:webHidden/>
               </w:rPr>
             </w:r>
             <w:r>
               <w:rPr>
+                <w:noProof/>
                 <w:webHidden/>
               </w:rPr>
               <w:fldChar w:fldCharType="separate"/>
             </w:r>
             <w:r>
               <w:rPr>
+                <w:noProof/>
                 <w:webHidden/>
               </w:rPr>
               <w:t>18</w:t>
             </w:r>
             <w:r>
               <w:rPr>
+                <w:noProof/>
                 <w:webHidden/>
               </w:rPr>
               <w:fldChar w:fldCharType="end"/>
@@ -2051,57 +2287,66 @@
             <w:pStyle w:val="TOC1"/>
             <w:rPr>
               <w:rFonts w:asciiTheme="minorHAnsi" w:eastAsiaTheme="minorEastAsia" w:hAnsiTheme="minorHAnsi" w:cstheme="minorBidi"/>
+              <w:noProof/>
               <w:kern w:val="2"/>
               <w:szCs w:val="24"/>
               <w:lang w:val="en-AU" w:eastAsia="en-AU"/>
               <w14:ligatures w14:val="standardContextual"/>
             </w:rPr>
           </w:pPr>
-          <w:hyperlink w:anchor="_Toc206543503" w:history="1">
+          <w:hyperlink w:anchor="_Toc206711103" w:history="1">
             <w:r>
               <w:rPr>
                 <w:rStyle w:val="Hyperlink"/>
                 <w:rFonts w:ascii="Arial" w:hAnsi="Arial" w:cs="Arial"/>
+                <w:noProof/>
               </w:rPr>
               <w:t>QUALITY MANAGEMENT PLAN</w:t>
             </w:r>
             <w:r>
               <w:rPr>
+                <w:noProof/>
                 <w:webHidden/>
               </w:rPr>
               <w:tab/>
             </w:r>
             <w:r>
               <w:rPr>
+                <w:noProof/>
                 <w:webHidden/>
               </w:rPr>
               <w:fldChar w:fldCharType="begin"/>
             </w:r>
             <w:r>
               <w:rPr>
+                <w:noProof/>
                 <w:webHidden/>
               </w:rPr>
-              <w:instrText xml:space="preserve"> PAGEREF _Toc206543503 \h </w:instrText>
-            </w:r>
-            <w:r>
-              <w:rPr>
+              <w:instrText xml:space="preserve"> PAGEREF _Toc206711103 \h </w:instrText>
+            </w:r>
+            <w:r>
+              <w:rPr>
+                <w:noProof/>
                 <w:webHidden/>
               </w:rPr>
             </w:r>
             <w:r>
               <w:rPr>
+                <w:noProof/>
                 <w:webHidden/>
               </w:rPr>
               <w:fldChar w:fldCharType="separate"/>
             </w:r>
             <w:r>
               <w:rPr>
+                <w:noProof/>
                 <w:webHidden/>
               </w:rPr>
               <w:t>19</w:t>
             </w:r>
             <w:r>
               <w:rPr>
+                <w:noProof/>
                 <w:webHidden/>
               </w:rPr>
               <w:fldChar w:fldCharType="end"/>
@@ -2113,56 +2358,65 @@
             <w:pStyle w:val="TOC1"/>
             <w:rPr>
               <w:rFonts w:asciiTheme="minorHAnsi" w:eastAsiaTheme="minorEastAsia" w:hAnsiTheme="minorHAnsi" w:cstheme="minorBidi"/>
+              <w:noProof/>
               <w:kern w:val="2"/>
               <w:szCs w:val="24"/>
               <w:lang w:val="en-AU" w:eastAsia="en-AU"/>
               <w14:ligatures w14:val="standardContextual"/>
             </w:rPr>
           </w:pPr>
-          <w:hyperlink w:anchor="_Toc206543504" w:history="1">
+          <w:hyperlink w:anchor="_Toc206711104" w:history="1">
             <w:r>
               <w:rPr>
                 <w:rStyle w:val="Hyperlink"/>
+                <w:noProof/>
               </w:rPr>
               <w:t>Risk Management Plan</w:t>
             </w:r>
             <w:r>
               <w:rPr>
+                <w:noProof/>
                 <w:webHidden/>
               </w:rPr>
               <w:tab/>
             </w:r>
             <w:r>
               <w:rPr>
+                <w:noProof/>
                 <w:webHidden/>
               </w:rPr>
               <w:fldChar w:fldCharType="begin"/>
             </w:r>
             <w:r>
               <w:rPr>
+                <w:noProof/>
                 <w:webHidden/>
               </w:rPr>
-              <w:instrText xml:space="preserve"> PAGEREF _Toc206543504 \h </w:instrText>
-            </w:r>
-            <w:r>
-              <w:rPr>
+              <w:instrText xml:space="preserve"> PAGEREF _Toc206711104 \h </w:instrText>
+            </w:r>
+            <w:r>
+              <w:rPr>
+                <w:noProof/>
                 <w:webHidden/>
               </w:rPr>
             </w:r>
             <w:r>
               <w:rPr>
+                <w:noProof/>
                 <w:webHidden/>
               </w:rPr>
               <w:fldChar w:fldCharType="separate"/>
             </w:r>
             <w:r>
               <w:rPr>
+                <w:noProof/>
                 <w:webHidden/>
               </w:rPr>
               <w:t>20</w:t>
             </w:r>
             <w:r>
               <w:rPr>
+                <w:noProof/>
                 <w:webHidden/>
               </w:rPr>
               <w:fldChar w:fldCharType="end"/>
@@ -2174,56 +2428,65 @@
             <w:pStyle w:val="TOC1"/>
             <w:rPr>
               <w:rFonts w:asciiTheme="minorHAnsi" w:eastAsiaTheme="minorEastAsia" w:hAnsiTheme="minorHAnsi" w:cstheme="minorBidi"/>
+              <w:noProof/>
               <w:kern w:val="2"/>
               <w:szCs w:val="24"/>
               <w:lang w:val="en-AU" w:eastAsia="en-AU"/>
               <w14:ligatures w14:val="standardContextual"/>
             </w:rPr>
           </w:pPr>
-          <w:hyperlink w:anchor="_Toc206543505" w:history="1">
+          <w:hyperlink w:anchor="_Toc206711105" w:history="1">
             <w:r>
               <w:rPr>
                 <w:rStyle w:val="Hyperlink"/>
+                <w:noProof/>
               </w:rPr>
               <w:t>RISK REGISTER</w:t>
             </w:r>
             <w:r>
               <w:rPr>
+                <w:noProof/>
                 <w:webHidden/>
               </w:rPr>
               <w:tab/>
             </w:r>
             <w:r>
               <w:rPr>
+                <w:noProof/>
                 <w:webHidden/>
               </w:rPr>
               <w:fldChar w:fldCharType="begin"/>
             </w:r>
             <w:r>
               <w:rPr>
+                <w:noProof/>
                 <w:webHidden/>
               </w:rPr>
-              <w:instrText xml:space="preserve"> PAGEREF _Toc206543505 \h </w:instrText>
-            </w:r>
-            <w:r>
-              <w:rPr>
+              <w:instrText xml:space="preserve"> PAGEREF _Toc206711105 \h </w:instrText>
+            </w:r>
+            <w:r>
+              <w:rPr>
+                <w:noProof/>
                 <w:webHidden/>
               </w:rPr>
             </w:r>
             <w:r>
               <w:rPr>
+                <w:noProof/>
                 <w:webHidden/>
               </w:rPr>
               <w:fldChar w:fldCharType="separate"/>
             </w:r>
             <w:r>
               <w:rPr>
+                <w:noProof/>
                 <w:webHidden/>
               </w:rPr>
               <w:t>23</w:t>
             </w:r>
             <w:r>
               <w:rPr>
+                <w:noProof/>
                 <w:webHidden/>
               </w:rPr>
               <w:fldChar w:fldCharType="end"/>
@@ -2235,56 +2498,65 @@
             <w:pStyle w:val="TOC1"/>
             <w:rPr>
               <w:rFonts w:asciiTheme="minorHAnsi" w:eastAsiaTheme="minorEastAsia" w:hAnsiTheme="minorHAnsi" w:cstheme="minorBidi"/>
+              <w:noProof/>
               <w:kern w:val="2"/>
               <w:szCs w:val="24"/>
               <w:lang w:val="en-AU" w:eastAsia="en-AU"/>
               <w14:ligatures w14:val="standardContextual"/>
             </w:rPr>
           </w:pPr>
-          <w:hyperlink w:anchor="_Toc206543506" w:history="1">
+          <w:hyperlink w:anchor="_Toc206711106" w:history="1">
             <w:r>
               <w:rPr>
                 <w:rStyle w:val="Hyperlink"/>
+                <w:noProof/>
               </w:rPr>
               <w:t>STAFFING MANAGEMENT PLAN</w:t>
             </w:r>
             <w:r>
               <w:rPr>
+                <w:noProof/>
                 <w:webHidden/>
               </w:rPr>
               <w:tab/>
             </w:r>
             <w:r>
               <w:rPr>
+                <w:noProof/>
                 <w:webHidden/>
               </w:rPr>
               <w:fldChar w:fldCharType="begin"/>
             </w:r>
             <w:r>
               <w:rPr>
+                <w:noProof/>
                 <w:webHidden/>
               </w:rPr>
-              <w:instrText xml:space="preserve"> PAGEREF _Toc206543506 \h </w:instrText>
-            </w:r>
-            <w:r>
-              <w:rPr>
+              <w:instrText xml:space="preserve"> PAGEREF _Toc206711106 \h </w:instrText>
+            </w:r>
+            <w:r>
+              <w:rPr>
+                <w:noProof/>
                 <w:webHidden/>
               </w:rPr>
             </w:r>
             <w:r>
               <w:rPr>
+                <w:noProof/>
                 <w:webHidden/>
               </w:rPr>
               <w:fldChar w:fldCharType="separate"/>
             </w:r>
             <w:r>
               <w:rPr>
+                <w:noProof/>
                 <w:webHidden/>
               </w:rPr>
               <w:t>23</w:t>
             </w:r>
             <w:r>
               <w:rPr>
+                <w:noProof/>
                 <w:webHidden/>
               </w:rPr>
               <w:fldChar w:fldCharType="end"/>
@@ -2296,56 +2568,65 @@
             <w:pStyle w:val="TOC1"/>
             <w:rPr>
               <w:rFonts w:asciiTheme="minorHAnsi" w:eastAsiaTheme="minorEastAsia" w:hAnsiTheme="minorHAnsi" w:cstheme="minorBidi"/>
+              <w:noProof/>
               <w:kern w:val="2"/>
               <w:szCs w:val="24"/>
               <w:lang w:val="en-AU" w:eastAsia="en-AU"/>
               <w14:ligatures w14:val="standardContextual"/>
             </w:rPr>
           </w:pPr>
-          <w:hyperlink w:anchor="_Toc206543507" w:history="1">
+          <w:hyperlink w:anchor="_Toc206711107" w:history="1">
             <w:r>
               <w:rPr>
                 <w:rStyle w:val="Hyperlink"/>
+                <w:noProof/>
               </w:rPr>
               <w:t>RESOURCE CALENDAR</w:t>
             </w:r>
             <w:r>
               <w:rPr>
+                <w:noProof/>
                 <w:webHidden/>
               </w:rPr>
               <w:tab/>
             </w:r>
             <w:r>
               <w:rPr>
+                <w:noProof/>
                 <w:webHidden/>
               </w:rPr>
               <w:fldChar w:fldCharType="begin"/>
             </w:r>
             <w:r>
               <w:rPr>
+                <w:noProof/>
                 <w:webHidden/>
               </w:rPr>
-              <w:instrText xml:space="preserve"> PAGEREF _Toc206543507 \h </w:instrText>
-            </w:r>
-            <w:r>
-              <w:rPr>
+              <w:instrText xml:space="preserve"> PAGEREF _Toc206711107 \h </w:instrText>
+            </w:r>
+            <w:r>
+              <w:rPr>
+                <w:noProof/>
                 <w:webHidden/>
               </w:rPr>
             </w:r>
             <w:r>
               <w:rPr>
+                <w:noProof/>
                 <w:webHidden/>
               </w:rPr>
               <w:fldChar w:fldCharType="separate"/>
             </w:r>
             <w:r>
               <w:rPr>
+                <w:noProof/>
                 <w:webHidden/>
               </w:rPr>
               <w:t>24</w:t>
             </w:r>
             <w:r>
               <w:rPr>
+                <w:noProof/>
                 <w:webHidden/>
               </w:rPr>
               <w:fldChar w:fldCharType="end"/>
@@ -2357,56 +2638,65 @@
             <w:pStyle w:val="TOC1"/>
             <w:rPr>
               <w:rFonts w:asciiTheme="minorHAnsi" w:eastAsiaTheme="minorEastAsia" w:hAnsiTheme="minorHAnsi" w:cstheme="minorBidi"/>
+              <w:noProof/>
               <w:kern w:val="2"/>
               <w:szCs w:val="24"/>
               <w:lang w:val="en-AU" w:eastAsia="en-AU"/>
               <w14:ligatures w14:val="standardContextual"/>
             </w:rPr>
           </w:pPr>
-          <w:hyperlink w:anchor="_Toc206543508" w:history="1">
+          <w:hyperlink w:anchor="_Toc206711108" w:history="1">
             <w:r>
               <w:rPr>
                 <w:rStyle w:val="Hyperlink"/>
+                <w:noProof/>
               </w:rPr>
               <w:t>COST BASELINE</w:t>
             </w:r>
             <w:r>
               <w:rPr>
+                <w:noProof/>
                 <w:webHidden/>
               </w:rPr>
               <w:tab/>
             </w:r>
             <w:r>
               <w:rPr>
+                <w:noProof/>
                 <w:webHidden/>
               </w:rPr>
               <w:fldChar w:fldCharType="begin"/>
             </w:r>
             <w:r>
               <w:rPr>
+                <w:noProof/>
                 <w:webHidden/>
               </w:rPr>
-              <w:instrText xml:space="preserve"> PAGEREF _Toc206543508 \h </w:instrText>
-            </w:r>
-            <w:r>
-              <w:rPr>
+              <w:instrText xml:space="preserve"> PAGEREF _Toc206711108 \h </w:instrText>
+            </w:r>
+            <w:r>
+              <w:rPr>
+                <w:noProof/>
                 <w:webHidden/>
               </w:rPr>
             </w:r>
             <w:r>
               <w:rPr>
+                <w:noProof/>
                 <w:webHidden/>
               </w:rPr>
               <w:fldChar w:fldCharType="separate"/>
             </w:r>
             <w:r>
               <w:rPr>
+                <w:noProof/>
                 <w:webHidden/>
               </w:rPr>
               <w:t>24</w:t>
             </w:r>
             <w:r>
               <w:rPr>
+                <w:noProof/>
                 <w:webHidden/>
               </w:rPr>
               <w:fldChar w:fldCharType="end"/>
@@ -2421,6 +2711,7 @@
             </w:tabs>
             <w:rPr>
               <w:rFonts w:eastAsiaTheme="minorEastAsia"/>
+              <w:noProof/>
               <w:kern w:val="2"/>
               <w:sz w:val="24"/>
               <w:szCs w:val="24"/>
@@ -2428,50 +2719,58 @@
               <w14:ligatures w14:val="standardContextual"/>
             </w:rPr>
           </w:pPr>
-          <w:hyperlink w:anchor="_Toc206543509" w:history="1">
+          <w:hyperlink w:anchor="_Toc206711109" w:history="1">
             <w:r>
               <w:rPr>
                 <w:rStyle w:val="Hyperlink"/>
+                <w:noProof/>
               </w:rPr>
               <w:t>PROJECT BUDGETS</w:t>
             </w:r>
             <w:r>
               <w:rPr>
+                <w:noProof/>
                 <w:webHidden/>
               </w:rPr>
               <w:tab/>
             </w:r>
             <w:r>
               <w:rPr>
+                <w:noProof/>
                 <w:webHidden/>
               </w:rPr>
               <w:fldChar w:fldCharType="begin"/>
             </w:r>
             <w:r>
               <w:rPr>
+                <w:noProof/>
                 <w:webHidden/>
               </w:rPr>
-              <w:instrText xml:space="preserve"> PAGEREF _Toc206543509 \h </w:instrText>
-            </w:r>
-            <w:r>
-              <w:rPr>
+              <w:instrText xml:space="preserve"> PAGEREF _Toc206711109 \h </w:instrText>
+            </w:r>
+            <w:r>
+              <w:rPr>
+                <w:noProof/>
                 <w:webHidden/>
               </w:rPr>
             </w:r>
             <w:r>
               <w:rPr>
+                <w:noProof/>
                 <w:webHidden/>
               </w:rPr>
               <w:fldChar w:fldCharType="separate"/>
             </w:r>
             <w:r>
               <w:rPr>
+                <w:noProof/>
                 <w:webHidden/>
               </w:rPr>
               <w:t>25</w:t>
             </w:r>
             <w:r>
               <w:rPr>
+                <w:noProof/>
                 <w:webHidden/>
               </w:rPr>
               <w:fldChar w:fldCharType="end"/>
@@ -2486,6 +2785,7 @@
             </w:tabs>
             <w:rPr>
               <w:rFonts w:eastAsiaTheme="minorEastAsia"/>
+              <w:noProof/>
               <w:kern w:val="2"/>
               <w:sz w:val="24"/>
               <w:szCs w:val="24"/>
@@ -2493,50 +2793,58 @@
               <w14:ligatures w14:val="standardContextual"/>
             </w:rPr>
           </w:pPr>
-          <w:hyperlink w:anchor="_Toc206543510" w:history="1">
+          <w:hyperlink w:anchor="_Toc206711110" w:history="1">
             <w:r>
               <w:rPr>
                 <w:rStyle w:val="Hyperlink"/>
+                <w:noProof/>
               </w:rPr>
               <w:t>SCOPE ELEMENTS</w:t>
             </w:r>
             <w:r>
               <w:rPr>
+                <w:noProof/>
                 <w:webHidden/>
               </w:rPr>
               <w:tab/>
             </w:r>
             <w:r>
               <w:rPr>
+                <w:noProof/>
                 <w:webHidden/>
               </w:rPr>
               <w:fldChar w:fldCharType="begin"/>
             </w:r>
             <w:r>
               <w:rPr>
+                <w:noProof/>
                 <w:webHidden/>
               </w:rPr>
-              <w:instrText xml:space="preserve"> PAGEREF _Toc206543510 \h </w:instrText>
-            </w:r>
-            <w:r>
-              <w:rPr>
+              <w:instrText xml:space="preserve"> PAGEREF _Toc206711110 \h </w:instrText>
+            </w:r>
+            <w:r>
+              <w:rPr>
+                <w:noProof/>
                 <w:webHidden/>
               </w:rPr>
             </w:r>
             <w:r>
               <w:rPr>
+                <w:noProof/>
                 <w:webHidden/>
               </w:rPr>
               <w:fldChar w:fldCharType="separate"/>
             </w:r>
             <w:r>
               <w:rPr>
+                <w:noProof/>
                 <w:webHidden/>
               </w:rPr>
               <w:t>25</w:t>
             </w:r>
             <w:r>
               <w:rPr>
+                <w:noProof/>
                 <w:webHidden/>
               </w:rPr>
               <w:fldChar w:fldCharType="end"/>
@@ -2551,6 +2859,7 @@
             </w:tabs>
             <w:rPr>
               <w:rFonts w:eastAsiaTheme="minorEastAsia"/>
+              <w:noProof/>
               <w:kern w:val="2"/>
               <w:sz w:val="24"/>
               <w:szCs w:val="24"/>
@@ -2558,50 +2867,58 @@
               <w14:ligatures w14:val="standardContextual"/>
             </w:rPr>
           </w:pPr>
-          <w:hyperlink w:anchor="_Toc206543511" w:history="1">
+          <w:hyperlink w:anchor="_Toc206711111" w:history="1">
             <w:r>
               <w:rPr>
                 <w:rStyle w:val="Hyperlink"/>
+                <w:noProof/>
               </w:rPr>
               <w:t>COST ESTIMATES</w:t>
             </w:r>
             <w:r>
               <w:rPr>
+                <w:noProof/>
                 <w:webHidden/>
               </w:rPr>
               <w:tab/>
             </w:r>
             <w:r>
               <w:rPr>
+                <w:noProof/>
                 <w:webHidden/>
               </w:rPr>
               <w:fldChar w:fldCharType="begin"/>
             </w:r>
             <w:r>
               <w:rPr>
+                <w:noProof/>
                 <w:webHidden/>
               </w:rPr>
-              <w:instrText xml:space="preserve"> PAGEREF _Toc206543511 \h </w:instrText>
-            </w:r>
-            <w:r>
-              <w:rPr>
+              <w:instrText xml:space="preserve"> PAGEREF _Toc206711111 \h </w:instrText>
+            </w:r>
+            <w:r>
+              <w:rPr>
+                <w:noProof/>
                 <w:webHidden/>
               </w:rPr>
             </w:r>
             <w:r>
               <w:rPr>
+                <w:noProof/>
                 <w:webHidden/>
               </w:rPr>
               <w:fldChar w:fldCharType="separate"/>
             </w:r>
             <w:r>
               <w:rPr>
+                <w:noProof/>
                 <w:webHidden/>
               </w:rPr>
               <w:t>26</w:t>
             </w:r>
             <w:r>
               <w:rPr>
+                <w:noProof/>
                 <w:webHidden/>
               </w:rPr>
               <w:fldChar w:fldCharType="end"/>
@@ -2613,56 +2930,65 @@
             <w:pStyle w:val="TOC1"/>
             <w:rPr>
               <w:rFonts w:asciiTheme="minorHAnsi" w:eastAsiaTheme="minorEastAsia" w:hAnsiTheme="minorHAnsi" w:cstheme="minorBidi"/>
+              <w:noProof/>
               <w:kern w:val="2"/>
               <w:szCs w:val="24"/>
               <w:lang w:val="en-AU" w:eastAsia="en-AU"/>
               <w14:ligatures w14:val="standardContextual"/>
             </w:rPr>
           </w:pPr>
-          <w:hyperlink w:anchor="_Toc206543512" w:history="1">
+          <w:hyperlink w:anchor="_Toc206711112" w:history="1">
             <w:r>
               <w:rPr>
                 <w:rStyle w:val="Hyperlink"/>
+                <w:noProof/>
               </w:rPr>
               <w:t>QUALITY BASELINE</w:t>
             </w:r>
             <w:r>
               <w:rPr>
+                <w:noProof/>
                 <w:webHidden/>
               </w:rPr>
               <w:tab/>
             </w:r>
             <w:r>
               <w:rPr>
+                <w:noProof/>
                 <w:webHidden/>
               </w:rPr>
               <w:fldChar w:fldCharType="begin"/>
             </w:r>
             <w:r>
               <w:rPr>
+                <w:noProof/>
                 <w:webHidden/>
               </w:rPr>
-              <w:instrText xml:space="preserve"> PAGEREF _Toc206543512 \h </w:instrText>
-            </w:r>
-            <w:r>
-              <w:rPr>
+              <w:instrText xml:space="preserve"> PAGEREF _Toc206711112 \h </w:instrText>
+            </w:r>
+            <w:r>
+              <w:rPr>
+                <w:noProof/>
                 <w:webHidden/>
               </w:rPr>
             </w:r>
             <w:r>
               <w:rPr>
+                <w:noProof/>
                 <w:webHidden/>
               </w:rPr>
               <w:fldChar w:fldCharType="separate"/>
             </w:r>
             <w:r>
               <w:rPr>
+                <w:noProof/>
                 <w:webHidden/>
               </w:rPr>
               <w:t>26</w:t>
             </w:r>
             <w:r>
               <w:rPr>
+                <w:noProof/>
                 <w:webHidden/>
               </w:rPr>
               <w:fldChar w:fldCharType="end"/>
@@ -2674,56 +3000,65 @@
             <w:pStyle w:val="TOC1"/>
             <w:rPr>
               <w:rFonts w:asciiTheme="minorHAnsi" w:eastAsiaTheme="minorEastAsia" w:hAnsiTheme="minorHAnsi" w:cstheme="minorBidi"/>
+              <w:noProof/>
               <w:kern w:val="2"/>
               <w:szCs w:val="24"/>
               <w:lang w:val="en-AU" w:eastAsia="en-AU"/>
               <w14:ligatures w14:val="standardContextual"/>
             </w:rPr>
           </w:pPr>
-          <w:hyperlink w:anchor="_Toc206543513" w:history="1">
+          <w:hyperlink w:anchor="_Toc206711113" w:history="1">
             <w:r>
               <w:rPr>
                 <w:rStyle w:val="Hyperlink"/>
+                <w:noProof/>
               </w:rPr>
               <w:t>SPONSOR ACCEPTANCE</w:t>
             </w:r>
             <w:r>
               <w:rPr>
+                <w:noProof/>
                 <w:webHidden/>
               </w:rPr>
               <w:tab/>
             </w:r>
             <w:r>
               <w:rPr>
+                <w:noProof/>
                 <w:webHidden/>
               </w:rPr>
               <w:fldChar w:fldCharType="begin"/>
             </w:r>
             <w:r>
               <w:rPr>
+                <w:noProof/>
                 <w:webHidden/>
               </w:rPr>
-              <w:instrText xml:space="preserve"> PAGEREF _Toc206543513 \h </w:instrText>
-            </w:r>
-            <w:r>
-              <w:rPr>
+              <w:instrText xml:space="preserve"> PAGEREF _Toc206711113 \h </w:instrText>
+            </w:r>
+            <w:r>
+              <w:rPr>
+                <w:noProof/>
                 <w:webHidden/>
               </w:rPr>
             </w:r>
             <w:r>
               <w:rPr>
+                <w:noProof/>
                 <w:webHidden/>
               </w:rPr>
               <w:fldChar w:fldCharType="separate"/>
             </w:r>
             <w:r>
               <w:rPr>
+                <w:noProof/>
                 <w:webHidden/>
               </w:rPr>
               <w:t>28</w:t>
             </w:r>
             <w:r>
               <w:rPr>
+                <w:noProof/>
                 <w:webHidden/>
               </w:rPr>
               <w:fldChar w:fldCharType="end"/>
@@ -2769,7 +3104,7 @@
       <w:pPr>
         <w:pStyle w:val="Heading1"/>
       </w:pPr>
-      <w:bookmarkStart w:id="1" w:name="_Toc206543477"/>
+      <w:bookmarkStart w:id="1" w:name="_Toc206711077"/>
       <w:r>
         <w:lastRenderedPageBreak/>
         <w:t>INTRODUCTION</w:t>
@@ -2891,7 +3226,7 @@
       <w:pPr>
         <w:pStyle w:val="Heading2"/>
       </w:pPr>
-      <w:bookmarkStart w:id="2" w:name="_Toc206543478"/>
+      <w:bookmarkStart w:id="2" w:name="_Toc206711078"/>
       <w:r>
         <w:t>OBJECTIVES</w:t>
       </w:r>
@@ -3024,7 +3359,7 @@
       <w:pPr>
         <w:pStyle w:val="Heading2"/>
       </w:pPr>
-      <w:bookmarkStart w:id="3" w:name="_Toc206543479"/>
+      <w:bookmarkStart w:id="3" w:name="_Toc206711079"/>
       <w:r>
         <w:t xml:space="preserve">ASSUMPTIONS AND </w:t>
       </w:r>
@@ -3275,12 +3610,9 @@
       <w:pPr>
         <w:pStyle w:val="Heading2"/>
       </w:pPr>
-      <w:bookmarkStart w:id="4" w:name="_Toc206543480"/>
-      <w:r>
-        <w:t>PROJECT</w:t>
-      </w:r>
-      <w:r>
-        <w:t xml:space="preserve"> </w:t>
+      <w:bookmarkStart w:id="4" w:name="_Toc206711080"/>
+      <w:r>
+        <w:t xml:space="preserve">PROJECT </w:t>
       </w:r>
       <w:r>
         <w:t>OVERVIEW</w:t>
@@ -3811,7 +4143,7 @@
       <w:pPr>
         <w:pStyle w:val="Heading1"/>
       </w:pPr>
-      <w:bookmarkStart w:id="5" w:name="_Toc206543481"/>
+      <w:bookmarkStart w:id="5" w:name="_Toc206711081"/>
       <w:r>
         <w:lastRenderedPageBreak/>
         <w:t xml:space="preserve">PROJECT MANAGEMENT </w:t>
@@ -3962,7 +4294,7 @@
       <w:pPr>
         <w:pStyle w:val="Heading2"/>
       </w:pPr>
-      <w:bookmarkStart w:id="6" w:name="_Toc206543482"/>
+      <w:bookmarkStart w:id="6" w:name="_Toc206711082"/>
       <w:r>
         <w:t xml:space="preserve">PROJECT </w:t>
       </w:r>
@@ -4762,7 +5094,7 @@
       <w:pPr>
         <w:pStyle w:val="Heading2"/>
       </w:pPr>
-      <w:bookmarkStart w:id="7" w:name="_Toc206543483"/>
+      <w:bookmarkStart w:id="7" w:name="_Toc206711083"/>
       <w:r>
         <w:lastRenderedPageBreak/>
         <w:t xml:space="preserve">MONITORING AND </w:t>
@@ -4961,7 +5293,7 @@
       <w:pPr>
         <w:pStyle w:val="Heading1"/>
       </w:pPr>
-      <w:bookmarkStart w:id="8" w:name="_Toc206543484"/>
+      <w:bookmarkStart w:id="8" w:name="_Toc206711084"/>
       <w:r>
         <w:t xml:space="preserve">PROJECT </w:t>
       </w:r>
@@ -5366,7 +5698,7 @@
           <w:lang w:eastAsia="en-AU"/>
         </w:rPr>
       </w:pPr>
-      <w:bookmarkStart w:id="9" w:name="_Toc206543485"/>
+      <w:bookmarkStart w:id="9" w:name="_Toc206711085"/>
       <w:r>
         <w:rPr>
           <w:lang w:eastAsia="en-AU"/>
@@ -5464,7 +5796,7 @@
           <w:lang w:eastAsia="en-AU"/>
         </w:rPr>
       </w:pPr>
-      <w:bookmarkStart w:id="10" w:name="_Toc206543486"/>
+      <w:bookmarkStart w:id="10" w:name="_Toc206711086"/>
       <w:r>
         <w:rPr>
           <w:lang w:eastAsia="en-AU"/>
@@ -5567,7 +5899,7 @@
       <w:pPr>
         <w:pStyle w:val="Heading1"/>
       </w:pPr>
-      <w:bookmarkStart w:id="11" w:name="_Toc206543487"/>
+      <w:bookmarkStart w:id="11" w:name="_Toc206711087"/>
       <w:r>
         <w:t>MILESTONE LIST</w:t>
       </w:r>
@@ -6962,7 +7294,7 @@
       </w:pPr>
       <w:bookmarkStart w:id="12" w:name="_Toc515458330"/>
       <w:bookmarkStart w:id="13" w:name="_Toc212983619"/>
-      <w:bookmarkStart w:id="14" w:name="_Toc206543488"/>
+      <w:bookmarkStart w:id="14" w:name="_Toc206711088"/>
       <w:r>
         <w:t xml:space="preserve">SCHEDULE BASELINE AND </w:t>
       </w:r>
@@ -7358,18 +7690,7 @@
           <w:iCs/>
           <w:color w:val="4472C4" w:themeColor="accent1"/>
         </w:rPr>
-        <w:t xml:space="preserve">: </w:t>
-      </w:r>
-      <w:r>
-        <w:rPr>
-          <w:rFonts w:ascii="Arial" w:hAnsi="Arial" w:cs="Arial"/>
-          <w:b/>
-          <w:bCs/>
-          <w:i/>
-          <w:iCs/>
-          <w:color w:val="4472C4" w:themeColor="accent1"/>
-        </w:rPr>
-        <w:t>ICTPMG613_AssessmentTask_Manuel_S_Perez_E-Work-Breakdown-Structure.docx</w:t>
+        <w:t>: ICTPMG613_AssessmentTask_Manuel_S_Perez_E-Work-Breakdown-Structure.docx</w:t>
       </w:r>
     </w:p>
     <w:p>
@@ -7383,7 +7704,7 @@
       <w:pPr>
         <w:pStyle w:val="Heading2"/>
       </w:pPr>
-      <w:bookmarkStart w:id="15" w:name="_Toc206543489"/>
+      <w:bookmarkStart w:id="15" w:name="_Toc206711089"/>
       <w:r>
         <w:t>DELIVERABLES</w:t>
       </w:r>
@@ -7542,7 +7863,7 @@
       <w:pPr>
         <w:pStyle w:val="Heading2"/>
       </w:pPr>
-      <w:bookmarkStart w:id="16" w:name="_Toc206543490"/>
+      <w:bookmarkStart w:id="16" w:name="_Toc206711090"/>
       <w:r>
         <w:t xml:space="preserve">SCHEDULE </w:t>
       </w:r>
@@ -7581,7 +7902,7 @@
       <w:pPr>
         <w:pStyle w:val="Heading3"/>
       </w:pPr>
-      <w:bookmarkStart w:id="17" w:name="_Toc206543491"/>
+      <w:bookmarkStart w:id="17" w:name="_Toc206711091"/>
       <w:r>
         <w:t xml:space="preserve">KEY </w:t>
       </w:r>
@@ -8788,7 +9109,7 @@
       <w:pPr>
         <w:pStyle w:val="Heading3"/>
       </w:pPr>
-      <w:bookmarkStart w:id="18" w:name="_Toc206543492"/>
+      <w:bookmarkStart w:id="18" w:name="_Toc206711092"/>
       <w:r>
         <w:t xml:space="preserve">KEY </w:t>
       </w:r>
@@ -9674,7 +9995,7 @@
         </w:rPr>
       </w:pPr>
       <w:bookmarkStart w:id="19" w:name="_Toc515458331"/>
-      <w:bookmarkStart w:id="20" w:name="_Toc206543493"/>
+      <w:bookmarkStart w:id="20" w:name="_Toc206711093"/>
       <w:r>
         <w:rPr>
           <w:rFonts w:ascii="Arial" w:hAnsi="Arial" w:cs="Arial"/>
@@ -11662,7 +11983,7 @@
         <w:pStyle w:val="Heading1"/>
       </w:pPr>
       <w:bookmarkStart w:id="21" w:name="_Toc515458332"/>
-      <w:bookmarkStart w:id="22" w:name="_Toc206543494"/>
+      <w:bookmarkStart w:id="22" w:name="_Toc206711094"/>
       <w:r>
         <w:lastRenderedPageBreak/>
         <w:t>COMMUNICATIONS</w:t>
@@ -15210,7 +15531,7 @@
       <w:pPr>
         <w:pStyle w:val="Heading2"/>
       </w:pPr>
-      <w:bookmarkStart w:id="23" w:name="_Toc206543495"/>
+      <w:bookmarkStart w:id="23" w:name="_Toc206711095"/>
       <w:r>
         <w:lastRenderedPageBreak/>
         <w:t xml:space="preserve">STANDARDS OF </w:t>
@@ -15237,7 +15558,7 @@
       <w:pPr>
         <w:pStyle w:val="Heading3"/>
       </w:pPr>
-      <w:bookmarkStart w:id="24" w:name="_Toc206543496"/>
+      <w:bookmarkStart w:id="24" w:name="_Toc206711096"/>
       <w:r>
         <w:t>MEETINGS</w:t>
       </w:r>
@@ -15270,7 +15591,7 @@
       <w:pPr>
         <w:pStyle w:val="Heading3"/>
       </w:pPr>
-      <w:bookmarkStart w:id="25" w:name="_Toc206543497"/>
+      <w:bookmarkStart w:id="25" w:name="_Toc206711097"/>
       <w:r>
         <w:t>EMAIL</w:t>
       </w:r>
@@ -15337,7 +15658,7 @@
       <w:pPr>
         <w:pStyle w:val="Heading3"/>
       </w:pPr>
-      <w:bookmarkStart w:id="26" w:name="_Toc206543498"/>
+      <w:bookmarkStart w:id="26" w:name="_Toc206711098"/>
       <w:r>
         <w:t xml:space="preserve">INFORMAL </w:t>
       </w:r>
@@ -15377,7 +15698,7 @@
         <w:pStyle w:val="Heading1"/>
       </w:pPr>
       <w:bookmarkStart w:id="27" w:name="_Toc515458333"/>
-      <w:bookmarkStart w:id="28" w:name="_Toc206543499"/>
+      <w:bookmarkStart w:id="28" w:name="_Toc206711099"/>
       <w:r>
         <w:t xml:space="preserve">COST </w:t>
       </w:r>
@@ -15531,7 +15852,7 @@
         </w:rPr>
       </w:pPr>
       <w:bookmarkStart w:id="29" w:name="_Toc515458334"/>
-      <w:bookmarkStart w:id="30" w:name="_Toc206543500"/>
+      <w:bookmarkStart w:id="30" w:name="_Toc206711100"/>
       <w:r>
         <w:rPr>
           <w:rFonts w:ascii="Arial" w:hAnsi="Arial" w:cs="Arial"/>
@@ -15621,7 +15942,7 @@
         </w:rPr>
       </w:pPr>
       <w:bookmarkStart w:id="31" w:name="_Toc515458335"/>
-      <w:bookmarkStart w:id="32" w:name="_Toc206543501"/>
+      <w:bookmarkStart w:id="32" w:name="_Toc206711101"/>
       <w:r>
         <w:t xml:space="preserve">PROJECT SCOPE MANAGEMENT </w:t>
       </w:r>
@@ -15717,7 +16038,7 @@
         <w:pStyle w:val="Heading1"/>
       </w:pPr>
       <w:bookmarkStart w:id="33" w:name="_Toc515458336"/>
-      <w:bookmarkStart w:id="34" w:name="_Toc206543502"/>
+      <w:bookmarkStart w:id="34" w:name="_Toc206711102"/>
       <w:r>
         <w:t xml:space="preserve">SCHEDULE </w:t>
       </w:r>
@@ -15833,15 +16154,7 @@
           <w:rFonts w:ascii="Arial" w:eastAsia="Times New Roman" w:hAnsi="Arial" w:cs="Arial"/>
           <w:lang w:eastAsia="en-AU"/>
         </w:rPr>
-        <w:t xml:space="preserve">The project team is responsible for actively participating in the definition, sequencing, and estimation of work packages and resources. Team members will review and validate the </w:t>
-      </w:r>
-      <w:r>
-        <w:rPr>
-          <w:rFonts w:ascii="Arial" w:eastAsia="Times New Roman" w:hAnsi="Arial" w:cs="Arial"/>
-          <w:lang w:eastAsia="en-AU"/>
-        </w:rPr>
-        <w:lastRenderedPageBreak/>
-        <w:t>proposed schedule and perform the assigned activities once the schedule has been approved.</w:t>
+        <w:t>The project team is responsible for actively participating in the definition, sequencing, and estimation of work packages and resources. Team members will review and validate the proposed schedule and perform the assigned activities once the schedule has been approved.</w:t>
       </w:r>
     </w:p>
     <w:p>
@@ -15859,6 +16172,7 @@
           <w:rFonts w:ascii="Arial" w:eastAsia="Times New Roman" w:hAnsi="Arial" w:cs="Arial"/>
           <w:lang w:eastAsia="en-AU"/>
         </w:rPr>
+        <w:lastRenderedPageBreak/>
         <w:t>The project sponsor will participate in schedule reviews, provide guidance, and formally approve the final schedule prior to baselining. Project stakeholders will assist in reviewing and validating the proposed schedule to ensure that it meets organizational and project requirements.</w:t>
       </w:r>
     </w:p>
@@ -15872,7 +16186,7 @@
         </w:rPr>
       </w:pPr>
       <w:bookmarkStart w:id="35" w:name="_Toc515458337"/>
-      <w:bookmarkStart w:id="36" w:name="_Toc206543503"/>
+      <w:bookmarkStart w:id="36" w:name="_Toc206711103"/>
       <w:r>
         <w:rPr>
           <w:rFonts w:ascii="Arial" w:hAnsi="Arial" w:cs="Arial"/>
@@ -16024,23 +16338,16 @@
           <w:rFonts w:ascii="Arial" w:eastAsia="Times New Roman" w:hAnsi="Arial" w:cs="Arial"/>
           <w:lang w:eastAsia="en-AU"/>
         </w:rPr>
-        <w:t xml:space="preserve">Quality assurance activities will ensure that all project processes meet the approved quality standards. These process standards aim to maximize efficiency, minimize waste, and support the consistent delivery of high-quality outputs. The Project Manager, with assistance from Quality Specialists, will track and measure quality against these process standards </w:t>
-      </w:r>
-      <w:r>
-        <w:rPr>
-          <w:rFonts w:ascii="Arial" w:eastAsia="Times New Roman" w:hAnsi="Arial" w:cs="Arial"/>
-          <w:lang w:eastAsia="en-AU"/>
-        </w:rPr>
+        <w:t>Quality assurance activities will ensure that all project processes meet the approved quality standards. These process standards aim to maximize efficiency, minimize waste, and support the consistent delivery of high-quality outputs. The Project Manager, with assistance from Quality Specialists, will track and measure quality against these process standards throughout the project. Any approved changes will be communicated to the project team and incorporated into project documentation to maintain continuous quality improvement.</w:t>
+      </w:r>
+    </w:p>
+    <w:p>
+      <w:pPr>
+        <w:pStyle w:val="Heading1"/>
+      </w:pPr>
+      <w:bookmarkStart w:id="38" w:name="_Toc206711104"/>
+      <w:r>
         <w:lastRenderedPageBreak/>
-        <w:t>throughout the project. Any approved changes will be communicated to the project team and incorporated into project documentation to maintain continuous quality improvement.</w:t>
-      </w:r>
-    </w:p>
-    <w:p>
-      <w:pPr>
-        <w:pStyle w:val="Heading1"/>
-      </w:pPr>
-      <w:bookmarkStart w:id="38" w:name="_Toc206543504"/>
-      <w:r>
         <w:t xml:space="preserve">Risk </w:t>
       </w:r>
       <w:r>
@@ -17735,6 +18042,7 @@
                 <w:sz w:val="22"/>
                 <w:szCs w:val="22"/>
               </w:rPr>
+              <w:lastRenderedPageBreak/>
               <w:t>Overburdening teams due to running both projects in parallel</w:t>
             </w:r>
           </w:p>
@@ -19364,7 +19672,7 @@
         <w:pStyle w:val="Heading1"/>
       </w:pPr>
       <w:bookmarkStart w:id="39" w:name="_Toc515458339"/>
-      <w:bookmarkStart w:id="40" w:name="_Toc206543505"/>
+      <w:bookmarkStart w:id="40" w:name="_Toc206711105"/>
       <w:r>
         <w:lastRenderedPageBreak/>
         <w:t xml:space="preserve">RISK </w:t>
@@ -19416,7 +19724,7 @@
         <w:pStyle w:val="Heading1"/>
       </w:pPr>
       <w:bookmarkStart w:id="41" w:name="_Toc515458340"/>
-      <w:bookmarkStart w:id="42" w:name="_Toc206543506"/>
+      <w:bookmarkStart w:id="42" w:name="_Toc206711106"/>
       <w:r>
         <w:t xml:space="preserve">STAFFING </w:t>
       </w:r>
@@ -19611,7 +19919,7 @@
         <w:pStyle w:val="Heading1"/>
       </w:pPr>
       <w:bookmarkStart w:id="43" w:name="_Toc515458341"/>
-      <w:bookmarkStart w:id="44" w:name="_Toc206543507"/>
+      <w:bookmarkStart w:id="44" w:name="_Toc206711107"/>
       <w:r>
         <w:t xml:space="preserve">RESOURCE </w:t>
       </w:r>
@@ -19706,33 +20014,13 @@
           <w:b/>
           <w:bCs/>
         </w:rPr>
-        <w:t>Gantt Chart</w:t>
+        <w:t>Gantt Chart project</w:t>
       </w:r>
       <w:r>
         <w:rPr>
           <w:rFonts w:ascii="Arial" w:eastAsia="Calibri" w:hAnsi="Arial" w:cs="Arial"/>
-          <w:b/>
-          <w:bCs/>
-        </w:rPr>
-        <w:t xml:space="preserve"> project</w:t>
-      </w:r>
-      <w:r>
-        <w:rPr>
-          <w:rFonts w:ascii="Arial" w:eastAsia="Calibri" w:hAnsi="Arial" w:cs="Arial"/>
-        </w:rPr>
-        <w:t xml:space="preserve"> – </w:t>
-      </w:r>
-      <w:r>
-        <w:rPr>
-          <w:rFonts w:ascii="Arial" w:eastAsia="Calibri" w:hAnsi="Arial" w:cs="Arial"/>
-        </w:rPr>
-        <w:t xml:space="preserve">summary of </w:t>
-      </w:r>
-      <w:r>
-        <w:rPr>
-          <w:rFonts w:ascii="Arial" w:eastAsia="Calibri" w:hAnsi="Arial" w:cs="Arial"/>
-        </w:rPr>
-        <w:t>the project’s overall progress and milestones.</w:t>
+        </w:rPr>
+        <w:t xml:space="preserve"> – summary of the project’s overall progress and milestones.</w:t>
       </w:r>
       <w:r>
         <w:rPr>
@@ -19771,7 +20059,7 @@
           <w:szCs w:val="22"/>
         </w:rPr>
         <w:drawing>
-          <wp:inline distT="0" distB="0" distL="0" distR="0" wp14:anchorId="238983CF" wp14:editId="2E45E225">
+          <wp:inline distT="0" distB="0" distL="0" distR="0" wp14:anchorId="238983CF" wp14:editId="0305FC2E">
             <wp:extent cx="5745480" cy="1104900"/>
             <wp:effectExtent l="0" t="0" r="0" b="0"/>
             <wp:docPr id="123055825" name="Picture 2"/>
@@ -19825,7 +20113,7 @@
         <w:pStyle w:val="Heading1"/>
       </w:pPr>
       <w:bookmarkStart w:id="45" w:name="_Toc515458342"/>
-      <w:bookmarkStart w:id="46" w:name="_Toc206543508"/>
+      <w:bookmarkStart w:id="46" w:name="_Toc206711108"/>
       <w:r>
         <w:t>COST BASELINE</w:t>
       </w:r>
@@ -19880,7 +20168,7 @@
       <w:pPr>
         <w:pStyle w:val="Heading2"/>
       </w:pPr>
-      <w:bookmarkStart w:id="47" w:name="_Toc206543509"/>
+      <w:bookmarkStart w:id="47" w:name="_Toc206711109"/>
       <w:r>
         <w:t xml:space="preserve">PROJECT </w:t>
       </w:r>
@@ -19894,7 +20182,7 @@
       <w:pPr>
         <w:pStyle w:val="Heading3"/>
       </w:pPr>
-      <w:bookmarkStart w:id="49" w:name="_Toc206543510"/>
+      <w:bookmarkStart w:id="49" w:name="_Toc206711110"/>
       <w:r>
         <w:t xml:space="preserve">SCOPE </w:t>
       </w:r>
@@ -22033,7 +22321,7 @@
       <w:pPr>
         <w:pStyle w:val="Heading2"/>
       </w:pPr>
-      <w:bookmarkStart w:id="50" w:name="_Toc206543511"/>
+      <w:bookmarkStart w:id="50" w:name="_Toc206711111"/>
       <w:r>
         <w:lastRenderedPageBreak/>
         <w:t xml:space="preserve">COST </w:t>
@@ -22970,7 +23258,7 @@
         <w:pStyle w:val="Heading1"/>
       </w:pPr>
       <w:bookmarkStart w:id="51" w:name="_Toc515458343"/>
-      <w:bookmarkStart w:id="52" w:name="_Toc206543512"/>
+      <w:bookmarkStart w:id="52" w:name="_Toc206711112"/>
       <w:r>
         <w:t xml:space="preserve">QUALITY </w:t>
       </w:r>
@@ -23067,7 +23355,6 @@
                 <w:rFonts w:ascii="Arial" w:eastAsia="Times New Roman" w:hAnsi="Arial" w:cs="Arial"/>
                 <w:b/>
                 <w:bCs/>
-                <w:noProof w:val="0"/>
                 <w:lang w:eastAsia="en-AU"/>
               </w:rPr>
             </w:pPr>
@@ -23076,7 +23363,6 @@
                 <w:rFonts w:ascii="Arial" w:eastAsia="Times New Roman" w:hAnsi="Arial" w:cs="Arial"/>
                 <w:b/>
                 <w:bCs/>
-                <w:noProof w:val="0"/>
                 <w:lang w:eastAsia="en-AU"/>
               </w:rPr>
               <w:t>Deliverable</w:t>
@@ -23105,7 +23391,6 @@
                 <w:rFonts w:ascii="Arial" w:eastAsia="Times New Roman" w:hAnsi="Arial" w:cs="Arial"/>
                 <w:b/>
                 <w:bCs/>
-                <w:noProof w:val="0"/>
                 <w:lang w:eastAsia="en-AU"/>
               </w:rPr>
             </w:pPr>
@@ -23114,7 +23399,6 @@
                 <w:rFonts w:ascii="Arial" w:eastAsia="Times New Roman" w:hAnsi="Arial" w:cs="Arial"/>
                 <w:b/>
                 <w:bCs/>
-                <w:noProof w:val="0"/>
                 <w:lang w:eastAsia="en-AU"/>
               </w:rPr>
               <w:t>QA Indicator</w:t>
@@ -23143,7 +23427,6 @@
                 <w:rFonts w:ascii="Arial" w:eastAsia="Times New Roman" w:hAnsi="Arial" w:cs="Arial"/>
                 <w:b/>
                 <w:bCs/>
-                <w:noProof w:val="0"/>
                 <w:lang w:eastAsia="en-AU"/>
               </w:rPr>
             </w:pPr>
@@ -23152,7 +23435,6 @@
                 <w:rFonts w:ascii="Arial" w:eastAsia="Times New Roman" w:hAnsi="Arial" w:cs="Arial"/>
                 <w:b/>
                 <w:bCs/>
-                <w:noProof w:val="0"/>
                 <w:lang w:eastAsia="en-AU"/>
               </w:rPr>
               <w:t>Acceptable Level</w:t>
@@ -23182,15 +23464,13 @@
               <w:spacing w:after="0" w:line="240" w:lineRule="auto"/>
               <w:rPr>
                 <w:rFonts w:ascii="Arial" w:eastAsia="Times New Roman" w:hAnsi="Arial" w:cs="Arial"/>
-                <w:noProof w:val="0"/>
-                <w:color w:val="000000"/>
-                <w:lang w:eastAsia="en-AU"/>
-              </w:rPr>
-            </w:pPr>
-            <w:r>
-              <w:rPr>
-                <w:rFonts w:ascii="Arial" w:eastAsia="Times New Roman" w:hAnsi="Arial" w:cs="Arial"/>
-                <w:noProof w:val="0"/>
+                <w:color w:val="000000"/>
+                <w:lang w:eastAsia="en-AU"/>
+              </w:rPr>
+            </w:pPr>
+            <w:r>
+              <w:rPr>
+                <w:rFonts w:ascii="Arial" w:eastAsia="Times New Roman" w:hAnsi="Arial" w:cs="Arial"/>
                 <w:color w:val="000000"/>
                 <w:lang w:eastAsia="en-AU"/>
               </w:rPr>
@@ -23216,15 +23496,13 @@
               <w:spacing w:after="0" w:line="240" w:lineRule="auto"/>
               <w:rPr>
                 <w:rFonts w:ascii="Arial" w:eastAsia="Times New Roman" w:hAnsi="Arial" w:cs="Arial"/>
-                <w:noProof w:val="0"/>
-                <w:color w:val="000000"/>
-                <w:lang w:eastAsia="en-AU"/>
-              </w:rPr>
-            </w:pPr>
-            <w:r>
-              <w:rPr>
-                <w:rFonts w:ascii="Arial" w:eastAsia="Times New Roman" w:hAnsi="Arial" w:cs="Arial"/>
-                <w:noProof w:val="0"/>
+                <w:color w:val="000000"/>
+                <w:lang w:eastAsia="en-AU"/>
+              </w:rPr>
+            </w:pPr>
+            <w:r>
+              <w:rPr>
+                <w:rFonts w:ascii="Arial" w:eastAsia="Times New Roman" w:hAnsi="Arial" w:cs="Arial"/>
                 <w:color w:val="000000"/>
                 <w:lang w:eastAsia="en-AU"/>
               </w:rPr>
@@ -23250,15 +23528,13 @@
               <w:spacing w:after="0" w:line="240" w:lineRule="auto"/>
               <w:rPr>
                 <w:rFonts w:ascii="Arial" w:eastAsia="Times New Roman" w:hAnsi="Arial" w:cs="Arial"/>
-                <w:noProof w:val="0"/>
-                <w:color w:val="000000"/>
-                <w:lang w:eastAsia="en-AU"/>
-              </w:rPr>
-            </w:pPr>
-            <w:r>
-              <w:rPr>
-                <w:rFonts w:ascii="Arial" w:eastAsia="Times New Roman" w:hAnsi="Arial" w:cs="Arial"/>
-                <w:noProof w:val="0"/>
+                <w:color w:val="000000"/>
+                <w:lang w:eastAsia="en-AU"/>
+              </w:rPr>
+            </w:pPr>
+            <w:r>
+              <w:rPr>
+                <w:rFonts w:ascii="Arial" w:eastAsia="Times New Roman" w:hAnsi="Arial" w:cs="Arial"/>
                 <w:color w:val="000000"/>
                 <w:lang w:eastAsia="en-AU"/>
               </w:rPr>
@@ -23289,15 +23565,13 @@
               <w:spacing w:after="0" w:line="240" w:lineRule="auto"/>
               <w:rPr>
                 <w:rFonts w:ascii="Arial" w:eastAsia="Times New Roman" w:hAnsi="Arial" w:cs="Arial"/>
-                <w:noProof w:val="0"/>
-                <w:color w:val="000000"/>
-                <w:lang w:eastAsia="en-AU"/>
-              </w:rPr>
-            </w:pPr>
-            <w:r>
-              <w:rPr>
-                <w:rFonts w:ascii="Arial" w:eastAsia="Times New Roman" w:hAnsi="Arial" w:cs="Arial"/>
-                <w:noProof w:val="0"/>
+                <w:color w:val="000000"/>
+                <w:lang w:eastAsia="en-AU"/>
+              </w:rPr>
+            </w:pPr>
+            <w:r>
+              <w:rPr>
+                <w:rFonts w:ascii="Arial" w:eastAsia="Times New Roman" w:hAnsi="Arial" w:cs="Arial"/>
                 <w:color w:val="000000"/>
                 <w:lang w:eastAsia="en-AU"/>
               </w:rPr>
@@ -23323,15 +23597,13 @@
               <w:spacing w:after="0" w:line="240" w:lineRule="auto"/>
               <w:rPr>
                 <w:rFonts w:ascii="Arial" w:eastAsia="Times New Roman" w:hAnsi="Arial" w:cs="Arial"/>
-                <w:noProof w:val="0"/>
-                <w:color w:val="000000"/>
-                <w:lang w:eastAsia="en-AU"/>
-              </w:rPr>
-            </w:pPr>
-            <w:r>
-              <w:rPr>
-                <w:rFonts w:ascii="Arial" w:eastAsia="Times New Roman" w:hAnsi="Arial" w:cs="Arial"/>
-                <w:noProof w:val="0"/>
+                <w:color w:val="000000"/>
+                <w:lang w:eastAsia="en-AU"/>
+              </w:rPr>
+            </w:pPr>
+            <w:r>
+              <w:rPr>
+                <w:rFonts w:ascii="Arial" w:eastAsia="Times New Roman" w:hAnsi="Arial" w:cs="Arial"/>
                 <w:color w:val="000000"/>
                 <w:lang w:eastAsia="en-AU"/>
               </w:rPr>
@@ -23357,15 +23629,13 @@
               <w:spacing w:after="0" w:line="240" w:lineRule="auto"/>
               <w:rPr>
                 <w:rFonts w:ascii="Arial" w:eastAsia="Times New Roman" w:hAnsi="Arial" w:cs="Arial"/>
-                <w:noProof w:val="0"/>
-                <w:color w:val="000000"/>
-                <w:lang w:eastAsia="en-AU"/>
-              </w:rPr>
-            </w:pPr>
-            <w:r>
-              <w:rPr>
-                <w:rFonts w:ascii="Arial" w:eastAsia="Times New Roman" w:hAnsi="Arial" w:cs="Arial"/>
-                <w:noProof w:val="0"/>
+                <w:color w:val="000000"/>
+                <w:lang w:eastAsia="en-AU"/>
+              </w:rPr>
+            </w:pPr>
+            <w:r>
+              <w:rPr>
+                <w:rFonts w:ascii="Arial" w:eastAsia="Times New Roman" w:hAnsi="Arial" w:cs="Arial"/>
                 <w:color w:val="000000"/>
                 <w:lang w:eastAsia="en-AU"/>
               </w:rPr>
@@ -23396,15 +23666,13 @@
               <w:spacing w:after="0" w:line="240" w:lineRule="auto"/>
               <w:rPr>
                 <w:rFonts w:ascii="Arial" w:eastAsia="Times New Roman" w:hAnsi="Arial" w:cs="Arial"/>
-                <w:noProof w:val="0"/>
-                <w:color w:val="000000"/>
-                <w:lang w:eastAsia="en-AU"/>
-              </w:rPr>
-            </w:pPr>
-            <w:r>
-              <w:rPr>
-                <w:rFonts w:ascii="Arial" w:eastAsia="Times New Roman" w:hAnsi="Arial" w:cs="Arial"/>
-                <w:noProof w:val="0"/>
+                <w:color w:val="000000"/>
+                <w:lang w:eastAsia="en-AU"/>
+              </w:rPr>
+            </w:pPr>
+            <w:r>
+              <w:rPr>
+                <w:rFonts w:ascii="Arial" w:eastAsia="Times New Roman" w:hAnsi="Arial" w:cs="Arial"/>
                 <w:color w:val="000000"/>
                 <w:lang w:eastAsia="en-AU"/>
               </w:rPr>
@@ -23430,15 +23698,13 @@
               <w:spacing w:after="0" w:line="240" w:lineRule="auto"/>
               <w:rPr>
                 <w:rFonts w:ascii="Arial" w:eastAsia="Times New Roman" w:hAnsi="Arial" w:cs="Arial"/>
-                <w:noProof w:val="0"/>
-                <w:color w:val="000000"/>
-                <w:lang w:eastAsia="en-AU"/>
-              </w:rPr>
-            </w:pPr>
-            <w:r>
-              <w:rPr>
-                <w:rFonts w:ascii="Arial" w:eastAsia="Times New Roman" w:hAnsi="Arial" w:cs="Arial"/>
-                <w:noProof w:val="0"/>
+                <w:color w:val="000000"/>
+                <w:lang w:eastAsia="en-AU"/>
+              </w:rPr>
+            </w:pPr>
+            <w:r>
+              <w:rPr>
+                <w:rFonts w:ascii="Arial" w:eastAsia="Times New Roman" w:hAnsi="Arial" w:cs="Arial"/>
                 <w:color w:val="000000"/>
                 <w:lang w:eastAsia="en-AU"/>
               </w:rPr>
@@ -23464,15 +23730,13 @@
               <w:spacing w:after="0" w:line="240" w:lineRule="auto"/>
               <w:rPr>
                 <w:rFonts w:ascii="Arial" w:eastAsia="Times New Roman" w:hAnsi="Arial" w:cs="Arial"/>
-                <w:noProof w:val="0"/>
-                <w:color w:val="000000"/>
-                <w:lang w:eastAsia="en-AU"/>
-              </w:rPr>
-            </w:pPr>
-            <w:r>
-              <w:rPr>
-                <w:rFonts w:ascii="Arial" w:eastAsia="Times New Roman" w:hAnsi="Arial" w:cs="Arial"/>
-                <w:noProof w:val="0"/>
+                <w:color w:val="000000"/>
+                <w:lang w:eastAsia="en-AU"/>
+              </w:rPr>
+            </w:pPr>
+            <w:r>
+              <w:rPr>
+                <w:rFonts w:ascii="Arial" w:eastAsia="Times New Roman" w:hAnsi="Arial" w:cs="Arial"/>
                 <w:color w:val="000000"/>
                 <w:lang w:eastAsia="en-AU"/>
               </w:rPr>
@@ -23503,15 +23767,13 @@
               <w:spacing w:after="0" w:line="240" w:lineRule="auto"/>
               <w:rPr>
                 <w:rFonts w:ascii="Arial" w:eastAsia="Times New Roman" w:hAnsi="Arial" w:cs="Arial"/>
-                <w:noProof w:val="0"/>
-                <w:color w:val="000000"/>
-                <w:lang w:eastAsia="en-AU"/>
-              </w:rPr>
-            </w:pPr>
-            <w:r>
-              <w:rPr>
-                <w:rFonts w:ascii="Arial" w:eastAsia="Times New Roman" w:hAnsi="Arial" w:cs="Arial"/>
-                <w:noProof w:val="0"/>
+                <w:color w:val="000000"/>
+                <w:lang w:eastAsia="en-AU"/>
+              </w:rPr>
+            </w:pPr>
+            <w:r>
+              <w:rPr>
+                <w:rFonts w:ascii="Arial" w:eastAsia="Times New Roman" w:hAnsi="Arial" w:cs="Arial"/>
                 <w:color w:val="000000"/>
                 <w:lang w:eastAsia="en-AU"/>
               </w:rPr>
@@ -23537,15 +23799,13 @@
               <w:spacing w:after="0" w:line="240" w:lineRule="auto"/>
               <w:rPr>
                 <w:rFonts w:ascii="Arial" w:eastAsia="Times New Roman" w:hAnsi="Arial" w:cs="Arial"/>
-                <w:noProof w:val="0"/>
-                <w:color w:val="000000"/>
-                <w:lang w:eastAsia="en-AU"/>
-              </w:rPr>
-            </w:pPr>
-            <w:r>
-              <w:rPr>
-                <w:rFonts w:ascii="Arial" w:eastAsia="Times New Roman" w:hAnsi="Arial" w:cs="Arial"/>
-                <w:noProof w:val="0"/>
+                <w:color w:val="000000"/>
+                <w:lang w:eastAsia="en-AU"/>
+              </w:rPr>
+            </w:pPr>
+            <w:r>
+              <w:rPr>
+                <w:rFonts w:ascii="Arial" w:eastAsia="Times New Roman" w:hAnsi="Arial" w:cs="Arial"/>
                 <w:color w:val="000000"/>
                 <w:lang w:eastAsia="en-AU"/>
               </w:rPr>
@@ -23571,15 +23831,13 @@
               <w:spacing w:after="0" w:line="240" w:lineRule="auto"/>
               <w:rPr>
                 <w:rFonts w:ascii="Arial" w:eastAsia="Times New Roman" w:hAnsi="Arial" w:cs="Arial"/>
-                <w:noProof w:val="0"/>
-                <w:color w:val="000000"/>
-                <w:lang w:eastAsia="en-AU"/>
-              </w:rPr>
-            </w:pPr>
-            <w:r>
-              <w:rPr>
-                <w:rFonts w:ascii="Arial" w:eastAsia="Times New Roman" w:hAnsi="Arial" w:cs="Arial"/>
-                <w:noProof w:val="0"/>
+                <w:color w:val="000000"/>
+                <w:lang w:eastAsia="en-AU"/>
+              </w:rPr>
+            </w:pPr>
+            <w:r>
+              <w:rPr>
+                <w:rFonts w:ascii="Arial" w:eastAsia="Times New Roman" w:hAnsi="Arial" w:cs="Arial"/>
                 <w:color w:val="000000"/>
                 <w:lang w:eastAsia="en-AU"/>
               </w:rPr>
@@ -23597,7 +23855,7 @@
         <w:br w:type="page"/>
       </w:r>
       <w:bookmarkStart w:id="53" w:name="_Toc515458344"/>
-      <w:bookmarkStart w:id="54" w:name="_Toc206543513"/>
+      <w:bookmarkStart w:id="54" w:name="_Toc206711113"/>
       <w:r>
         <w:lastRenderedPageBreak/>
         <w:t xml:space="preserve">SPONSOR </w:t>
@@ -24853,7 +25111,7 @@
     </w:pPr>
     <w:r>
       <w:pict w14:anchorId="4D27029B">
-        <v:rect id="Frame12" o:spid="_x0000_s1025" style="position:absolute;margin-left:-950.95pt;margin-top:.05pt;width:1.15pt;height:1.15pt;z-index:-251658752;visibility:visible;mso-wrap-distance-left:0;mso-wrap-distance-right:0;mso-position-horizontal:right;mso-position-horizontal-relative:margin" o:gfxdata="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" o:allowincell="f" filled="f" stroked="f" strokeweight="0">
+        <v:rect id="Frame12" o:spid="_x0000_s1025" style="position:absolute;margin-left:-1001pt;margin-top:.05pt;width:1.15pt;height:1.15pt;z-index:-251658752;visibility:visible;mso-wrap-distance-left:0;mso-wrap-distance-right:0;mso-position-horizontal:right;mso-position-horizontal-relative:margin" o:gfxdata="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" o:allowincell="f" filled="f" stroked="f" strokeweight="0">
           <v:textbox style="mso-fit-shape-to-text:t" inset="0,0,0,0">
             <w:txbxContent>
               <w:sdt>
@@ -31460,7 +31718,6 @@
       <w:spacing w:after="160" w:line="259" w:lineRule="auto"/>
     </w:pPr>
     <w:rPr>
-      <w:noProof/>
       <w:sz w:val="22"/>
       <w:szCs w:val="22"/>
     </w:rPr>
@@ -31527,6 +31784,7 @@
   <w:style w:type="character" w:default="1" w:styleId="DefaultParagraphFont">
     <w:name w:val="Default Paragraph Font"/>
     <w:uiPriority w:val="1"/>
+    <w:semiHidden/>
     <w:unhideWhenUsed/>
   </w:style>
   <w:style w:type="table" w:default="1" w:styleId="TableNormal">

</xml_diff>